<commit_message>
update 1장 요구사항 확인.docx 1장 001~002
</commit_message>
<xml_diff>
--- a/실기/1장 요구사항 확인.docx
+++ b/실기/1장 요구사항 확인.docx
@@ -3,8 +3,382 @@
 <w:document xmlns:wpc="http://schemas.microsoft.com/office/word/2010/wordprocessingCanvas" xmlns:mc="http://schemas.openxmlformats.org/markup-compatibility/2006" xmlns:o="urn:schemas-microsoft-com:office:office" xmlns:r="http://schemas.openxmlformats.org/officeDocument/2006/relationships" xmlns:m="http://schemas.openxmlformats.org/officeDocument/2006/math" xmlns:v="urn:schemas-microsoft-com:vml" xmlns:wp14="http://schemas.microsoft.com/office/word/2010/wordprocessingDrawing" xmlns:wp="http://schemas.openxmlformats.org/drawingml/2006/wordprocessingDrawing" xmlns:w10="urn:schemas-microsoft-com:office:word" xmlns:w="http://schemas.openxmlformats.org/wordprocessingml/2006/main" xmlns:w14="http://schemas.microsoft.com/office/word/2010/wordml" xmlns:w15="http://schemas.microsoft.com/office/word/2012/wordml" xmlns:wpg="http://schemas.microsoft.com/office/word/2010/wordprocessingGroup" xmlns:wpi="http://schemas.microsoft.com/office/word/2010/wordprocessingInk" xmlns:wne="http://schemas.microsoft.com/office/word/2006/wordml" xmlns:wps="http://schemas.microsoft.com/office/word/2010/wordprocessingShape" mc:Ignorable="w14 w15 wp14">
   <w:body>
     <w:p>
+      <w:pPr>
+        <w:rPr>
+          <w:b/>
+          <w:sz w:val="28"/>
+        </w:rPr>
+      </w:pPr>
+      <w:r>
+        <w:rPr>
+          <w:rFonts w:hint="eastAsia"/>
+          <w:b/>
+          <w:sz w:val="28"/>
+        </w:rPr>
+        <w:t>1장 요구사항 확인</w:t>
+      </w:r>
+    </w:p>
+    <w:p>
+      <w:pPr>
+        <w:rPr>
+          <w:sz w:val="24"/>
+          <w:shd w:val="pct15" w:color="auto" w:fill="FFFFFF"/>
+        </w:rPr>
+      </w:pPr>
+      <w:r>
+        <w:rPr>
+          <w:rFonts w:hint="eastAsia"/>
+          <w:sz w:val="24"/>
+          <w:shd w:val="pct15" w:color="auto" w:fill="FFFFFF"/>
+        </w:rPr>
+        <w:t>001 소프트웨어 생명 주기</w:t>
+      </w:r>
+    </w:p>
+    <w:p>
+      <w:r>
+        <w:rPr>
+          <w:rFonts w:hint="eastAsia"/>
+        </w:rPr>
+        <w:t>- 소프트웨어를 개발하기 위한 설계, 운용, 유지보수 등의 과정을 각 단계별로 나눈 것임</w:t>
+      </w:r>
+    </w:p>
+    <w:p>
+      <w:r>
+        <w:rPr>
+          <w:rFonts w:hint="eastAsia"/>
+        </w:rPr>
+        <w:t xml:space="preserve">폭포수 모형 / </w:t>
+      </w:r>
+      <w:proofErr w:type="spellStart"/>
+      <w:r>
+        <w:rPr>
+          <w:rFonts w:hint="eastAsia"/>
+        </w:rPr>
+        <w:t>프로토타입</w:t>
+      </w:r>
+      <w:proofErr w:type="spellEnd"/>
+      <w:r>
+        <w:rPr>
+          <w:rFonts w:hint="eastAsia"/>
+        </w:rPr>
+        <w:t xml:space="preserve"> 모형 / 나선형 모형 / 애자일 모형</w:t>
+      </w:r>
+    </w:p>
+    <w:p>
+      <w:r>
+        <w:rPr>
+          <w:rFonts w:hint="eastAsia"/>
+        </w:rPr>
+        <w:t xml:space="preserve">폭포수 모형 </w:t>
+      </w:r>
+      <w:r>
+        <w:t>–</w:t>
+      </w:r>
+      <w:r>
+        <w:rPr>
+          <w:rFonts w:hint="eastAsia"/>
+        </w:rPr>
+        <w:t xml:space="preserve"> 각 단계를 확실히 매듭짓고 결과를 철저하게 검토하여 승인 과정을</w:t>
+      </w:r>
       <w:bookmarkStart w:id="0" w:name="_GoBack"/>
       <w:bookmarkEnd w:id="0"/>
+      <w:r>
+        <w:rPr>
+          <w:rFonts w:hint="eastAsia"/>
+        </w:rPr>
+        <w:t xml:space="preserve"> 거친 후에 다음 단계를 진행하는 개발 방법론</w:t>
+      </w:r>
+    </w:p>
+    <w:p>
+      <w:proofErr w:type="spellStart"/>
+      <w:r>
+        <w:rPr>
+          <w:rFonts w:hint="eastAsia"/>
+        </w:rPr>
+        <w:t>프로토타입</w:t>
+      </w:r>
+      <w:proofErr w:type="spellEnd"/>
+      <w:r>
+        <w:rPr>
+          <w:rFonts w:hint="eastAsia"/>
+        </w:rPr>
+        <w:t xml:space="preserve"> 모형 </w:t>
+      </w:r>
+      <w:r>
+        <w:t>–</w:t>
+      </w:r>
+      <w:r>
+        <w:rPr>
+          <w:rFonts w:hint="eastAsia"/>
+        </w:rPr>
+        <w:t xml:space="preserve"> 실제 개발될 소프트웨어에 대한 견본품을 만들어 최종 결과물을 예측하는 모형</w:t>
+      </w:r>
+    </w:p>
+    <w:p>
+      <w:r>
+        <w:rPr>
+          <w:rFonts w:hint="eastAsia"/>
+        </w:rPr>
+        <w:t xml:space="preserve">나선형 모형 </w:t>
+      </w:r>
+      <w:r>
+        <w:t>–</w:t>
+      </w:r>
+      <w:r>
+        <w:rPr>
+          <w:rFonts w:hint="eastAsia"/>
+        </w:rPr>
+        <w:t xml:space="preserve"> 여러 번의 소프트웨어 개발 과정을 거쳐 점진적으로 완벽한 최종 소프트웨어를 개발하는 모형</w:t>
+      </w:r>
+    </w:p>
+    <w:p>
+      <w:r>
+        <w:rPr>
+          <w:rFonts w:hint="eastAsia"/>
+        </w:rPr>
+        <w:t>계획수립 -&gt; 위험분석 -&gt; 개발 및 검증 -&gt; 고객평가</w:t>
+      </w:r>
+    </w:p>
+    <w:p>
+      <w:r>
+        <w:rPr>
+          <w:rFonts w:hint="eastAsia"/>
+        </w:rPr>
+        <w:t xml:space="preserve">애자일 모형 </w:t>
+      </w:r>
+      <w:r>
+        <w:t>–</w:t>
+      </w:r>
+      <w:r>
+        <w:rPr>
+          <w:rFonts w:hint="eastAsia"/>
+        </w:rPr>
+        <w:t xml:space="preserve"> 요구사항 </w:t>
+      </w:r>
+      <w:proofErr w:type="spellStart"/>
+      <w:r>
+        <w:rPr>
+          <w:rFonts w:hint="eastAsia"/>
+        </w:rPr>
+        <w:t>변하에</w:t>
+      </w:r>
+      <w:proofErr w:type="spellEnd"/>
+      <w:r>
+        <w:rPr>
+          <w:rFonts w:hint="eastAsia"/>
+        </w:rPr>
+        <w:t xml:space="preserve"> 유연하게 대응할 수 있도록 일정한 주기를 반복하면서 개발하는 모형</w:t>
+      </w:r>
+    </w:p>
+    <w:p>
+      <w:pPr>
+        <w:rPr>
+          <w:rFonts w:hint="eastAsia"/>
+        </w:rPr>
+      </w:pPr>
+      <w:r>
+        <w:rPr>
+          <w:rFonts w:hint="eastAsia"/>
+        </w:rPr>
+        <w:t xml:space="preserve">스크럼 / </w:t>
+      </w:r>
+      <w:r>
+        <w:t xml:space="preserve">XP / </w:t>
+      </w:r>
+      <w:proofErr w:type="spellStart"/>
+      <w:r>
+        <w:rPr>
+          <w:rFonts w:hint="eastAsia"/>
+        </w:rPr>
+        <w:t>칸반</w:t>
+      </w:r>
+      <w:proofErr w:type="spellEnd"/>
+      <w:r>
+        <w:rPr>
+          <w:rFonts w:hint="eastAsia"/>
+        </w:rPr>
+        <w:t xml:space="preserve"> </w:t>
+      </w:r>
+      <w:r>
+        <w:t xml:space="preserve">/ Lean / </w:t>
+      </w:r>
+      <w:r>
+        <w:rPr>
+          <w:rFonts w:hint="eastAsia"/>
+        </w:rPr>
+        <w:t xml:space="preserve">기능 중심 개발 </w:t>
+      </w:r>
+    </w:p>
+    <w:p>
+      <w:r>
+        <w:rPr>
+          <w:rFonts w:hint="eastAsia"/>
+        </w:rPr>
+        <w:t xml:space="preserve">소프트웨어 공학 </w:t>
+      </w:r>
+      <w:r>
+        <w:t>–</w:t>
+      </w:r>
+      <w:r>
+        <w:rPr>
+          <w:rFonts w:hint="eastAsia"/>
+        </w:rPr>
+        <w:t xml:space="preserve"> 소프트웨어의 위기를 극복하기 위한 방안으로 연구된 학문</w:t>
+      </w:r>
+    </w:p>
+    <w:p/>
+    <w:p>
+      <w:pPr>
+        <w:rPr>
+          <w:sz w:val="24"/>
+          <w:shd w:val="pct15" w:color="auto" w:fill="FFFFFF"/>
+        </w:rPr>
+      </w:pPr>
+      <w:r>
+        <w:rPr>
+          <w:rFonts w:hint="eastAsia"/>
+          <w:sz w:val="24"/>
+          <w:shd w:val="pct15" w:color="auto" w:fill="FFFFFF"/>
+        </w:rPr>
+        <w:t>002 스크럼 기법</w:t>
+      </w:r>
+    </w:p>
+    <w:p>
+      <w:r>
+        <w:rPr>
+          <w:rFonts w:hint="eastAsia"/>
+        </w:rPr>
+        <w:t xml:space="preserve">스크럼 </w:t>
+      </w:r>
+      <w:r>
+        <w:t>–</w:t>
+      </w:r>
+      <w:r>
+        <w:rPr>
+          <w:rFonts w:hint="eastAsia"/>
+        </w:rPr>
+        <w:t xml:space="preserve"> 팀이 중심이 되어 개발의 효율성을 높이는 기법</w:t>
+      </w:r>
+    </w:p>
+    <w:p>
+      <w:r>
+        <w:rPr>
+          <w:rFonts w:hint="eastAsia"/>
+        </w:rPr>
+        <w:t xml:space="preserve">스크럼 팀 </w:t>
+      </w:r>
+      <w:r>
+        <w:t>–</w:t>
+      </w:r>
+      <w:r>
+        <w:rPr>
+          <w:rFonts w:hint="eastAsia"/>
+        </w:rPr>
+        <w:t xml:space="preserve"> 제품 책임자 / 스크럼 마스터 / 개발팀</w:t>
+      </w:r>
+    </w:p>
+    <w:p>
+      <w:r>
+        <w:rPr>
+          <w:rFonts w:hint="eastAsia"/>
+        </w:rPr>
+        <w:t>스프린트 계획 회의</w:t>
+      </w:r>
+      <w:r>
+        <w:rPr>
+          <w:rFonts w:hint="eastAsia"/>
+        </w:rPr>
+        <w:t xml:space="preserve"> </w:t>
+      </w:r>
+      <w:r>
+        <w:t xml:space="preserve">– </w:t>
+      </w:r>
+      <w:r>
+        <w:rPr>
+          <w:rFonts w:hint="eastAsia"/>
+        </w:rPr>
+        <w:t>이번 스프린트에서 수행할 작업을 대상으로 단기 일정을 수립하는 회의</w:t>
+      </w:r>
+    </w:p>
+    <w:p>
+      <w:r>
+        <w:rPr>
+          <w:rFonts w:hint="eastAsia"/>
+        </w:rPr>
+        <w:t xml:space="preserve">스프린트 </w:t>
+      </w:r>
+      <w:r>
+        <w:t>–</w:t>
+      </w:r>
+      <w:r>
+        <w:rPr>
+          <w:rFonts w:hint="eastAsia"/>
+        </w:rPr>
+        <w:t xml:space="preserve"> 실제 개발 작업을 진행하는 과정</w:t>
+      </w:r>
+    </w:p>
+    <w:p>
+      <w:r>
+        <w:rPr>
+          <w:rFonts w:hint="eastAsia"/>
+        </w:rPr>
+        <w:t>일일 스크럼 회의 - 15분동안 진행상황을 점검하는 회의</w:t>
+      </w:r>
+    </w:p>
+    <w:p>
+      <w:r>
+        <w:rPr>
+          <w:rFonts w:hint="eastAsia"/>
+        </w:rPr>
+        <w:t xml:space="preserve">스프린트 검토 회의 </w:t>
+      </w:r>
+      <w:r>
+        <w:t>–</w:t>
+      </w:r>
+      <w:r>
+        <w:rPr>
+          <w:rFonts w:hint="eastAsia"/>
+        </w:rPr>
+        <w:t xml:space="preserve"> 부분 또는 전체 완성 제품이 요구사항에 잘 부합하는지 </w:t>
+      </w:r>
+      <w:proofErr w:type="spellStart"/>
+      <w:r>
+        <w:rPr>
+          <w:rFonts w:hint="eastAsia"/>
+        </w:rPr>
+        <w:t>테스팅하는</w:t>
+      </w:r>
+      <w:proofErr w:type="spellEnd"/>
+      <w:r>
+        <w:rPr>
+          <w:rFonts w:hint="eastAsia"/>
+        </w:rPr>
+        <w:t xml:space="preserve"> 회의</w:t>
+      </w:r>
+    </w:p>
+    <w:p>
+      <w:r>
+        <w:rPr>
+          <w:rFonts w:hint="eastAsia"/>
+        </w:rPr>
+        <w:t xml:space="preserve">스프린트 회고 </w:t>
+      </w:r>
+      <w:r>
+        <w:t>–</w:t>
+      </w:r>
+      <w:r>
+        <w:rPr>
+          <w:rFonts w:hint="eastAsia"/>
+        </w:rPr>
+        <w:t xml:space="preserve"> 정해놓은 규칙 준수 여부 및 개선할 점을 확인하고 기록하는 것</w:t>
+      </w:r>
+    </w:p>
+    <w:p>
+      <w:pPr>
+        <w:rPr>
+          <w:rFonts w:hint="eastAsia"/>
+        </w:rPr>
+      </w:pPr>
     </w:p>
     <w:sectPr>
       <w:pgSz w:w="11906" w:h="16838"/>

</xml_diff>

<commit_message>
update 1장 요구사항 확인.docx 1장 003~004
</commit_message>
<xml_diff>
--- a/실기/1장 요구사항 확인.docx
+++ b/실기/1장 요구사항 확인.docx
@@ -78,303 +78,827 @@
         <w:rPr>
           <w:rFonts w:hint="eastAsia"/>
         </w:rPr>
-        <w:t xml:space="preserve"> 각 단계를 확실히 매듭짓고 결과를 철저하게 검토하여 승인 과정을</w:t>
+        <w:t xml:space="preserve"> 각 단계를 확실히 매듭짓고 결과를 철저하게 검토하여 승인 과정을 거친 후에 다음 단계를 진행하는 개발 방법론</w:t>
+      </w:r>
+    </w:p>
+    <w:p>
+      <w:proofErr w:type="spellStart"/>
+      <w:r>
+        <w:rPr>
+          <w:rFonts w:hint="eastAsia"/>
+        </w:rPr>
+        <w:t>프로토타입</w:t>
+      </w:r>
+      <w:proofErr w:type="spellEnd"/>
+      <w:r>
+        <w:rPr>
+          <w:rFonts w:hint="eastAsia"/>
+        </w:rPr>
+        <w:t xml:space="preserve"> 모형 </w:t>
+      </w:r>
+      <w:r>
+        <w:t>–</w:t>
+      </w:r>
+      <w:r>
+        <w:rPr>
+          <w:rFonts w:hint="eastAsia"/>
+        </w:rPr>
+        <w:t xml:space="preserve"> 실제 개발될 소프트웨어에 대한 견본품을 만들어 최종 결과물을 예측하는 모형</w:t>
+      </w:r>
+    </w:p>
+    <w:p>
+      <w:r>
+        <w:rPr>
+          <w:rFonts w:hint="eastAsia"/>
+        </w:rPr>
+        <w:t xml:space="preserve">나선형 모형 </w:t>
+      </w:r>
+      <w:r>
+        <w:t>–</w:t>
+      </w:r>
+      <w:r>
+        <w:rPr>
+          <w:rFonts w:hint="eastAsia"/>
+        </w:rPr>
+        <w:t xml:space="preserve"> 여러 번의 소프트웨어 개발 과정을 거쳐 점진적으로 완벽한 최종 소프트웨어를 개발하는 모형</w:t>
+      </w:r>
+    </w:p>
+    <w:p>
+      <w:r>
+        <w:rPr>
+          <w:rFonts w:hint="eastAsia"/>
+        </w:rPr>
+        <w:t>계획수립 -&gt; 위험분석 -&gt; 개발 및 검증 -&gt; 고객평가</w:t>
+      </w:r>
+    </w:p>
+    <w:p>
+      <w:r>
+        <w:rPr>
+          <w:rFonts w:hint="eastAsia"/>
+        </w:rPr>
+        <w:t xml:space="preserve">애자일 모형 </w:t>
+      </w:r>
+      <w:r>
+        <w:t>–</w:t>
+      </w:r>
+      <w:r>
+        <w:rPr>
+          <w:rFonts w:hint="eastAsia"/>
+        </w:rPr>
+        <w:t xml:space="preserve"> 요구사항 </w:t>
+      </w:r>
+      <w:proofErr w:type="spellStart"/>
+      <w:r>
+        <w:rPr>
+          <w:rFonts w:hint="eastAsia"/>
+        </w:rPr>
+        <w:t>변하에</w:t>
+      </w:r>
+      <w:proofErr w:type="spellEnd"/>
+      <w:r>
+        <w:rPr>
+          <w:rFonts w:hint="eastAsia"/>
+        </w:rPr>
+        <w:t xml:space="preserve"> 유연하게 대응할 수 있도록 일정한 주기를 반복하면서 개발하는 모형</w:t>
+      </w:r>
+    </w:p>
+    <w:p>
+      <w:r>
+        <w:rPr>
+          <w:rFonts w:hint="eastAsia"/>
+        </w:rPr>
+        <w:t xml:space="preserve">스크럼 / </w:t>
+      </w:r>
+      <w:r>
+        <w:t xml:space="preserve">XP / </w:t>
+      </w:r>
+      <w:proofErr w:type="spellStart"/>
+      <w:r>
+        <w:rPr>
+          <w:rFonts w:hint="eastAsia"/>
+        </w:rPr>
+        <w:t>칸반</w:t>
+      </w:r>
+      <w:proofErr w:type="spellEnd"/>
+      <w:r>
+        <w:rPr>
+          <w:rFonts w:hint="eastAsia"/>
+        </w:rPr>
+        <w:t xml:space="preserve"> </w:t>
+      </w:r>
+      <w:r>
+        <w:t xml:space="preserve">/ Lean / </w:t>
+      </w:r>
+      <w:r>
+        <w:rPr>
+          <w:rFonts w:hint="eastAsia"/>
+        </w:rPr>
+        <w:t xml:space="preserve">기능 중심 개발 </w:t>
+      </w:r>
+    </w:p>
+    <w:p>
+      <w:r>
+        <w:rPr>
+          <w:rFonts w:hint="eastAsia"/>
+        </w:rPr>
+        <w:t xml:space="preserve">소프트웨어 공학 </w:t>
+      </w:r>
+      <w:r>
+        <w:t>–</w:t>
+      </w:r>
+      <w:r>
+        <w:rPr>
+          <w:rFonts w:hint="eastAsia"/>
+        </w:rPr>
+        <w:t xml:space="preserve"> 소프트웨어의 위기를 극복하기 위한 방안으로 연구된 학문</w:t>
+      </w:r>
+    </w:p>
+    <w:p/>
+    <w:p>
+      <w:pPr>
+        <w:rPr>
+          <w:sz w:val="24"/>
+          <w:shd w:val="pct15" w:color="auto" w:fill="FFFFFF"/>
+        </w:rPr>
+      </w:pPr>
+      <w:r>
+        <w:rPr>
+          <w:rFonts w:hint="eastAsia"/>
+          <w:sz w:val="24"/>
+          <w:shd w:val="pct15" w:color="auto" w:fill="FFFFFF"/>
+        </w:rPr>
+        <w:t>002 스크럼 기법</w:t>
+      </w:r>
+    </w:p>
+    <w:p>
+      <w:r>
+        <w:rPr>
+          <w:rFonts w:hint="eastAsia"/>
+        </w:rPr>
+        <w:t xml:space="preserve">스크럼 </w:t>
+      </w:r>
+      <w:r>
+        <w:t>–</w:t>
+      </w:r>
+      <w:r>
+        <w:rPr>
+          <w:rFonts w:hint="eastAsia"/>
+        </w:rPr>
+        <w:t xml:space="preserve"> 팀이 중심이 되어 개발의 효율성을 높이는 기법</w:t>
+      </w:r>
+    </w:p>
+    <w:p>
+      <w:r>
+        <w:rPr>
+          <w:rFonts w:hint="eastAsia"/>
+        </w:rPr>
+        <w:t xml:space="preserve">스크럼 팀 </w:t>
+      </w:r>
+      <w:r>
+        <w:t>–</w:t>
+      </w:r>
+      <w:r>
+        <w:rPr>
+          <w:rFonts w:hint="eastAsia"/>
+        </w:rPr>
+        <w:t xml:space="preserve"> 제품 책임자 / 스크럼 마스터 / 개발팀</w:t>
+      </w:r>
+    </w:p>
+    <w:p>
+      <w:r>
+        <w:rPr>
+          <w:rFonts w:hint="eastAsia"/>
+        </w:rPr>
+        <w:t>스프린트 계획 회의</w:t>
+      </w:r>
+      <w:r>
+        <w:rPr>
+          <w:rFonts w:hint="eastAsia"/>
+        </w:rPr>
+        <w:t xml:space="preserve"> </w:t>
+      </w:r>
+      <w:r>
+        <w:t xml:space="preserve">– </w:t>
+      </w:r>
+      <w:r>
+        <w:rPr>
+          <w:rFonts w:hint="eastAsia"/>
+        </w:rPr>
+        <w:t>이번 스프린트에서 수행할 작업을 대상으로 단기 일정을 수립하는 회의</w:t>
+      </w:r>
+    </w:p>
+    <w:p>
+      <w:r>
+        <w:rPr>
+          <w:rFonts w:hint="eastAsia"/>
+        </w:rPr>
+        <w:t xml:space="preserve">스프린트 </w:t>
+      </w:r>
+      <w:r>
+        <w:t>–</w:t>
+      </w:r>
+      <w:r>
+        <w:rPr>
+          <w:rFonts w:hint="eastAsia"/>
+        </w:rPr>
+        <w:t xml:space="preserve"> 실제 개발 작업을 진행하는 과정</w:t>
+      </w:r>
+    </w:p>
+    <w:p>
+      <w:r>
+        <w:rPr>
+          <w:rFonts w:hint="eastAsia"/>
+        </w:rPr>
+        <w:t>일일 스크럼 회의 - 15분동안 진행상황을 점검하는 회의</w:t>
+      </w:r>
+    </w:p>
+    <w:p>
+      <w:r>
+        <w:rPr>
+          <w:rFonts w:hint="eastAsia"/>
+        </w:rPr>
+        <w:t xml:space="preserve">스프린트 검토 회의 </w:t>
+      </w:r>
+      <w:r>
+        <w:t>–</w:t>
+      </w:r>
+      <w:r>
+        <w:rPr>
+          <w:rFonts w:hint="eastAsia"/>
+        </w:rPr>
+        <w:t xml:space="preserve"> 부분 또는 전체 완성 제품이 요구사항에 잘 부합하는지 </w:t>
+      </w:r>
+      <w:proofErr w:type="spellStart"/>
+      <w:r>
+        <w:rPr>
+          <w:rFonts w:hint="eastAsia"/>
+        </w:rPr>
+        <w:t>테스팅하는</w:t>
+      </w:r>
+      <w:proofErr w:type="spellEnd"/>
+      <w:r>
+        <w:rPr>
+          <w:rFonts w:hint="eastAsia"/>
+        </w:rPr>
+        <w:t xml:space="preserve"> 회의</w:t>
+      </w:r>
+    </w:p>
+    <w:p>
+      <w:r>
+        <w:rPr>
+          <w:rFonts w:hint="eastAsia"/>
+        </w:rPr>
+        <w:t xml:space="preserve">스프린트 회고 </w:t>
+      </w:r>
+      <w:r>
+        <w:t>–</w:t>
+      </w:r>
+      <w:r>
+        <w:rPr>
+          <w:rFonts w:hint="eastAsia"/>
+        </w:rPr>
+        <w:t xml:space="preserve"> 정해놓은 규칙 준수 여부 및 개선할 점을 확인하고 기록하는 것</w:t>
+      </w:r>
+    </w:p>
+    <w:p>
+      <w:pPr>
+        <w:rPr>
+          <w:sz w:val="22"/>
+          <w:highlight w:val="lightGray"/>
+        </w:rPr>
+      </w:pPr>
+    </w:p>
+    <w:p>
+      <w:pPr>
+        <w:rPr>
+          <w:sz w:val="22"/>
+          <w:highlight w:val="lightGray"/>
+        </w:rPr>
+      </w:pPr>
+    </w:p>
+    <w:p>
+      <w:pPr>
+        <w:rPr>
+          <w:sz w:val="22"/>
+        </w:rPr>
+      </w:pPr>
+      <w:r>
+        <w:rPr>
+          <w:rFonts w:hint="eastAsia"/>
+          <w:sz w:val="22"/>
+          <w:highlight w:val="lightGray"/>
+        </w:rPr>
+        <w:lastRenderedPageBreak/>
+        <w:t>00</w:t>
+      </w:r>
+      <w:r>
+        <w:rPr>
+          <w:sz w:val="22"/>
+          <w:highlight w:val="lightGray"/>
+        </w:rPr>
+        <w:t>3</w:t>
+      </w:r>
+      <w:r>
+        <w:rPr>
+          <w:rFonts w:hint="eastAsia"/>
+          <w:sz w:val="22"/>
+          <w:highlight w:val="lightGray"/>
+        </w:rPr>
+        <w:t xml:space="preserve"> </w:t>
+      </w:r>
+      <w:proofErr w:type="spellStart"/>
+      <w:r>
+        <w:rPr>
+          <w:rFonts w:hint="eastAsia"/>
+          <w:sz w:val="22"/>
+          <w:highlight w:val="lightGray"/>
+        </w:rPr>
+        <w:t>xp</w:t>
+      </w:r>
+      <w:proofErr w:type="spellEnd"/>
+      <w:r>
+        <w:rPr>
+          <w:rFonts w:hint="eastAsia"/>
+          <w:sz w:val="22"/>
+          <w:highlight w:val="lightGray"/>
+        </w:rPr>
+        <w:t>(</w:t>
+      </w:r>
+      <w:proofErr w:type="spellStart"/>
+      <w:r>
+        <w:rPr>
+          <w:rFonts w:hint="eastAsia"/>
+          <w:sz w:val="22"/>
+          <w:highlight w:val="lightGray"/>
+        </w:rPr>
+        <w:t>eXtreme</w:t>
+      </w:r>
+      <w:proofErr w:type="spellEnd"/>
+      <w:r>
+        <w:rPr>
+          <w:rFonts w:hint="eastAsia"/>
+          <w:sz w:val="22"/>
+          <w:highlight w:val="lightGray"/>
+        </w:rPr>
+        <w:t xml:space="preserve"> Programming) 기법</w:t>
+      </w:r>
+    </w:p>
+    <w:p>
+      <w:proofErr w:type="spellStart"/>
+      <w:r>
+        <w:rPr>
+          <w:rFonts w:hint="eastAsia"/>
+        </w:rPr>
+        <w:t>xp</w:t>
+      </w:r>
+      <w:proofErr w:type="spellEnd"/>
+      <w:r>
+        <w:rPr>
+          <w:rFonts w:hint="eastAsia"/>
+        </w:rPr>
+        <w:t xml:space="preserve"> - </w:t>
+      </w:r>
+      <w:r>
+        <w:rPr>
+          <w:rFonts w:hint="eastAsia"/>
+        </w:rPr>
+        <w:t xml:space="preserve">고객의 요구사항에 유연하게 대응하기 위해 고객의 참여와 개발 과정의 반복을 극대화하여 개발 생산성을 </w:t>
+      </w:r>
+      <w:proofErr w:type="spellStart"/>
+      <w:r>
+        <w:rPr>
+          <w:rFonts w:hint="eastAsia"/>
+        </w:rPr>
+        <w:t>향산시킴</w:t>
+      </w:r>
+      <w:proofErr w:type="spellEnd"/>
+    </w:p>
+    <w:p>
+      <w:proofErr w:type="spellStart"/>
+      <w:r>
+        <w:t>xp</w:t>
+      </w:r>
+      <w:proofErr w:type="spellEnd"/>
+      <w:r>
+        <w:rPr>
+          <w:rFonts w:hint="eastAsia"/>
+        </w:rPr>
+        <w:t xml:space="preserve">의 5가지 핵심 </w:t>
+      </w:r>
+      <w:proofErr w:type="gramStart"/>
+      <w:r>
+        <w:rPr>
+          <w:rFonts w:hint="eastAsia"/>
+        </w:rPr>
+        <w:t>가치 :</w:t>
+      </w:r>
+      <w:proofErr w:type="gramEnd"/>
+      <w:r>
+        <w:rPr>
+          <w:rFonts w:hint="eastAsia"/>
+        </w:rPr>
+        <w:t xml:space="preserve"> 의사소통, 단순성, 용기, 존중, 피드백</w:t>
+      </w:r>
+    </w:p>
+    <w:p>
+      <w:proofErr w:type="spellStart"/>
+      <w:r>
+        <w:rPr>
+          <w:rFonts w:hint="eastAsia"/>
+        </w:rPr>
+        <w:t>xp</w:t>
+      </w:r>
+      <w:proofErr w:type="spellEnd"/>
+      <w:r>
+        <w:t xml:space="preserve"> </w:t>
+      </w:r>
+      <w:r>
+        <w:rPr>
+          <w:rFonts w:hint="eastAsia"/>
+        </w:rPr>
+        <w:t xml:space="preserve">개발 </w:t>
+      </w:r>
+      <w:proofErr w:type="spellStart"/>
+      <w:r>
+        <w:rPr>
+          <w:rFonts w:hint="eastAsia"/>
+        </w:rPr>
+        <w:t>프로새스</w:t>
+      </w:r>
+      <w:proofErr w:type="spellEnd"/>
+    </w:p>
+    <w:p>
+      <w:pPr>
+        <w:rPr>
+          <w:rFonts w:eastAsiaTheme="minorHAnsi"/>
+        </w:rPr>
+      </w:pPr>
+      <w:r>
+        <w:rPr>
+          <w:rFonts w:hint="eastAsia"/>
+        </w:rPr>
+        <w:t xml:space="preserve">사용자 스토리 </w:t>
+      </w:r>
+      <w:r>
+        <w:rPr>
+          <w:rFonts w:hint="eastAsia"/>
+        </w:rPr>
+        <w:t xml:space="preserve">/ </w:t>
+      </w:r>
+      <w:proofErr w:type="spellStart"/>
+      <w:r>
+        <w:rPr>
+          <w:rFonts w:hint="eastAsia"/>
+        </w:rPr>
+        <w:t>릴리즈</w:t>
+      </w:r>
+      <w:proofErr w:type="spellEnd"/>
+      <w:r>
+        <w:rPr>
+          <w:rFonts w:hint="eastAsia"/>
+        </w:rPr>
+        <w:t xml:space="preserve"> 계획 수립</w:t>
+      </w:r>
+      <w:r>
+        <w:rPr>
+          <w:rFonts w:hint="eastAsia"/>
+        </w:rPr>
+        <w:t xml:space="preserve"> / </w:t>
+      </w:r>
+      <w:r>
+        <w:rPr>
+          <w:rFonts w:eastAsiaTheme="minorHAnsi" w:hint="eastAsia"/>
+        </w:rPr>
+        <w:t>스파이크</w:t>
+      </w:r>
+      <w:r>
+        <w:rPr>
+          <w:rFonts w:hint="eastAsia"/>
+        </w:rPr>
+        <w:t xml:space="preserve"> / </w:t>
+      </w:r>
+      <w:proofErr w:type="spellStart"/>
+      <w:r>
+        <w:rPr>
+          <w:rFonts w:eastAsiaTheme="minorHAnsi" w:hint="eastAsia"/>
+        </w:rPr>
+        <w:t>이터레이션</w:t>
+      </w:r>
+      <w:proofErr w:type="spellEnd"/>
+      <w:r>
+        <w:rPr>
+          <w:rFonts w:eastAsiaTheme="minorHAnsi" w:hint="eastAsia"/>
+        </w:rPr>
+        <w:t>(주기)</w:t>
+      </w:r>
+      <w:r>
+        <w:rPr>
+          <w:rFonts w:hint="eastAsia"/>
+        </w:rPr>
+        <w:t xml:space="preserve"> / </w:t>
+      </w:r>
+      <w:r>
+        <w:rPr>
+          <w:rFonts w:eastAsiaTheme="minorHAnsi" w:hint="eastAsia"/>
+        </w:rPr>
+        <w:t>승인 검사</w:t>
+      </w:r>
+      <w:r>
+        <w:rPr>
+          <w:rFonts w:hint="eastAsia"/>
+        </w:rPr>
+        <w:t xml:space="preserve"> / </w:t>
+      </w:r>
+      <w:r>
+        <w:rPr>
+          <w:rFonts w:eastAsiaTheme="minorHAnsi" w:hint="eastAsia"/>
+        </w:rPr>
+        <w:t xml:space="preserve">소규모 </w:t>
+      </w:r>
+      <w:proofErr w:type="spellStart"/>
+      <w:r>
+        <w:rPr>
+          <w:rFonts w:eastAsiaTheme="minorHAnsi" w:hint="eastAsia"/>
+        </w:rPr>
+        <w:t>릴리즈</w:t>
+      </w:r>
+      <w:proofErr w:type="spellEnd"/>
+    </w:p>
+    <w:p>
+      <w:pPr>
+        <w:rPr>
+          <w:rFonts w:eastAsiaTheme="minorHAnsi"/>
+        </w:rPr>
+      </w:pPr>
+    </w:p>
+    <w:p>
+      <w:pPr>
+        <w:rPr>
+          <w:rFonts w:eastAsiaTheme="minorHAnsi"/>
+          <w:sz w:val="22"/>
+        </w:rPr>
+      </w:pPr>
+      <w:r>
+        <w:rPr>
+          <w:rFonts w:eastAsiaTheme="minorHAnsi" w:hint="eastAsia"/>
+          <w:sz w:val="22"/>
+          <w:highlight w:val="lightGray"/>
+        </w:rPr>
+        <w:t>004 현행 시스템 파악</w:t>
+      </w:r>
+    </w:p>
+    <w:p>
+      <w:r>
+        <w:rPr>
+          <w:rFonts w:hint="eastAsia"/>
+        </w:rPr>
+        <w:t xml:space="preserve">시스템 구성 </w:t>
+      </w:r>
+      <w:proofErr w:type="gramStart"/>
+      <w:r>
+        <w:rPr>
+          <w:rFonts w:hint="eastAsia"/>
+        </w:rPr>
+        <w:t xml:space="preserve">파악 </w:t>
+      </w:r>
+      <w:r>
+        <w:t>:</w:t>
+      </w:r>
+      <w:proofErr w:type="gramEnd"/>
+      <w:r>
+        <w:t xml:space="preserve"> </w:t>
+      </w:r>
+      <w:r>
+        <w:rPr>
+          <w:rFonts w:hint="eastAsia"/>
+        </w:rPr>
+        <w:t>기간 업무 / 지원 업무</w:t>
+      </w:r>
+    </w:p>
+    <w:p>
+      <w:pPr>
+        <w:rPr>
+          <w:rFonts w:eastAsiaTheme="minorHAnsi"/>
+        </w:rPr>
+      </w:pPr>
+      <w:r>
+        <w:rPr>
+          <w:rFonts w:eastAsiaTheme="minorHAnsi" w:hint="eastAsia"/>
+        </w:rPr>
+        <w:t xml:space="preserve">시스템 기능 </w:t>
+      </w:r>
+      <w:proofErr w:type="gramStart"/>
+      <w:r>
+        <w:rPr>
+          <w:rFonts w:eastAsiaTheme="minorHAnsi" w:hint="eastAsia"/>
+        </w:rPr>
+        <w:t xml:space="preserve">파악 </w:t>
+      </w:r>
+      <w:r>
+        <w:rPr>
+          <w:rFonts w:eastAsiaTheme="minorHAnsi"/>
+        </w:rPr>
+        <w:t>:</w:t>
+      </w:r>
+      <w:proofErr w:type="gramEnd"/>
+      <w:r>
+        <w:rPr>
+          <w:rFonts w:eastAsiaTheme="minorHAnsi" w:hint="eastAsia"/>
+        </w:rPr>
+        <w:t xml:space="preserve"> 주요기능 / 하부기능 / 세부기능</w:t>
+      </w:r>
+    </w:p>
+    <w:p>
+      <w:pPr>
+        <w:rPr>
+          <w:rFonts w:eastAsiaTheme="minorHAnsi"/>
+        </w:rPr>
+      </w:pPr>
+      <w:r>
+        <w:rPr>
+          <w:rFonts w:eastAsiaTheme="minorHAnsi" w:hint="eastAsia"/>
+        </w:rPr>
+        <w:t xml:space="preserve">시스템 인터페이스 </w:t>
+      </w:r>
+      <w:proofErr w:type="gramStart"/>
+      <w:r>
+        <w:rPr>
+          <w:rFonts w:eastAsiaTheme="minorHAnsi" w:hint="eastAsia"/>
+        </w:rPr>
+        <w:t xml:space="preserve">파악 </w:t>
+      </w:r>
+      <w:r>
+        <w:rPr>
+          <w:rFonts w:eastAsiaTheme="minorHAnsi"/>
+        </w:rPr>
+        <w:t>:</w:t>
+      </w:r>
+      <w:proofErr w:type="gramEnd"/>
+      <w:r>
+        <w:rPr>
+          <w:rFonts w:eastAsiaTheme="minorHAnsi" w:hint="eastAsia"/>
+        </w:rPr>
+        <w:t xml:space="preserve"> 데이터 종류, 형식, 프로토콜, 연계유형, 주기</w:t>
+      </w:r>
+    </w:p>
+    <w:p>
+      <w:pPr>
+        <w:rPr>
+          <w:rFonts w:eastAsiaTheme="minorHAnsi"/>
+        </w:rPr>
+      </w:pPr>
+      <w:r>
+        <w:rPr>
+          <w:rFonts w:eastAsiaTheme="minorHAnsi" w:hint="eastAsia"/>
+        </w:rPr>
+        <w:t xml:space="preserve">아키텍처 구성 </w:t>
+      </w:r>
+      <w:proofErr w:type="gramStart"/>
+      <w:r>
+        <w:rPr>
+          <w:rFonts w:eastAsiaTheme="minorHAnsi" w:hint="eastAsia"/>
+        </w:rPr>
+        <w:t>파악</w:t>
+      </w:r>
+      <w:r>
+        <w:rPr>
+          <w:rFonts w:eastAsiaTheme="minorHAnsi" w:hint="eastAsia"/>
+        </w:rPr>
+        <w:t xml:space="preserve"> :</w:t>
+      </w:r>
+      <w:proofErr w:type="gramEnd"/>
+      <w:r>
+        <w:rPr>
+          <w:rFonts w:eastAsiaTheme="minorHAnsi" w:hint="eastAsia"/>
+        </w:rPr>
+        <w:t xml:space="preserve"> 어떠한 기술 요소들이 사용되는지 최상위 수준에서 계층별로 표현한 </w:t>
+      </w:r>
+      <w:proofErr w:type="spellStart"/>
+      <w:r>
+        <w:rPr>
+          <w:rFonts w:eastAsiaTheme="minorHAnsi" w:hint="eastAsia"/>
+        </w:rPr>
+        <w:t>아키텍쳐</w:t>
+      </w:r>
+      <w:proofErr w:type="spellEnd"/>
+      <w:r>
+        <w:rPr>
+          <w:rFonts w:eastAsiaTheme="minorHAnsi" w:hint="eastAsia"/>
+        </w:rPr>
+        <w:t xml:space="preserve"> 구성도 작성</w:t>
+      </w:r>
+    </w:p>
+    <w:p>
+      <w:pPr>
+        <w:rPr>
+          <w:rFonts w:eastAsiaTheme="minorHAnsi"/>
+        </w:rPr>
+      </w:pPr>
+      <w:r>
+        <w:rPr>
+          <w:rFonts w:eastAsiaTheme="minorHAnsi" w:hint="eastAsia"/>
+        </w:rPr>
+        <w:t xml:space="preserve">소프트웨어 구성 </w:t>
+      </w:r>
+      <w:proofErr w:type="gramStart"/>
+      <w:r>
+        <w:rPr>
+          <w:rFonts w:eastAsiaTheme="minorHAnsi" w:hint="eastAsia"/>
+        </w:rPr>
+        <w:t>파악</w:t>
+      </w:r>
+      <w:r>
+        <w:rPr>
+          <w:rFonts w:eastAsiaTheme="minorHAnsi" w:hint="eastAsia"/>
+        </w:rPr>
+        <w:t xml:space="preserve"> :</w:t>
+      </w:r>
+      <w:proofErr w:type="gramEnd"/>
+      <w:r>
+        <w:rPr>
+          <w:rFonts w:eastAsiaTheme="minorHAnsi" w:hint="eastAsia"/>
+        </w:rPr>
+        <w:t xml:space="preserve"> 제품명 / 용도 / 라이선스 적용 방식 / 라이선스 수</w:t>
+      </w:r>
+    </w:p>
+    <w:p>
+      <w:pPr>
+        <w:rPr>
+          <w:rFonts w:eastAsiaTheme="minorHAnsi"/>
+        </w:rPr>
+      </w:pPr>
+      <w:r>
+        <w:rPr>
+          <w:rFonts w:eastAsiaTheme="minorHAnsi" w:hint="eastAsia"/>
+        </w:rPr>
+        <w:t xml:space="preserve">하드웨어 구성 </w:t>
+      </w:r>
+      <w:proofErr w:type="gramStart"/>
+      <w:r>
+        <w:rPr>
+          <w:rFonts w:eastAsiaTheme="minorHAnsi" w:hint="eastAsia"/>
+        </w:rPr>
+        <w:t xml:space="preserve">파악 </w:t>
+      </w:r>
+      <w:r>
+        <w:rPr>
+          <w:rFonts w:eastAsiaTheme="minorHAnsi"/>
+        </w:rPr>
+        <w:t>:</w:t>
+      </w:r>
+      <w:proofErr w:type="gramEnd"/>
+      <w:r>
+        <w:rPr>
+          <w:rFonts w:eastAsiaTheme="minorHAnsi" w:hint="eastAsia"/>
+        </w:rPr>
+        <w:t xml:space="preserve"> 서버의 사양 / 수량 / 이중화 적용 여부</w:t>
+      </w:r>
+    </w:p>
+    <w:p>
+      <w:pPr>
+        <w:rPr>
+          <w:rFonts w:eastAsiaTheme="minorHAnsi"/>
+        </w:rPr>
+      </w:pPr>
+      <w:r>
+        <w:rPr>
+          <w:rFonts w:eastAsiaTheme="minorHAnsi" w:hint="eastAsia"/>
+        </w:rPr>
+        <w:t>네트워크 구성 파악</w:t>
+      </w:r>
+      <w:r>
+        <w:rPr>
+          <w:rFonts w:eastAsiaTheme="minorHAnsi" w:hint="eastAsia"/>
+        </w:rPr>
+        <w:t xml:space="preserve"> :</w:t>
+      </w:r>
+      <w:r>
+        <w:rPr>
+          <w:rFonts w:eastAsiaTheme="minorHAnsi" w:hint="eastAsia"/>
+        </w:rPr>
+        <w:t xml:space="preserve"> 서버의 위치 / 서버 간의 네트워크 연</w:t>
       </w:r>
       <w:bookmarkStart w:id="0" w:name="_GoBack"/>
       <w:bookmarkEnd w:id="0"/>
       <w:r>
         <w:rPr>
-          <w:rFonts w:hint="eastAsia"/>
-        </w:rPr>
-        <w:t xml:space="preserve"> 거친 후에 다음 단계를 진행하는 개발 방법론</w:t>
-      </w:r>
-    </w:p>
-    <w:p>
-      <w:proofErr w:type="spellStart"/>
-      <w:r>
-        <w:rPr>
-          <w:rFonts w:hint="eastAsia"/>
-        </w:rPr>
-        <w:t>프로토타입</w:t>
-      </w:r>
-      <w:proofErr w:type="spellEnd"/>
-      <w:r>
-        <w:rPr>
-          <w:rFonts w:hint="eastAsia"/>
-        </w:rPr>
-        <w:t xml:space="preserve"> 모형 </w:t>
-      </w:r>
-      <w:r>
-        <w:t>–</w:t>
-      </w:r>
-      <w:r>
-        <w:rPr>
-          <w:rFonts w:hint="eastAsia"/>
-        </w:rPr>
-        <w:t xml:space="preserve"> 실제 개발될 소프트웨어에 대한 견본품을 만들어 최종 결과물을 예측하는 모형</w:t>
-      </w:r>
-    </w:p>
-    <w:p>
-      <w:r>
-        <w:rPr>
-          <w:rFonts w:hint="eastAsia"/>
-        </w:rPr>
-        <w:t xml:space="preserve">나선형 모형 </w:t>
-      </w:r>
-      <w:r>
-        <w:t>–</w:t>
-      </w:r>
-      <w:r>
-        <w:rPr>
-          <w:rFonts w:hint="eastAsia"/>
-        </w:rPr>
-        <w:t xml:space="preserve"> 여러 번의 소프트웨어 개발 과정을 거쳐 점진적으로 완벽한 최종 소프트웨어를 개발하는 모형</w:t>
-      </w:r>
-    </w:p>
-    <w:p>
-      <w:r>
-        <w:rPr>
-          <w:rFonts w:hint="eastAsia"/>
-        </w:rPr>
-        <w:t>계획수립 -&gt; 위험분석 -&gt; 개발 및 검증 -&gt; 고객평가</w:t>
-      </w:r>
-    </w:p>
-    <w:p>
-      <w:r>
-        <w:rPr>
-          <w:rFonts w:hint="eastAsia"/>
-        </w:rPr>
-        <w:t xml:space="preserve">애자일 모형 </w:t>
-      </w:r>
-      <w:r>
-        <w:t>–</w:t>
-      </w:r>
-      <w:r>
-        <w:rPr>
-          <w:rFonts w:hint="eastAsia"/>
-        </w:rPr>
-        <w:t xml:space="preserve"> 요구사항 </w:t>
-      </w:r>
-      <w:proofErr w:type="spellStart"/>
-      <w:r>
-        <w:rPr>
-          <w:rFonts w:hint="eastAsia"/>
-        </w:rPr>
-        <w:t>변하에</w:t>
-      </w:r>
-      <w:proofErr w:type="spellEnd"/>
-      <w:r>
-        <w:rPr>
-          <w:rFonts w:hint="eastAsia"/>
-        </w:rPr>
-        <w:t xml:space="preserve"> 유연하게 대응할 수 있도록 일정한 주기를 반복하면서 개발하는 모형</w:t>
-      </w:r>
-    </w:p>
-    <w:p>
-      <w:pPr>
-        <w:rPr>
-          <w:rFonts w:hint="eastAsia"/>
-        </w:rPr>
-      </w:pPr>
-      <w:r>
-        <w:rPr>
-          <w:rFonts w:hint="eastAsia"/>
-        </w:rPr>
-        <w:t xml:space="preserve">스크럼 / </w:t>
-      </w:r>
-      <w:r>
-        <w:t xml:space="preserve">XP / </w:t>
-      </w:r>
-      <w:proofErr w:type="spellStart"/>
-      <w:r>
-        <w:rPr>
-          <w:rFonts w:hint="eastAsia"/>
-        </w:rPr>
-        <w:t>칸반</w:t>
-      </w:r>
-      <w:proofErr w:type="spellEnd"/>
-      <w:r>
-        <w:rPr>
-          <w:rFonts w:hint="eastAsia"/>
-        </w:rPr>
-        <w:t xml:space="preserve"> </w:t>
-      </w:r>
-      <w:r>
-        <w:t xml:space="preserve">/ Lean / </w:t>
-      </w:r>
-      <w:r>
-        <w:rPr>
-          <w:rFonts w:hint="eastAsia"/>
-        </w:rPr>
-        <w:t xml:space="preserve">기능 중심 개발 </w:t>
-      </w:r>
-    </w:p>
-    <w:p>
-      <w:r>
-        <w:rPr>
-          <w:rFonts w:hint="eastAsia"/>
-        </w:rPr>
-        <w:t xml:space="preserve">소프트웨어 공학 </w:t>
-      </w:r>
-      <w:r>
-        <w:t>–</w:t>
-      </w:r>
-      <w:r>
-        <w:rPr>
-          <w:rFonts w:hint="eastAsia"/>
-        </w:rPr>
-        <w:t xml:space="preserve"> 소프트웨어의 위기를 극복하기 위한 방안으로 연구된 학문</w:t>
-      </w:r>
-    </w:p>
-    <w:p/>
-    <w:p>
-      <w:pPr>
-        <w:rPr>
-          <w:sz w:val="24"/>
-          <w:shd w:val="pct15" w:color="auto" w:fill="FFFFFF"/>
-        </w:rPr>
-      </w:pPr>
-      <w:r>
-        <w:rPr>
-          <w:rFonts w:hint="eastAsia"/>
-          <w:sz w:val="24"/>
-          <w:shd w:val="pct15" w:color="auto" w:fill="FFFFFF"/>
-        </w:rPr>
-        <w:t>002 스크럼 기법</w:t>
-      </w:r>
-    </w:p>
-    <w:p>
-      <w:r>
-        <w:rPr>
-          <w:rFonts w:hint="eastAsia"/>
-        </w:rPr>
-        <w:t xml:space="preserve">스크럼 </w:t>
-      </w:r>
-      <w:r>
-        <w:t>–</w:t>
-      </w:r>
-      <w:r>
-        <w:rPr>
-          <w:rFonts w:hint="eastAsia"/>
-        </w:rPr>
-        <w:t xml:space="preserve"> 팀이 중심이 되어 개발의 효율성을 높이는 기법</w:t>
-      </w:r>
-    </w:p>
-    <w:p>
-      <w:r>
-        <w:rPr>
-          <w:rFonts w:hint="eastAsia"/>
-        </w:rPr>
-        <w:t xml:space="preserve">스크럼 팀 </w:t>
-      </w:r>
-      <w:r>
-        <w:t>–</w:t>
-      </w:r>
-      <w:r>
-        <w:rPr>
-          <w:rFonts w:hint="eastAsia"/>
-        </w:rPr>
-        <w:t xml:space="preserve"> 제품 책임자 / 스크럼 마스터 / 개발팀</w:t>
-      </w:r>
-    </w:p>
-    <w:p>
-      <w:r>
-        <w:rPr>
-          <w:rFonts w:hint="eastAsia"/>
-        </w:rPr>
-        <w:t>스프린트 계획 회의</w:t>
-      </w:r>
-      <w:r>
-        <w:rPr>
-          <w:rFonts w:hint="eastAsia"/>
-        </w:rPr>
-        <w:t xml:space="preserve"> </w:t>
-      </w:r>
-      <w:r>
-        <w:t xml:space="preserve">– </w:t>
-      </w:r>
-      <w:r>
-        <w:rPr>
-          <w:rFonts w:hint="eastAsia"/>
-        </w:rPr>
-        <w:t>이번 스프린트에서 수행할 작업을 대상으로 단기 일정을 수립하는 회의</w:t>
-      </w:r>
-    </w:p>
-    <w:p>
-      <w:r>
-        <w:rPr>
-          <w:rFonts w:hint="eastAsia"/>
-        </w:rPr>
-        <w:t xml:space="preserve">스프린트 </w:t>
-      </w:r>
-      <w:r>
-        <w:t>–</w:t>
-      </w:r>
-      <w:r>
-        <w:rPr>
-          <w:rFonts w:hint="eastAsia"/>
-        </w:rPr>
-        <w:t xml:space="preserve"> 실제 개발 작업을 진행하는 과정</w:t>
-      </w:r>
-    </w:p>
-    <w:p>
-      <w:r>
-        <w:rPr>
-          <w:rFonts w:hint="eastAsia"/>
-        </w:rPr>
-        <w:t>일일 스크럼 회의 - 15분동안 진행상황을 점검하는 회의</w:t>
-      </w:r>
-    </w:p>
-    <w:p>
-      <w:r>
-        <w:rPr>
-          <w:rFonts w:hint="eastAsia"/>
-        </w:rPr>
-        <w:t xml:space="preserve">스프린트 검토 회의 </w:t>
-      </w:r>
-      <w:r>
-        <w:t>–</w:t>
-      </w:r>
-      <w:r>
-        <w:rPr>
-          <w:rFonts w:hint="eastAsia"/>
-        </w:rPr>
-        <w:t xml:space="preserve"> 부분 또는 전체 완성 제품이 요구사항에 잘 부합하는지 </w:t>
-      </w:r>
-      <w:proofErr w:type="spellStart"/>
-      <w:r>
-        <w:rPr>
-          <w:rFonts w:hint="eastAsia"/>
-        </w:rPr>
-        <w:t>테스팅하는</w:t>
-      </w:r>
-      <w:proofErr w:type="spellEnd"/>
-      <w:r>
-        <w:rPr>
-          <w:rFonts w:hint="eastAsia"/>
-        </w:rPr>
-        <w:t xml:space="preserve"> 회의</w:t>
-      </w:r>
-    </w:p>
-    <w:p>
-      <w:r>
-        <w:rPr>
-          <w:rFonts w:hint="eastAsia"/>
-        </w:rPr>
-        <w:t xml:space="preserve">스프린트 회고 </w:t>
-      </w:r>
-      <w:r>
-        <w:t>–</w:t>
-      </w:r>
-      <w:r>
-        <w:rPr>
-          <w:rFonts w:hint="eastAsia"/>
-        </w:rPr>
-        <w:t xml:space="preserve"> 정해놓은 규칙 준수 여부 및 개선할 점을 확인하고 기록하는 것</w:t>
-      </w:r>
-    </w:p>
-    <w:p>
-      <w:pPr>
+          <w:rFonts w:eastAsiaTheme="minorHAnsi" w:hint="eastAsia"/>
+        </w:rPr>
+        <w:t xml:space="preserve">결 방식 </w:t>
+      </w:r>
+    </w:p>
+    <w:p>
+      <w:pPr>
+        <w:rPr>
+          <w:rFonts w:hint="eastAsia"/>
+        </w:rPr>
+      </w:pPr>
+    </w:p>
+    <w:p>
+      <w:pPr>
+        <w:tabs>
+          <w:tab w:val="left" w:pos="1032"/>
+        </w:tabs>
         <w:rPr>
           <w:rFonts w:hint="eastAsia"/>
         </w:rPr>

</xml_diff>

<commit_message>
update 1장 요구사항 확인.docx 1장 004 수정 005~006 update
</commit_message>
<xml_diff>
--- a/실기/1장 요구사항 확인.docx
+++ b/실기/1장 요구사항 확인.docx
@@ -456,13 +456,7 @@
         <w:rPr>
           <w:rFonts w:hint="eastAsia"/>
         </w:rPr>
-        <w:t xml:space="preserve"> - </w:t>
-      </w:r>
-      <w:r>
-        <w:rPr>
-          <w:rFonts w:hint="eastAsia"/>
-        </w:rPr>
-        <w:t xml:space="preserve">고객의 요구사항에 유연하게 대응하기 위해 고객의 참여와 개발 과정의 반복을 극대화하여 개발 생산성을 </w:t>
+        <w:t xml:space="preserve"> - 고객의 요구사항에 유연하게 대응하기 위해 고객의 참여와 개발 과정의 반복을 극대화하여 개발 생산성을 </w:t>
       </w:r>
       <w:proofErr w:type="spellStart"/>
       <w:r>
@@ -636,6 +630,7 @@
         <w:rPr>
           <w:rFonts w:eastAsiaTheme="minorHAnsi"/>
           <w:sz w:val="22"/>
+          <w:shd w:val="pct15" w:color="auto" w:fill="FFFFFF"/>
         </w:rPr>
       </w:pPr>
       <w:r>
@@ -643,23 +638,188 @@
           <w:rFonts w:eastAsiaTheme="minorHAnsi" w:hint="eastAsia"/>
           <w:sz w:val="22"/>
           <w:highlight w:val="lightGray"/>
-        </w:rPr>
-        <w:t>004 현행 시스템 파악</w:t>
-      </w:r>
-    </w:p>
-    <w:p>
-      <w:r>
-        <w:rPr>
-          <w:rFonts w:hint="eastAsia"/>
-        </w:rPr>
-        <w:t xml:space="preserve">시스템 구성 </w:t>
-      </w:r>
+          <w:shd w:val="pct15" w:color="auto" w:fill="FFFFFF"/>
+        </w:rPr>
+        <w:t xml:space="preserve">004 </w:t>
+      </w:r>
+      <w:r>
+        <w:rPr>
+          <w:rFonts w:eastAsiaTheme="minorHAnsi" w:hint="eastAsia"/>
+          <w:sz w:val="22"/>
+          <w:highlight w:val="lightGray"/>
+          <w:shd w:val="pct15" w:color="auto" w:fill="FFFFFF"/>
+        </w:rPr>
+        <w:t>개발</w:t>
+      </w:r>
+      <w:r>
+        <w:rPr>
+          <w:rFonts w:eastAsiaTheme="minorHAnsi" w:hint="eastAsia"/>
+          <w:sz w:val="22"/>
+          <w:shd w:val="pct15" w:color="auto" w:fill="FFFFFF"/>
+        </w:rPr>
+        <w:t xml:space="preserve"> </w:t>
+      </w:r>
+      <w:r>
+        <w:rPr>
+          <w:rFonts w:eastAsiaTheme="minorHAnsi" w:hint="eastAsia"/>
+          <w:sz w:val="22"/>
+          <w:highlight w:val="lightGray"/>
+          <w:shd w:val="pct15" w:color="auto" w:fill="FFFFFF"/>
+        </w:rPr>
+        <w:t>기술</w:t>
+      </w:r>
+      <w:r>
+        <w:rPr>
+          <w:rFonts w:eastAsiaTheme="minorHAnsi" w:hint="eastAsia"/>
+          <w:sz w:val="22"/>
+          <w:shd w:val="pct15" w:color="auto" w:fill="FFFFFF"/>
+        </w:rPr>
+        <w:t xml:space="preserve"> </w:t>
+      </w:r>
+      <w:r>
+        <w:rPr>
+          <w:rFonts w:eastAsiaTheme="minorHAnsi" w:hint="eastAsia"/>
+          <w:sz w:val="22"/>
+          <w:highlight w:val="lightGray"/>
+          <w:shd w:val="pct15" w:color="auto" w:fill="FFFFFF"/>
+        </w:rPr>
+        <w:t>환경</w:t>
+      </w:r>
+      <w:r>
+        <w:rPr>
+          <w:rFonts w:eastAsiaTheme="minorHAnsi" w:hint="eastAsia"/>
+          <w:sz w:val="22"/>
+          <w:shd w:val="pct15" w:color="auto" w:fill="FFFFFF"/>
+        </w:rPr>
+        <w:t xml:space="preserve"> </w:t>
+      </w:r>
+      <w:r>
+        <w:rPr>
+          <w:rFonts w:eastAsiaTheme="minorHAnsi" w:hint="eastAsia"/>
+          <w:sz w:val="22"/>
+          <w:highlight w:val="lightGray"/>
+          <w:shd w:val="pct15" w:color="auto" w:fill="FFFFFF"/>
+        </w:rPr>
+        <w:t>파악</w:t>
+      </w:r>
+    </w:p>
+    <w:p>
+      <w:r>
+        <w:rPr>
+          <w:rFonts w:hint="eastAsia"/>
+        </w:rPr>
+        <w:t xml:space="preserve">운영체제 </w:t>
+      </w:r>
+      <w:r>
+        <w:t>–</w:t>
+      </w:r>
+      <w:r>
+        <w:rPr>
+          <w:rFonts w:hint="eastAsia"/>
+        </w:rPr>
+        <w:t xml:space="preserve"> 컴퓨터 시스템의 자원을 효율적으로 관리하며 사용자가 컴퓨터를 편리하고 효율적으로 사용할 수 있도록 환경을 제공하는 소프트웨어</w:t>
+      </w:r>
+    </w:p>
+    <w:p>
       <w:proofErr w:type="gramStart"/>
       <w:r>
         <w:rPr>
           <w:rFonts w:hint="eastAsia"/>
         </w:rPr>
-        <w:t xml:space="preserve">파악 </w:t>
+        <w:t>고려사항 :</w:t>
+      </w:r>
+      <w:proofErr w:type="gramEnd"/>
+      <w:r>
+        <w:rPr>
+          <w:rFonts w:hint="eastAsia"/>
+        </w:rPr>
+        <w:t xml:space="preserve"> 가용성 / 성능 / 기술 지원 / 주변 기기 / 구축 비용</w:t>
+      </w:r>
+    </w:p>
+    <w:p>
+      <w:r>
+        <w:rPr>
+          <w:rFonts w:hint="eastAsia"/>
+        </w:rPr>
+        <w:t xml:space="preserve">데이터베이스 관리 시스템 </w:t>
+      </w:r>
+      <w:r>
+        <w:t>–</w:t>
+      </w:r>
+      <w:r>
+        <w:rPr>
+          <w:rFonts w:hint="eastAsia"/>
+        </w:rPr>
+        <w:t xml:space="preserve"> 사용자와 데이터베이스 사이에서 사용자의 요구에 따라 정보를 생성해 주고, 데이터베이스를 관리해 주는 소프트웨어</w:t>
+      </w:r>
+    </w:p>
+    <w:p>
+      <w:pPr>
+        <w:rPr>
+          <w:rFonts w:hint="eastAsia"/>
+        </w:rPr>
+      </w:pPr>
+      <w:proofErr w:type="gramStart"/>
+      <w:r>
+        <w:rPr>
+          <w:rFonts w:hint="eastAsia"/>
+        </w:rPr>
+        <w:t>고려사항 :</w:t>
+      </w:r>
+      <w:proofErr w:type="gramEnd"/>
+      <w:r>
+        <w:rPr>
+          <w:rFonts w:hint="eastAsia"/>
+        </w:rPr>
+        <w:t xml:space="preserve"> 성능 / 기술 지원 / 상호 호환성 / 구축비용</w:t>
+      </w:r>
+    </w:p>
+    <w:p>
+      <w:r>
+        <w:rPr>
+          <w:rFonts w:hint="eastAsia"/>
+        </w:rPr>
+        <w:t xml:space="preserve">웹 애플리케이션 서버 </w:t>
+      </w:r>
+      <w:r>
+        <w:t>–</w:t>
+      </w:r>
+      <w:r>
+        <w:rPr>
+          <w:rFonts w:hint="eastAsia"/>
+        </w:rPr>
+        <w:t xml:space="preserve"> 동적인 </w:t>
+      </w:r>
+      <w:proofErr w:type="spellStart"/>
+      <w:r>
+        <w:rPr>
+          <w:rFonts w:hint="eastAsia"/>
+        </w:rPr>
+        <w:t>콘텐츠를</w:t>
+      </w:r>
+      <w:proofErr w:type="spellEnd"/>
+      <w:r>
+        <w:rPr>
+          <w:rFonts w:hint="eastAsia"/>
+        </w:rPr>
+        <w:t xml:space="preserve"> 처리하기 위한 </w:t>
+      </w:r>
+      <w:proofErr w:type="spellStart"/>
+      <w:r>
+        <w:rPr>
+          <w:rFonts w:hint="eastAsia"/>
+        </w:rPr>
+        <w:t>미들웨어</w:t>
+      </w:r>
+      <w:proofErr w:type="spellEnd"/>
+    </w:p>
+    <w:p>
+      <w:proofErr w:type="gramStart"/>
+      <w:r>
+        <w:rPr>
+          <w:rFonts w:hint="eastAsia"/>
+        </w:rPr>
+        <w:t xml:space="preserve">고려사항 </w:t>
       </w:r>
       <w:r>
         <w:t>:</w:t>
@@ -672,12 +832,167 @@
         <w:rPr>
           <w:rFonts w:hint="eastAsia"/>
         </w:rPr>
-        <w:t>기간 업무 / 지원 업무</w:t>
-      </w:r>
-    </w:p>
+        <w:t>가용성 / 성능 / 기술 지원 / 구축 비용</w:t>
+      </w:r>
+    </w:p>
+    <w:p>
+      <w:r>
+        <w:rPr>
+          <w:rFonts w:hint="eastAsia"/>
+        </w:rPr>
+        <w:t xml:space="preserve">오픈 소스 </w:t>
+      </w:r>
+      <w:r>
+        <w:t>–</w:t>
+      </w:r>
+      <w:r>
+        <w:rPr>
+          <w:rFonts w:hint="eastAsia"/>
+        </w:rPr>
+        <w:t xml:space="preserve"> 누구나 별다른 제한 없이 사용할 수 있도록 소스 코드를 공개한 소프트웨어</w:t>
+      </w:r>
+    </w:p>
+    <w:p>
+      <w:proofErr w:type="gramStart"/>
+      <w:r>
+        <w:rPr>
+          <w:rFonts w:hint="eastAsia"/>
+        </w:rPr>
+        <w:t>고려사항 :</w:t>
+      </w:r>
+      <w:proofErr w:type="gramEnd"/>
+      <w:r>
+        <w:rPr>
+          <w:rFonts w:hint="eastAsia"/>
+        </w:rPr>
+        <w:t xml:space="preserve"> 라이선스 종류 / 사용자 수 / 기술의 지속 가능성</w:t>
+      </w:r>
+    </w:p>
+    <w:p/>
     <w:p>
       <w:pPr>
         <w:rPr>
+          <w:sz w:val="22"/>
+          <w:shd w:val="pct15" w:color="auto" w:fill="FFFFFF"/>
+        </w:rPr>
+      </w:pPr>
+      <w:r>
+        <w:rPr>
+          <w:rFonts w:hint="eastAsia"/>
+          <w:sz w:val="22"/>
+          <w:shd w:val="pct15" w:color="auto" w:fill="FFFFFF"/>
+        </w:rPr>
+        <w:t>005 요구사항 정의</w:t>
+      </w:r>
+    </w:p>
+    <w:p>
+      <w:r>
+        <w:rPr>
+          <w:rFonts w:hint="eastAsia"/>
+        </w:rPr>
+        <w:t xml:space="preserve">요구사항 </w:t>
+      </w:r>
+      <w:r>
+        <w:t>–</w:t>
+      </w:r>
+      <w:r>
+        <w:rPr>
+          <w:rFonts w:hint="eastAsia"/>
+        </w:rPr>
+        <w:t xml:space="preserve"> </w:t>
+      </w:r>
+      <w:r>
+        <w:rPr>
+          <w:rFonts w:hint="eastAsia"/>
+        </w:rPr>
+        <w:t>소프트웨어가 어떤 문제를 해결하기 위해 제공하는 서비스에 대한 설명과 정상적으로 운영되는데 필요한 제약조건</w:t>
+      </w:r>
+    </w:p>
+    <w:p>
+      <w:proofErr w:type="gramStart"/>
+      <w:r>
+        <w:rPr>
+          <w:rFonts w:hint="eastAsia"/>
+        </w:rPr>
+        <w:t>유형 :</w:t>
+      </w:r>
+      <w:proofErr w:type="gramEnd"/>
+      <w:r>
+        <w:rPr>
+          <w:rFonts w:hint="eastAsia"/>
+        </w:rPr>
+        <w:t xml:space="preserve"> 기능 / </w:t>
+      </w:r>
+      <w:proofErr w:type="spellStart"/>
+      <w:r>
+        <w:rPr>
+          <w:rFonts w:hint="eastAsia"/>
+        </w:rPr>
+        <w:t>비기능</w:t>
+      </w:r>
+      <w:proofErr w:type="spellEnd"/>
+      <w:r>
+        <w:rPr>
+          <w:rFonts w:hint="eastAsia"/>
+        </w:rPr>
+        <w:t xml:space="preserve"> / 사용자 / 시스템</w:t>
+      </w:r>
+    </w:p>
+    <w:p>
+      <w:r>
+        <w:rPr>
+          <w:rFonts w:hint="eastAsia"/>
+        </w:rPr>
+        <w:t xml:space="preserve">기능 </w:t>
+      </w:r>
+      <w:proofErr w:type="gramStart"/>
+      <w:r>
+        <w:rPr>
+          <w:rFonts w:hint="eastAsia"/>
+        </w:rPr>
+        <w:t>요구사항 :</w:t>
+      </w:r>
+      <w:proofErr w:type="gramEnd"/>
+      <w:r>
+        <w:rPr>
+          <w:rFonts w:hint="eastAsia"/>
+        </w:rPr>
+        <w:t xml:space="preserve"> 시스템이 무엇을 하는지, 어떤 기능을 하는지 등의 기능이나 수행과 관련된 요구사항</w:t>
+      </w:r>
+    </w:p>
+    <w:p>
+      <w:proofErr w:type="spellStart"/>
+      <w:r>
+        <w:rPr>
+          <w:rFonts w:hint="eastAsia"/>
+        </w:rPr>
+        <w:t>비기능</w:t>
+      </w:r>
+      <w:proofErr w:type="spellEnd"/>
+      <w:r>
+        <w:rPr>
+          <w:rFonts w:hint="eastAsia"/>
+        </w:rPr>
+        <w:t xml:space="preserve"> </w:t>
+      </w:r>
+      <w:proofErr w:type="gramStart"/>
+      <w:r>
+        <w:rPr>
+          <w:rFonts w:hint="eastAsia"/>
+        </w:rPr>
+        <w:t>요구사항 :</w:t>
+      </w:r>
+      <w:proofErr w:type="gramEnd"/>
+      <w:r>
+        <w:rPr>
+          <w:rFonts w:hint="eastAsia"/>
+        </w:rPr>
+        <w:t xml:space="preserve"> 품질이나 제약사항과 관련된 요구사항</w:t>
+      </w:r>
+    </w:p>
+    <w:p>
+      <w:pPr>
+        <w:rPr>
           <w:rFonts w:eastAsiaTheme="minorHAnsi"/>
         </w:rPr>
       </w:pPr>
@@ -685,27 +1000,49 @@
         <w:rPr>
           <w:rFonts w:eastAsiaTheme="minorHAnsi" w:hint="eastAsia"/>
         </w:rPr>
-        <w:t xml:space="preserve">시스템 기능 </w:t>
+        <w:t xml:space="preserve">사용자 </w:t>
       </w:r>
       <w:proofErr w:type="gramStart"/>
       <w:r>
         <w:rPr>
           <w:rFonts w:eastAsiaTheme="minorHAnsi" w:hint="eastAsia"/>
         </w:rPr>
-        <w:t xml:space="preserve">파악 </w:t>
-      </w:r>
-      <w:r>
+        <w:t>요구사항 :</w:t>
+      </w:r>
+      <w:proofErr w:type="gramEnd"/>
+      <w:r>
+        <w:rPr>
+          <w:rFonts w:eastAsiaTheme="minorHAnsi" w:hint="eastAsia"/>
+        </w:rPr>
+        <w:t xml:space="preserve"> 사용자 관점에서 본 시스템이 제공해야 할 요구사항</w:t>
+      </w:r>
+    </w:p>
+    <w:p>
+      <w:pPr>
         <w:rPr>
           <w:rFonts w:eastAsiaTheme="minorHAnsi"/>
         </w:rPr>
-        <w:t>:</w:t>
+      </w:pPr>
+      <w:r>
+        <w:rPr>
+          <w:rFonts w:eastAsiaTheme="minorHAnsi" w:hint="eastAsia"/>
+        </w:rPr>
+        <w:lastRenderedPageBreak/>
+        <w:t xml:space="preserve">시스템 </w:t>
+      </w:r>
+      <w:proofErr w:type="gramStart"/>
+      <w:r>
+        <w:rPr>
+          <w:rFonts w:eastAsiaTheme="minorHAnsi" w:hint="eastAsia"/>
+        </w:rPr>
+        <w:t>요구사항 :</w:t>
       </w:r>
       <w:proofErr w:type="gramEnd"/>
       <w:r>
         <w:rPr>
           <w:rFonts w:eastAsiaTheme="minorHAnsi" w:hint="eastAsia"/>
         </w:rPr>
-        <w:t xml:space="preserve"> 주요기능 / 하부기능 / 세부기능</w:t>
+        <w:t xml:space="preserve"> 개발자 관점에서 본 시스템 전체가 사용자와 다른 시스템에 제공해야 할 요구사항</w:t>
       </w:r>
     </w:p>
     <w:p>
@@ -714,195 +1051,151 @@
           <w:rFonts w:eastAsiaTheme="minorHAnsi"/>
         </w:rPr>
       </w:pPr>
-      <w:r>
-        <w:rPr>
-          <w:rFonts w:eastAsiaTheme="minorHAnsi" w:hint="eastAsia"/>
-        </w:rPr>
-        <w:t xml:space="preserve">시스템 인터페이스 </w:t>
+    </w:p>
+    <w:p>
+      <w:pPr>
+        <w:rPr>
+          <w:rFonts w:eastAsiaTheme="minorHAnsi" w:hint="eastAsia"/>
+          <w:sz w:val="22"/>
+          <w:shd w:val="pct15" w:color="auto" w:fill="FFFFFF"/>
+        </w:rPr>
+      </w:pPr>
+      <w:r>
+        <w:rPr>
+          <w:rFonts w:eastAsiaTheme="minorHAnsi" w:hint="eastAsia"/>
+          <w:sz w:val="22"/>
+          <w:shd w:val="pct15" w:color="auto" w:fill="FFFFFF"/>
+        </w:rPr>
+        <w:t>006 요구사항 개발 프로세스</w:t>
+      </w:r>
+    </w:p>
+    <w:p>
+      <w:r>
+        <w:rPr>
+          <w:rFonts w:hint="eastAsia"/>
+        </w:rPr>
+        <w:t>- 개발 대상에 대한 요구사항을 체계적으로 도출하고 분석한 후 명세서에 정리한 다음 확인 및 검증하는 일련의 구조화된 활동</w:t>
+      </w:r>
+    </w:p>
+    <w:p>
+      <w:r>
+        <w:rPr>
+          <w:rFonts w:hint="eastAsia"/>
+        </w:rPr>
+        <w:t>도출 -&gt; 분석 -&gt; 명세 -&gt; 확인</w:t>
+      </w:r>
+    </w:p>
+    <w:p>
+      <w:r>
+        <w:rPr>
+          <w:rFonts w:hint="eastAsia"/>
+        </w:rPr>
+        <w:t xml:space="preserve">요구사항 </w:t>
       </w:r>
       <w:proofErr w:type="gramStart"/>
       <w:r>
         <w:rPr>
-          <w:rFonts w:eastAsiaTheme="minorHAnsi" w:hint="eastAsia"/>
-        </w:rPr>
-        <w:t xml:space="preserve">파악 </w:t>
-      </w:r>
-      <w:r>
-        <w:rPr>
-          <w:rFonts w:eastAsiaTheme="minorHAnsi"/>
-        </w:rPr>
-        <w:t>:</w:t>
+          <w:rFonts w:hint="eastAsia"/>
+        </w:rPr>
+        <w:t>도출 :</w:t>
       </w:r>
       <w:proofErr w:type="gramEnd"/>
       <w:r>
         <w:rPr>
-          <w:rFonts w:eastAsiaTheme="minorHAnsi" w:hint="eastAsia"/>
-        </w:rPr>
-        <w:t xml:space="preserve"> 데이터 종류, 형식, 프로토콜, 연계유형, 주기</w:t>
+          <w:rFonts w:hint="eastAsia"/>
+        </w:rPr>
+        <w:t xml:space="preserve"> 시스템, 사용자, 개발자 등 시스템 개발에 관련된 사람들이 서로 의견을 교환하여 요구사항을 어떻게 수집할 것인지를 식별하고 이해하는 과정</w:t>
+      </w:r>
+    </w:p>
+    <w:p>
+      <w:r>
+        <w:rPr>
+          <w:rFonts w:hint="eastAsia"/>
+        </w:rPr>
+        <w:t xml:space="preserve">요구사항 </w:t>
+      </w:r>
+      <w:proofErr w:type="gramStart"/>
+      <w:r>
+        <w:rPr>
+          <w:rFonts w:hint="eastAsia"/>
+        </w:rPr>
+        <w:t>분석 :</w:t>
+      </w:r>
+      <w:proofErr w:type="gramEnd"/>
+      <w:r>
+        <w:rPr>
+          <w:rFonts w:hint="eastAsia"/>
+        </w:rPr>
+        <w:t xml:space="preserve"> 사용자 요구사항 중 명확하지 않거나 모호하여 이해되지 않는 부분을 발견하고 이를 걸러내기 위한 과정</w:t>
+      </w:r>
+    </w:p>
+    <w:p>
+      <w:r>
+        <w:rPr>
+          <w:rFonts w:hint="eastAsia"/>
+        </w:rPr>
+        <w:t xml:space="preserve">요구사항 </w:t>
+      </w:r>
+      <w:proofErr w:type="gramStart"/>
+      <w:r>
+        <w:rPr>
+          <w:rFonts w:hint="eastAsia"/>
+        </w:rPr>
+        <w:t>명세 :</w:t>
+      </w:r>
+      <w:proofErr w:type="gramEnd"/>
+      <w:r>
+        <w:rPr>
+          <w:rFonts w:hint="eastAsia"/>
+        </w:rPr>
+        <w:t xml:space="preserve"> 분석된 요구사항을 바탕으로 모델을 작성하고 문서화하는 것</w:t>
+      </w:r>
+    </w:p>
+    <w:p>
+      <w:r>
+        <w:rPr>
+          <w:rFonts w:hint="eastAsia"/>
+        </w:rPr>
+        <w:t xml:space="preserve">요구사항 </w:t>
+      </w:r>
+      <w:proofErr w:type="gramStart"/>
+      <w:r>
+        <w:rPr>
+          <w:rFonts w:hint="eastAsia"/>
+        </w:rPr>
+        <w:t>확인 :</w:t>
+      </w:r>
+      <w:proofErr w:type="gramEnd"/>
+      <w:r>
+        <w:rPr>
+          <w:rFonts w:hint="eastAsia"/>
+        </w:rPr>
+        <w:t xml:space="preserve"> 요구사항 명세서가 정확하고 완전하게 작성되었는지를 검토하는 활동</w:t>
       </w:r>
     </w:p>
     <w:p>
       <w:pPr>
         <w:rPr>
-          <w:rFonts w:eastAsiaTheme="minorHAnsi"/>
+          <w:rFonts w:hint="eastAsia"/>
         </w:rPr>
       </w:pPr>
       <w:r>
         <w:rPr>
-          <w:rFonts w:eastAsiaTheme="minorHAnsi" w:hint="eastAsia"/>
-        </w:rPr>
-        <w:t xml:space="preserve">아키텍처 구성 </w:t>
-      </w:r>
-      <w:proofErr w:type="gramStart"/>
-      <w:r>
-        <w:rPr>
-          <w:rFonts w:eastAsiaTheme="minorHAnsi" w:hint="eastAsia"/>
-        </w:rPr>
-        <w:t>파악</w:t>
-      </w:r>
-      <w:r>
-        <w:rPr>
-          <w:rFonts w:eastAsiaTheme="minorHAnsi" w:hint="eastAsia"/>
-        </w:rPr>
-        <w:t xml:space="preserve"> :</w:t>
-      </w:r>
-      <w:proofErr w:type="gramEnd"/>
-      <w:r>
-        <w:rPr>
-          <w:rFonts w:eastAsiaTheme="minorHAnsi" w:hint="eastAsia"/>
-        </w:rPr>
-        <w:t xml:space="preserve"> 어떠한 기술 요소들이 사용되는지 최상위 수준에서 계층별로 표현한 </w:t>
-      </w:r>
-      <w:proofErr w:type="spellStart"/>
-      <w:r>
-        <w:rPr>
-          <w:rFonts w:eastAsiaTheme="minorHAnsi" w:hint="eastAsia"/>
-        </w:rPr>
-        <w:t>아키텍쳐</w:t>
-      </w:r>
-      <w:proofErr w:type="spellEnd"/>
-      <w:r>
-        <w:rPr>
-          <w:rFonts w:eastAsiaTheme="minorHAnsi" w:hint="eastAsia"/>
-        </w:rPr>
-        <w:t xml:space="preserve"> 구성도 작성</w:t>
-      </w:r>
-    </w:p>
-    <w:p>
-      <w:pPr>
-        <w:rPr>
-          <w:rFonts w:eastAsiaTheme="minorHAnsi"/>
-        </w:rPr>
-      </w:pPr>
-      <w:r>
-        <w:rPr>
-          <w:rFonts w:eastAsiaTheme="minorHAnsi" w:hint="eastAsia"/>
-        </w:rPr>
-        <w:t xml:space="preserve">소프트웨어 구성 </w:t>
-      </w:r>
-      <w:proofErr w:type="gramStart"/>
-      <w:r>
-        <w:rPr>
-          <w:rFonts w:eastAsiaTheme="minorHAnsi" w:hint="eastAsia"/>
-        </w:rPr>
-        <w:t>파악</w:t>
-      </w:r>
-      <w:r>
-        <w:rPr>
-          <w:rFonts w:eastAsiaTheme="minorHAnsi" w:hint="eastAsia"/>
-        </w:rPr>
-        <w:t xml:space="preserve"> :</w:t>
-      </w:r>
-      <w:proofErr w:type="gramEnd"/>
-      <w:r>
-        <w:rPr>
-          <w:rFonts w:eastAsiaTheme="minorHAnsi" w:hint="eastAsia"/>
-        </w:rPr>
-        <w:t xml:space="preserve"> 제품명 / 용도 / 라이선스 적용 방식 / 라이선스 수</w:t>
-      </w:r>
-    </w:p>
-    <w:p>
-      <w:pPr>
-        <w:rPr>
-          <w:rFonts w:eastAsiaTheme="minorHAnsi"/>
-        </w:rPr>
-      </w:pPr>
-      <w:r>
-        <w:rPr>
-          <w:rFonts w:eastAsiaTheme="minorHAnsi" w:hint="eastAsia"/>
-        </w:rPr>
-        <w:t xml:space="preserve">하드웨어 구성 </w:t>
-      </w:r>
-      <w:proofErr w:type="gramStart"/>
-      <w:r>
-        <w:rPr>
-          <w:rFonts w:eastAsiaTheme="minorHAnsi" w:hint="eastAsia"/>
-        </w:rPr>
-        <w:t xml:space="preserve">파악 </w:t>
-      </w:r>
-      <w:r>
-        <w:rPr>
-          <w:rFonts w:eastAsiaTheme="minorHAnsi"/>
-        </w:rPr>
-        <w:t>:</w:t>
-      </w:r>
-      <w:proofErr w:type="gramEnd"/>
-      <w:r>
-        <w:rPr>
-          <w:rFonts w:eastAsiaTheme="minorHAnsi" w:hint="eastAsia"/>
-        </w:rPr>
-        <w:t xml:space="preserve"> 서버의 사양 / 수량 / 이중화 적용 여부</w:t>
-      </w:r>
-    </w:p>
-    <w:p>
-      <w:pPr>
-        <w:rPr>
-          <w:rFonts w:eastAsiaTheme="minorHAnsi"/>
-        </w:rPr>
-      </w:pPr>
-      <w:r>
-        <w:rPr>
-          <w:rFonts w:eastAsiaTheme="minorHAnsi" w:hint="eastAsia"/>
-        </w:rPr>
-        <w:t>네트워크 구성 파악</w:t>
-      </w:r>
-      <w:r>
-        <w:rPr>
-          <w:rFonts w:eastAsiaTheme="minorHAnsi" w:hint="eastAsia"/>
-        </w:rPr>
-        <w:t xml:space="preserve"> :</w:t>
-      </w:r>
-      <w:r>
-        <w:rPr>
-          <w:rFonts w:eastAsiaTheme="minorHAnsi" w:hint="eastAsia"/>
-        </w:rPr>
-        <w:t xml:space="preserve"> 서버의 위치 / 서버 간의 네트워크 연</w:t>
+          <w:rFonts w:hint="eastAsia"/>
+        </w:rPr>
+        <w:t xml:space="preserve">요구공학 </w:t>
+      </w:r>
+      <w:r>
+        <w:t>–</w:t>
+      </w:r>
+      <w:r>
+        <w:rPr>
+          <w:rFonts w:hint="eastAsia"/>
+        </w:rPr>
+        <w:t xml:space="preserve"> 요구사항을 정의하고 분석 및 관리하는 프로세스를 연구하는 학문</w:t>
       </w:r>
       <w:bookmarkStart w:id="0" w:name="_GoBack"/>
       <w:bookmarkEnd w:id="0"/>
-      <w:r>
-        <w:rPr>
-          <w:rFonts w:eastAsiaTheme="minorHAnsi" w:hint="eastAsia"/>
-        </w:rPr>
-        <w:t xml:space="preserve">결 방식 </w:t>
-      </w:r>
-    </w:p>
-    <w:p>
-      <w:pPr>
-        <w:rPr>
-          <w:rFonts w:hint="eastAsia"/>
-        </w:rPr>
-      </w:pPr>
-    </w:p>
-    <w:p>
-      <w:pPr>
-        <w:tabs>
-          <w:tab w:val="left" w:pos="1032"/>
-        </w:tabs>
-        <w:rPr>
-          <w:rFonts w:hint="eastAsia"/>
-        </w:rPr>
-      </w:pPr>
     </w:p>
     <w:sectPr>
       <w:pgSz w:w="11906" w:h="16838"/>

</xml_diff>

<commit_message>
update 1장 요구사항 확인.docx 007~008
</commit_message>
<xml_diff>
--- a/실기/1장 요구사항 확인.docx
+++ b/실기/1장 요구사항 확인.docx
@@ -1,6 +1,6 @@
 
 <file path=word/document.xml><?xml version="1.0" encoding="utf-8"?>
-<w:document xmlns:wpc="http://schemas.microsoft.com/office/word/2010/wordprocessingCanvas" xmlns:mc="http://schemas.openxmlformats.org/markup-compatibility/2006" xmlns:o="urn:schemas-microsoft-com:office:office" xmlns:r="http://schemas.openxmlformats.org/officeDocument/2006/relationships" xmlns:m="http://schemas.openxmlformats.org/officeDocument/2006/math" xmlns:v="urn:schemas-microsoft-com:vml" xmlns:wp14="http://schemas.microsoft.com/office/word/2010/wordprocessingDrawing" xmlns:wp="http://schemas.openxmlformats.org/drawingml/2006/wordprocessingDrawing" xmlns:w10="urn:schemas-microsoft-com:office:word" xmlns:w="http://schemas.openxmlformats.org/wordprocessingml/2006/main" xmlns:w14="http://schemas.microsoft.com/office/word/2010/wordml" xmlns:w15="http://schemas.microsoft.com/office/word/2012/wordml" xmlns:wpg="http://schemas.microsoft.com/office/word/2010/wordprocessingGroup" xmlns:wpi="http://schemas.microsoft.com/office/word/2010/wordprocessingInk" xmlns:wne="http://schemas.microsoft.com/office/word/2006/wordml" xmlns:wps="http://schemas.microsoft.com/office/word/2010/wordprocessingShape" mc:Ignorable="w14 w15 wp14">
+<w:document xmlns:wpc="http://schemas.microsoft.com/office/word/2010/wordprocessingCanvas" xmlns:cx="http://schemas.microsoft.com/office/drawing/2014/chartex" xmlns:mc="http://schemas.openxmlformats.org/markup-compatibility/2006" xmlns:o="urn:schemas-microsoft-com:office:office" xmlns:r="http://schemas.openxmlformats.org/officeDocument/2006/relationships" xmlns:m="http://schemas.openxmlformats.org/officeDocument/2006/math" xmlns:v="urn:schemas-microsoft-com:vml" xmlns:wp14="http://schemas.microsoft.com/office/word/2010/wordprocessingDrawing" xmlns:wp="http://schemas.openxmlformats.org/drawingml/2006/wordprocessingDrawing" xmlns:w10="urn:schemas-microsoft-com:office:word" xmlns:w="http://schemas.openxmlformats.org/wordprocessingml/2006/main" xmlns:w14="http://schemas.microsoft.com/office/word/2010/wordml" xmlns:w15="http://schemas.microsoft.com/office/word/2012/wordml" xmlns:w16se="http://schemas.microsoft.com/office/word/2015/wordml/symex" xmlns:wpg="http://schemas.microsoft.com/office/word/2010/wordprocessingGroup" xmlns:wpi="http://schemas.microsoft.com/office/word/2010/wordprocessingInk" xmlns:wne="http://schemas.microsoft.com/office/word/2006/wordml" xmlns:wps="http://schemas.microsoft.com/office/word/2010/wordprocessingShape" mc:Ignorable="w14 w15 w16se wp14">
   <w:body>
     <w:p>
       <w:pPr>
@@ -754,11 +754,6 @@
       </w:r>
     </w:p>
     <w:p>
-      <w:pPr>
-        <w:rPr>
-          <w:rFonts w:hint="eastAsia"/>
-        </w:rPr>
-      </w:pPr>
       <w:proofErr w:type="gramStart"/>
       <w:r>
         <w:rPr>
@@ -788,21 +783,7 @@
         <w:rPr>
           <w:rFonts w:hint="eastAsia"/>
         </w:rPr>
-        <w:t xml:space="preserve"> 동적인 </w:t>
-      </w:r>
-      <w:proofErr w:type="spellStart"/>
-      <w:r>
-        <w:rPr>
-          <w:rFonts w:hint="eastAsia"/>
-        </w:rPr>
-        <w:t>콘텐츠를</w:t>
-      </w:r>
-      <w:proofErr w:type="spellEnd"/>
-      <w:r>
-        <w:rPr>
-          <w:rFonts w:hint="eastAsia"/>
-        </w:rPr>
-        <w:t xml:space="preserve"> 처리하기 위한 </w:t>
+        <w:t xml:space="preserve"> 동적인 콘텐츠를 처리하기 위한 </w:t>
       </w:r>
       <w:proofErr w:type="spellStart"/>
       <w:r>
@@ -1055,145 +1036,411 @@
     <w:p>
       <w:pPr>
         <w:rPr>
+          <w:rFonts w:eastAsiaTheme="minorHAnsi"/>
+          <w:sz w:val="22"/>
+          <w:shd w:val="pct15" w:color="auto" w:fill="FFFFFF"/>
+        </w:rPr>
+      </w:pPr>
+      <w:r>
+        <w:rPr>
           <w:rFonts w:eastAsiaTheme="minorHAnsi" w:hint="eastAsia"/>
           <w:sz w:val="22"/>
           <w:shd w:val="pct15" w:color="auto" w:fill="FFFFFF"/>
         </w:rPr>
+        <w:t>006 요구사항 개발 프로세스</w:t>
+      </w:r>
+    </w:p>
+    <w:p>
+      <w:r>
+        <w:rPr>
+          <w:rFonts w:hint="eastAsia"/>
+        </w:rPr>
+        <w:t>- 개발 대상에 대한 요구사항을 체계적으로 도출하고 분석한 후 명세서에 정리한 다음 확인 및 검증하는 일련의 구조화된 활동</w:t>
+      </w:r>
+    </w:p>
+    <w:p>
+      <w:r>
+        <w:rPr>
+          <w:rFonts w:hint="eastAsia"/>
+        </w:rPr>
+        <w:t>도출 -&gt; 분석 -&gt; 명세 -&gt; 확인</w:t>
+      </w:r>
+    </w:p>
+    <w:p>
+      <w:r>
+        <w:rPr>
+          <w:rFonts w:hint="eastAsia"/>
+        </w:rPr>
+        <w:t xml:space="preserve">요구사항 </w:t>
+      </w:r>
+      <w:proofErr w:type="gramStart"/>
+      <w:r>
+        <w:rPr>
+          <w:rFonts w:hint="eastAsia"/>
+        </w:rPr>
+        <w:t>도출 :</w:t>
+      </w:r>
+      <w:proofErr w:type="gramEnd"/>
+      <w:r>
+        <w:rPr>
+          <w:rFonts w:hint="eastAsia"/>
+        </w:rPr>
+        <w:t xml:space="preserve"> 시스템, 사용자, 개발자 등 시스템 개발에 관련된 사람들이 서로 의견을 교환하여 요구사항을 어떻게 수집할 것인지를 식별하고 이해하는 과정</w:t>
+      </w:r>
+    </w:p>
+    <w:p>
+      <w:r>
+        <w:rPr>
+          <w:rFonts w:hint="eastAsia"/>
+        </w:rPr>
+        <w:t xml:space="preserve">요구사항 </w:t>
+      </w:r>
+      <w:proofErr w:type="gramStart"/>
+      <w:r>
+        <w:rPr>
+          <w:rFonts w:hint="eastAsia"/>
+        </w:rPr>
+        <w:t>분석 :</w:t>
+      </w:r>
+      <w:proofErr w:type="gramEnd"/>
+      <w:r>
+        <w:rPr>
+          <w:rFonts w:hint="eastAsia"/>
+        </w:rPr>
+        <w:t xml:space="preserve"> 사용자 요구사항 중 명확하지 않거나 모호하여 이해되지 않는 부분을 발견하고 이를 걸러내기 위한 과정</w:t>
+      </w:r>
+    </w:p>
+    <w:p>
+      <w:r>
+        <w:rPr>
+          <w:rFonts w:hint="eastAsia"/>
+        </w:rPr>
+        <w:t xml:space="preserve">요구사항 </w:t>
+      </w:r>
+      <w:proofErr w:type="gramStart"/>
+      <w:r>
+        <w:rPr>
+          <w:rFonts w:hint="eastAsia"/>
+        </w:rPr>
+        <w:t>명세 :</w:t>
+      </w:r>
+      <w:proofErr w:type="gramEnd"/>
+      <w:r>
+        <w:rPr>
+          <w:rFonts w:hint="eastAsia"/>
+        </w:rPr>
+        <w:t xml:space="preserve"> 분석된 요구사항을 바탕으로 모델을 작성하고 문서화하는 것</w:t>
+      </w:r>
+    </w:p>
+    <w:p>
+      <w:r>
+        <w:rPr>
+          <w:rFonts w:hint="eastAsia"/>
+        </w:rPr>
+        <w:t xml:space="preserve">요구사항 </w:t>
+      </w:r>
+      <w:proofErr w:type="gramStart"/>
+      <w:r>
+        <w:rPr>
+          <w:rFonts w:hint="eastAsia"/>
+        </w:rPr>
+        <w:t>확인 :</w:t>
+      </w:r>
+      <w:proofErr w:type="gramEnd"/>
+      <w:r>
+        <w:rPr>
+          <w:rFonts w:hint="eastAsia"/>
+        </w:rPr>
+        <w:t xml:space="preserve"> 요구사항 명세서가 정확하고 완전하게 작성되었는지를 검토하는 활동</w:t>
+      </w:r>
+    </w:p>
+    <w:p>
+      <w:r>
+        <w:rPr>
+          <w:rFonts w:hint="eastAsia"/>
+        </w:rPr>
+        <w:t xml:space="preserve">요구공학 </w:t>
+      </w:r>
+      <w:r>
+        <w:t>–</w:t>
+      </w:r>
+      <w:r>
+        <w:rPr>
+          <w:rFonts w:hint="eastAsia"/>
+        </w:rPr>
+        <w:t xml:space="preserve"> 요구사항을 정의하고 분석 및 관리하는 프로세스를 연구하는 학문</w:t>
+      </w:r>
+    </w:p>
+    <w:p/>
+    <w:p>
+      <w:pPr>
+        <w:rPr>
+          <w:sz w:val="22"/>
+          <w:shd w:val="pct15" w:color="auto" w:fill="FFFFFF"/>
+        </w:rPr>
       </w:pPr>
       <w:r>
         <w:rPr>
-          <w:rFonts w:eastAsiaTheme="minorHAnsi" w:hint="eastAsia"/>
-          <w:sz w:val="22"/>
-          <w:shd w:val="pct15" w:color="auto" w:fill="FFFFFF"/>
-        </w:rPr>
-        <w:t>006 요구사항 개발 프로세스</w:t>
-      </w:r>
-    </w:p>
-    <w:p>
-      <w:r>
-        <w:rPr>
-          <w:rFonts w:hint="eastAsia"/>
-        </w:rPr>
-        <w:t>- 개발 대상에 대한 요구사항을 체계적으로 도출하고 분석한 후 명세서에 정리한 다음 확인 및 검증하는 일련의 구조화된 활동</w:t>
-      </w:r>
-    </w:p>
-    <w:p>
-      <w:r>
-        <w:rPr>
-          <w:rFonts w:hint="eastAsia"/>
-        </w:rPr>
-        <w:t>도출 -&gt; 분석 -&gt; 명세 -&gt; 확인</w:t>
-      </w:r>
-    </w:p>
-    <w:p>
-      <w:r>
-        <w:rPr>
-          <w:rFonts w:hint="eastAsia"/>
-        </w:rPr>
-        <w:t xml:space="preserve">요구사항 </w:t>
+          <w:rFonts w:hint="eastAsia"/>
+          <w:sz w:val="22"/>
+          <w:shd w:val="pct15" w:color="auto" w:fill="FFFFFF"/>
+        </w:rPr>
+        <w:t xml:space="preserve">007 </w:t>
+      </w:r>
+      <w:r>
+        <w:rPr>
+          <w:rFonts w:hint="eastAsia"/>
+          <w:sz w:val="22"/>
+          <w:shd w:val="pct15" w:color="auto" w:fill="FFFFFF"/>
+        </w:rPr>
+        <w:t>요구사항 분석</w:t>
+      </w:r>
+    </w:p>
+    <w:p>
+      <w:r>
+        <w:rPr>
+          <w:rFonts w:hint="eastAsia"/>
+        </w:rPr>
+        <w:t>- 개발 대상에 대한 사용자의 요구사항을 이해하고 문서화하는 활동</w:t>
+      </w:r>
+    </w:p>
+    <w:p>
+      <w:r>
+        <w:rPr>
+          <w:rFonts w:hint="eastAsia"/>
+        </w:rPr>
+        <w:t xml:space="preserve">구조적 분석 기법 </w:t>
+      </w:r>
+      <w:r>
+        <w:t>–</w:t>
+      </w:r>
+      <w:r>
+        <w:rPr>
+          <w:rFonts w:hint="eastAsia"/>
+        </w:rPr>
+        <w:t xml:space="preserve"> 자료의 흐름과 처리를 중심으로 하는 요구사항 분석 방법</w:t>
+      </w:r>
+    </w:p>
+    <w:p>
+      <w:r>
+        <w:rPr>
+          <w:rFonts w:hint="eastAsia"/>
+        </w:rPr>
+        <w:t xml:space="preserve">구조적 분석 기법 </w:t>
       </w:r>
       <w:proofErr w:type="gramStart"/>
       <w:r>
         <w:rPr>
           <w:rFonts w:hint="eastAsia"/>
         </w:rPr>
-        <w:t>도출 :</w:t>
+        <w:t>도구 :</w:t>
       </w:r>
       <w:proofErr w:type="gramEnd"/>
       <w:r>
         <w:rPr>
           <w:rFonts w:hint="eastAsia"/>
         </w:rPr>
-        <w:t xml:space="preserve"> 시스템, 사용자, 개발자 등 시스템 개발에 관련된 사람들이 서로 의견을 교환하여 요구사항을 어떻게 수집할 것인지를 식별하고 이해하는 과정</w:t>
-      </w:r>
-    </w:p>
-    <w:p>
-      <w:r>
-        <w:rPr>
-          <w:rFonts w:hint="eastAsia"/>
-        </w:rPr>
-        <w:t xml:space="preserve">요구사항 </w:t>
-      </w:r>
+        <w:t xml:space="preserve"> 자료 흐름도 / 자료 사전 / 소단위 명세서 / 개체 관계도 / 상태 전이도 / 제어 명세서</w:t>
+      </w:r>
+    </w:p>
+    <w:p>
+      <w:r>
+        <w:rPr>
+          <w:rFonts w:hint="eastAsia"/>
+        </w:rPr>
+        <w:t xml:space="preserve">자료 흐름도 </w:t>
+      </w:r>
+      <w:r>
+        <w:t>–</w:t>
+      </w:r>
+      <w:r>
+        <w:rPr>
+          <w:rFonts w:hint="eastAsia"/>
+        </w:rPr>
+        <w:t xml:space="preserve"> 자료의 흐름 및 변환 과정과 기능을 도형중심으로 기술하는 방법</w:t>
+      </w:r>
+    </w:p>
+    <w:p>
       <w:proofErr w:type="gramStart"/>
       <w:r>
         <w:rPr>
           <w:rFonts w:hint="eastAsia"/>
         </w:rPr>
-        <w:t>분석 :</w:t>
+        <w:t>프로세스 :</w:t>
       </w:r>
       <w:proofErr w:type="gramEnd"/>
       <w:r>
         <w:rPr>
           <w:rFonts w:hint="eastAsia"/>
         </w:rPr>
-        <w:t xml:space="preserve"> 사용자 요구사항 중 명확하지 않거나 모호하여 이해되지 않는 부분을 발견하고 이를 걸러내기 위한 과정</w:t>
-      </w:r>
-    </w:p>
-    <w:p>
-      <w:r>
-        <w:rPr>
-          <w:rFonts w:hint="eastAsia"/>
-        </w:rPr>
-        <w:t xml:space="preserve">요구사항 </w:t>
+        <w:t xml:space="preserve"> 자료를 변환시키는 시스템의 한 부분을 나타내며 처리, 기능, 변환, 버블</w:t>
+      </w:r>
+    </w:p>
+    <w:p>
+      <w:r>
+        <w:rPr>
+          <w:rFonts w:hint="eastAsia"/>
+        </w:rPr>
+        <w:t xml:space="preserve">자료 </w:t>
       </w:r>
       <w:proofErr w:type="gramStart"/>
       <w:r>
         <w:rPr>
           <w:rFonts w:hint="eastAsia"/>
         </w:rPr>
-        <w:t>명세 :</w:t>
+        <w:t>흐름 :</w:t>
       </w:r>
       <w:proofErr w:type="gramEnd"/>
       <w:r>
         <w:rPr>
           <w:rFonts w:hint="eastAsia"/>
         </w:rPr>
-        <w:t xml:space="preserve"> 분석된 요구사항을 바탕으로 모델을 작성하고 문서화하는 것</w:t>
-      </w:r>
-    </w:p>
-    <w:p>
-      <w:r>
-        <w:rPr>
-          <w:rFonts w:hint="eastAsia"/>
-        </w:rPr>
-        <w:t xml:space="preserve">요구사항 </w:t>
+        <w:t xml:space="preserve"> 자료의 이동이나 연관관계를 나타냄</w:t>
+      </w:r>
+    </w:p>
+    <w:p>
+      <w:r>
+        <w:rPr>
+          <w:rFonts w:hint="eastAsia"/>
+        </w:rPr>
+        <w:t xml:space="preserve">자료 </w:t>
       </w:r>
       <w:proofErr w:type="gramStart"/>
       <w:r>
         <w:rPr>
           <w:rFonts w:hint="eastAsia"/>
         </w:rPr>
-        <w:t>확인 :</w:t>
+        <w:t>저장소 :</w:t>
       </w:r>
       <w:proofErr w:type="gramEnd"/>
       <w:r>
         <w:rPr>
           <w:rFonts w:hint="eastAsia"/>
         </w:rPr>
-        <w:t xml:space="preserve"> 요구사항 명세서가 정확하고 완전하게 작성되었는지를 검토하는 활동</w:t>
+        <w:t xml:space="preserve"> 시스템에서의 자료저장소</w:t>
+      </w:r>
+    </w:p>
+    <w:p>
+      <w:proofErr w:type="gramStart"/>
+      <w:r>
+        <w:rPr>
+          <w:rFonts w:hint="eastAsia"/>
+        </w:rPr>
+        <w:t>단말 :</w:t>
+      </w:r>
+      <w:proofErr w:type="gramEnd"/>
+      <w:r>
+        <w:rPr>
+          <w:rFonts w:hint="eastAsia"/>
+        </w:rPr>
+        <w:t xml:space="preserve"> 시스템과 교신하는 외부 개체</w:t>
+      </w:r>
+    </w:p>
+    <w:p>
+      <w:r>
+        <w:rPr>
+          <w:rFonts w:hint="eastAsia"/>
+        </w:rPr>
+        <w:t xml:space="preserve">자료 사전 </w:t>
+      </w:r>
+      <w:r>
+        <w:t>–</w:t>
+      </w:r>
+      <w:r>
+        <w:rPr>
+          <w:rFonts w:hint="eastAsia"/>
+        </w:rPr>
+        <w:t xml:space="preserve"> 자료 흐름도에 있는 자료를 더 자세히 정의하고 기록한 것 </w:t>
       </w:r>
     </w:p>
     <w:p>
       <w:pPr>
         <w:rPr>
-          <w:rFonts w:hint="eastAsia"/>
+          <w:sz w:val="22"/>
+          <w:shd w:val="pct15" w:color="auto" w:fill="FFFFFF"/>
         </w:rPr>
       </w:pPr>
       <w:r>
         <w:rPr>
-          <w:rFonts w:hint="eastAsia"/>
-        </w:rPr>
-        <w:t xml:space="preserve">요구공학 </w:t>
-      </w:r>
-      <w:r>
-        <w:t>–</w:t>
-      </w:r>
-      <w:r>
-        <w:rPr>
-          <w:rFonts w:hint="eastAsia"/>
-        </w:rPr>
-        <w:t xml:space="preserve"> 요구사항을 정의하고 분석 및 관리하는 프로세스를 연구하는 학문</w:t>
-      </w:r>
+          <w:sz w:val="22"/>
+          <w:shd w:val="pct15" w:color="auto" w:fill="FFFFFF"/>
+        </w:rPr>
+        <w:t xml:space="preserve">008 </w:t>
+      </w:r>
+      <w:r>
+        <w:rPr>
+          <w:rFonts w:hint="eastAsia"/>
+          <w:sz w:val="22"/>
+          <w:shd w:val="pct15" w:color="auto" w:fill="FFFFFF"/>
+        </w:rPr>
+        <w:t xml:space="preserve">요구사항 분석 </w:t>
+      </w:r>
+      <w:r>
+        <w:rPr>
+          <w:sz w:val="22"/>
+          <w:shd w:val="pct15" w:color="auto" w:fill="FFFFFF"/>
+        </w:rPr>
+        <w:t>CASE</w:t>
+      </w:r>
+      <w:r>
+        <w:rPr>
+          <w:rFonts w:hint="eastAsia"/>
+          <w:sz w:val="22"/>
+          <w:shd w:val="pct15" w:color="auto" w:fill="FFFFFF"/>
+        </w:rPr>
+        <w:t>와 HIPO</w:t>
+      </w:r>
+    </w:p>
+    <w:p>
+      <w:r>
+        <w:rPr>
+          <w:rFonts w:hint="eastAsia"/>
+        </w:rPr>
+        <w:lastRenderedPageBreak/>
+        <w:t>요구사항</w:t>
+      </w:r>
+      <w:r>
+        <w:t xml:space="preserve"> 분석용 CASE - 요구사항을 자동으로 분석하고 요구사항 분석 명세서를 기술하도록 개발된 도구</w:t>
+      </w:r>
+    </w:p>
+    <w:p>
+      <w:r>
+        <w:t>SADT / SREM = RSL/REVS / PSL/PSA / TAGS</w:t>
+      </w:r>
+    </w:p>
+    <w:p>
+      <w:r>
+        <w:t xml:space="preserve">HIPO </w:t>
+      </w:r>
+      <w:proofErr w:type="gramStart"/>
+      <w:r>
+        <w:t>-  시스템</w:t>
+      </w:r>
+      <w:proofErr w:type="gramEnd"/>
+      <w:r>
+        <w:t xml:space="preserve"> 실행 과정인 입력 처리 출력의 기능을 표현한 것</w:t>
+      </w:r>
+    </w:p>
+    <w:p>
+      <w:r>
+        <w:rPr>
+          <w:rFonts w:hint="eastAsia"/>
+        </w:rPr>
+        <w:t>가시적</w:t>
+      </w:r>
+      <w:r>
+        <w:t xml:space="preserve"> 도표 / </w:t>
+      </w:r>
+      <w:proofErr w:type="spellStart"/>
+      <w:r>
+        <w:t>총제적</w:t>
+      </w:r>
+      <w:proofErr w:type="spellEnd"/>
+      <w:r>
+        <w:t xml:space="preserve"> 도표 / 세부적 도표</w:t>
+      </w:r>
+    </w:p>
+    <w:p>
       <w:bookmarkStart w:id="0" w:name="_GoBack"/>
       <w:bookmarkEnd w:id="0"/>
     </w:p>
@@ -1208,7 +1455,7 @@
 </file>
 
 <file path=word/styles.xml><?xml version="1.0" encoding="utf-8"?>
-<w:styles xmlns:mc="http://schemas.openxmlformats.org/markup-compatibility/2006" xmlns:r="http://schemas.openxmlformats.org/officeDocument/2006/relationships" xmlns:w="http://schemas.openxmlformats.org/wordprocessingml/2006/main" xmlns:w14="http://schemas.microsoft.com/office/word/2010/wordml" xmlns:w15="http://schemas.microsoft.com/office/word/2012/wordml" mc:Ignorable="w14 w15">
+<w:styles xmlns:mc="http://schemas.openxmlformats.org/markup-compatibility/2006" xmlns:r="http://schemas.openxmlformats.org/officeDocument/2006/relationships" xmlns:w="http://schemas.openxmlformats.org/wordprocessingml/2006/main" xmlns:w14="http://schemas.microsoft.com/office/word/2010/wordml" xmlns:w15="http://schemas.microsoft.com/office/word/2012/wordml" xmlns:w16se="http://schemas.microsoft.com/office/word/2015/wordml/symex" mc:Ignorable="w14 w15 w16se">
   <w:docDefaults>
     <w:rPrDefault>
       <w:rPr>

</xml_diff>

<commit_message>
update 1장 요구사항 확인.docx 1장 009~010
</commit_message>
<xml_diff>
--- a/실기/1장 요구사항 확인.docx
+++ b/실기/1장 요구사항 확인.docx
@@ -1360,11 +1360,20 @@
           <w:shd w:val="pct15" w:color="auto" w:fill="FFFFFF"/>
         </w:rPr>
       </w:pPr>
-      <w:r>
-        <w:rPr>
-          <w:sz w:val="22"/>
-          <w:shd w:val="pct15" w:color="auto" w:fill="FFFFFF"/>
-        </w:rPr>
+    </w:p>
+    <w:p>
+      <w:pPr>
+        <w:rPr>
+          <w:sz w:val="22"/>
+          <w:shd w:val="pct15" w:color="auto" w:fill="FFFFFF"/>
+        </w:rPr>
+      </w:pPr>
+      <w:r>
+        <w:rPr>
+          <w:sz w:val="22"/>
+          <w:shd w:val="pct15" w:color="auto" w:fill="FFFFFF"/>
+        </w:rPr>
+        <w:lastRenderedPageBreak/>
         <w:t xml:space="preserve">008 </w:t>
       </w:r>
       <w:r>
@@ -1396,7 +1405,6 @@
         <w:rPr>
           <w:rFonts w:hint="eastAsia"/>
         </w:rPr>
-        <w:lastRenderedPageBreak/>
         <w:t>요구사항</w:t>
       </w:r>
       <w:r>
@@ -1440,7 +1448,175 @@
         <w:t xml:space="preserve"> 도표 / 세부적 도표</w:t>
       </w:r>
     </w:p>
-    <w:p>
+    <w:p/>
+    <w:p>
+      <w:pPr>
+        <w:rPr>
+          <w:sz w:val="22"/>
+          <w:shd w:val="pct15" w:color="auto" w:fill="FFFFFF"/>
+        </w:rPr>
+      </w:pPr>
+      <w:r>
+        <w:rPr>
+          <w:sz w:val="22"/>
+          <w:shd w:val="pct15" w:color="auto" w:fill="FFFFFF"/>
+        </w:rPr>
+        <w:t>009 UML의 개요</w:t>
+      </w:r>
+    </w:p>
+    <w:p>
+      <w:r>
+        <w:t>- 시스템 개발 과정에서 시스템 개발자와 고객 또는 개발자 상호 간의 의사소통이 원활하게 이루어지도록 표준화한 대표적인 객체지향 모델링 언어</w:t>
+      </w:r>
+    </w:p>
+    <w:p>
+      <w:r>
+        <w:rPr>
+          <w:rFonts w:hint="eastAsia"/>
+        </w:rPr>
+        <w:t>구성</w:t>
+      </w:r>
+      <w:r>
+        <w:t xml:space="preserve"> </w:t>
+      </w:r>
+      <w:proofErr w:type="gramStart"/>
+      <w:r>
+        <w:t>요소 :</w:t>
+      </w:r>
+      <w:proofErr w:type="gramEnd"/>
+      <w:r>
+        <w:t xml:space="preserve"> 사물 / 관계 / 다이어그램</w:t>
+      </w:r>
+    </w:p>
+    <w:p>
+      <w:proofErr w:type="gramStart"/>
+      <w:r>
+        <w:rPr>
+          <w:rFonts w:hint="eastAsia"/>
+        </w:rPr>
+        <w:t>사물</w:t>
+      </w:r>
+      <w:r>
+        <w:t xml:space="preserve"> :</w:t>
+      </w:r>
+      <w:proofErr w:type="gramEnd"/>
+      <w:r>
+        <w:t xml:space="preserve"> 다이어그램 안에서 관계가 형성될 수 있는 대상들</w:t>
+      </w:r>
+    </w:p>
+    <w:p>
+      <w:r>
+        <w:rPr>
+          <w:rFonts w:hint="eastAsia"/>
+        </w:rPr>
+        <w:t>구조</w:t>
+      </w:r>
+      <w:r>
+        <w:t xml:space="preserve"> 사물 / 행동 사물 / 그룹 사물 / 주해 사물</w:t>
+      </w:r>
+    </w:p>
+    <w:p/>
+    <w:p>
+      <w:pPr>
+        <w:rPr>
+          <w:sz w:val="22"/>
+          <w:shd w:val="pct15" w:color="auto" w:fill="FFFFFF"/>
+        </w:rPr>
+      </w:pPr>
+      <w:r>
+        <w:rPr>
+          <w:sz w:val="22"/>
+          <w:shd w:val="pct15" w:color="auto" w:fill="FFFFFF"/>
+        </w:rPr>
+        <w:t>010 UML - 관계</w:t>
+      </w:r>
+    </w:p>
+    <w:p>
+      <w:r>
+        <w:t>- 사물과 사물 사이의 연관성을 표현하는 것</w:t>
+      </w:r>
+    </w:p>
+    <w:p>
+      <w:proofErr w:type="gramStart"/>
+      <w:r>
+        <w:rPr>
+          <w:rFonts w:hint="eastAsia"/>
+        </w:rPr>
+        <w:t>종류</w:t>
+      </w:r>
+      <w:r>
+        <w:t xml:space="preserve"> :</w:t>
+      </w:r>
+      <w:proofErr w:type="gramEnd"/>
+      <w:r>
+        <w:t xml:space="preserve"> 연관 / 집합 / 포함 / 일반화 / 의존 / 실체화</w:t>
+      </w:r>
+    </w:p>
+    <w:p>
+      <w:r>
+        <w:rPr>
+          <w:rFonts w:hint="eastAsia"/>
+        </w:rPr>
+        <w:t>연관</w:t>
+      </w:r>
+      <w:r>
+        <w:t xml:space="preserve"> 관계 - 2개 이상의 사물이 서로 관련되어 있는 관계</w:t>
+      </w:r>
+    </w:p>
+    <w:p>
+      <w:r>
+        <w:rPr>
+          <w:rFonts w:hint="eastAsia"/>
+        </w:rPr>
+        <w:t>집합</w:t>
+      </w:r>
+      <w:r>
+        <w:t xml:space="preserve"> 관계 - 하나의 사물이 다른 사물에 포함되어 있는 관계</w:t>
+      </w:r>
+    </w:p>
+    <w:p>
+      <w:r>
+        <w:rPr>
+          <w:rFonts w:hint="eastAsia"/>
+        </w:rPr>
+        <w:t>포함</w:t>
+      </w:r>
+      <w:r>
+        <w:t xml:space="preserve"> 관계 - 포함하는 사물의 변화가 포함되는 사물에게 영향을 미치는 관계</w:t>
+      </w:r>
+    </w:p>
+    <w:p>
+      <w:r>
+        <w:rPr>
+          <w:rFonts w:hint="eastAsia"/>
+        </w:rPr>
+        <w:t>일반화</w:t>
+      </w:r>
+      <w:r>
+        <w:t xml:space="preserve"> 관계 - 하나의 사물이 다른 사물에 비해 더 일반적이거나 구체적인 관계</w:t>
+      </w:r>
+    </w:p>
+    <w:p>
+      <w:r>
+        <w:rPr>
+          <w:rFonts w:hint="eastAsia"/>
+        </w:rPr>
+        <w:t>의존</w:t>
+      </w:r>
+      <w:r>
+        <w:t xml:space="preserve"> 관계 - 서로에게 영향을 주는 짧은 시간 동안만 연관을 유지하는 관계</w:t>
+      </w:r>
+    </w:p>
+    <w:p>
+      <w:r>
+        <w:rPr>
+          <w:rFonts w:hint="eastAsia"/>
+        </w:rPr>
+        <w:t>실체화</w:t>
+      </w:r>
+      <w:r>
+        <w:t xml:space="preserve"> 관계 - 사물이 할 수 있거나 해야 하는 기능으로 서로를 그룹화 할 수 있는 관계</w:t>
+      </w:r>
       <w:bookmarkStart w:id="0" w:name="_GoBack"/>
       <w:bookmarkEnd w:id="0"/>
     </w:p>
@@ -2144,4 +2320,16 @@
     </a:ext>
   </a:extLst>
 </a:theme>
+</file>
+
+<file path=customXml/item1.xml><?xml version="1.0" encoding="utf-8"?>
+<b:Sources xmlns:b="http://schemas.openxmlformats.org/officeDocument/2006/bibliography" xmlns="http://schemas.openxmlformats.org/officeDocument/2006/bibliography" SelectedStyle="\APASixthEditionOfficeOnline.xsl" StyleName="APA" Version="6"/>
+</file>
+
+<file path=customXml/itemProps1.xml><?xml version="1.0" encoding="utf-8"?>
+<ds:datastoreItem xmlns:ds="http://schemas.openxmlformats.org/officeDocument/2006/customXml" ds:itemID="{B8E216D6-E158-49C9-B21D-F1B67FDC0A64}">
+  <ds:schemaRefs>
+    <ds:schemaRef ds:uri="http://schemas.openxmlformats.org/officeDocument/2006/bibliography"/>
+  </ds:schemaRefs>
+</ds:datastoreItem>
 </file>
</xml_diff>

<commit_message>
update 1장 요구사항 확인.docx 1장 011~012
</commit_message>
<xml_diff>
--- a/실기/1장 요구사항 확인.docx
+++ b/실기/1장 요구사항 확인.docx
@@ -1617,8 +1617,204 @@
       <w:r>
         <w:t xml:space="preserve"> 관계 - 사물이 할 수 있거나 해야 하는 기능으로 서로를 그룹화 할 수 있는 관계</w:t>
       </w:r>
+    </w:p>
+    <w:p/>
+    <w:p>
+      <w:pPr>
+        <w:rPr>
+          <w:sz w:val="22"/>
+          <w:shd w:val="pct15" w:color="auto" w:fill="FFFFFF"/>
+        </w:rPr>
+      </w:pPr>
       <w:bookmarkStart w:id="0" w:name="_GoBack"/>
       <w:bookmarkEnd w:id="0"/>
+      <w:r>
+        <w:rPr>
+          <w:sz w:val="22"/>
+          <w:shd w:val="pct15" w:color="auto" w:fill="FFFFFF"/>
+        </w:rPr>
+        <w:t>011 UML - 다이어그램</w:t>
+      </w:r>
+    </w:p>
+    <w:p>
+      <w:r>
+        <w:t>- 사물과 관계를 도형으로 표현한 것</w:t>
+      </w:r>
+    </w:p>
+    <w:p>
+      <w:r>
+        <w:rPr>
+          <w:rFonts w:hint="eastAsia"/>
+        </w:rPr>
+        <w:lastRenderedPageBreak/>
+        <w:t>구조적</w:t>
+      </w:r>
+      <w:r>
+        <w:t xml:space="preserve"> 다이어그램 </w:t>
+      </w:r>
+    </w:p>
+    <w:p>
+      <w:r>
+        <w:rPr>
+          <w:rFonts w:hint="eastAsia"/>
+        </w:rPr>
+        <w:t>클래스</w:t>
+      </w:r>
+      <w:r>
+        <w:t xml:space="preserve"> 다이어그램 / 객체 다이어그램 / 컴포넌트 다이어그램 / 배치 다이어그램 / 복합체 구조 다이어그램 / 패키지 다이어그램 </w:t>
+      </w:r>
+    </w:p>
+    <w:p>
+      <w:r>
+        <w:rPr>
+          <w:rFonts w:hint="eastAsia"/>
+        </w:rPr>
+        <w:t>행위</w:t>
+      </w:r>
+      <w:r>
+        <w:t xml:space="preserve"> 다이어그램</w:t>
+      </w:r>
+    </w:p>
+    <w:p>
+      <w:proofErr w:type="spellStart"/>
+      <w:r>
+        <w:rPr>
+          <w:rFonts w:hint="eastAsia"/>
+        </w:rPr>
+        <w:t>유스케이스</w:t>
+      </w:r>
+      <w:proofErr w:type="spellEnd"/>
+      <w:r>
+        <w:t xml:space="preserve"> 다이어그램 / 순차 다이어그램 / 커뮤니케이션 다이어그램 / 상태 다이어그램 / 활동 다이어그램 / 상호작용 개요 다이어그램 / 타이밍 다이어그램</w:t>
+      </w:r>
+    </w:p>
+    <w:p>
+      <w:r>
+        <w:rPr>
+          <w:rFonts w:hint="eastAsia"/>
+        </w:rPr>
+        <w:t>스테레오</w:t>
+      </w:r>
+      <w:r>
+        <w:t xml:space="preserve"> 타입 - UML에서 표현하는 기본 기능 외에 추가적인 기능을 표현하는 것</w:t>
+      </w:r>
+    </w:p>
+    <w:p/>
+    <w:p>
+      <w:pPr>
+        <w:rPr>
+          <w:sz w:val="22"/>
+          <w:shd w:val="pct15" w:color="auto" w:fill="FFFFFF"/>
+        </w:rPr>
+      </w:pPr>
+      <w:r>
+        <w:rPr>
+          <w:sz w:val="22"/>
+          <w:shd w:val="pct15" w:color="auto" w:fill="FFFFFF"/>
+        </w:rPr>
+        <w:t xml:space="preserve">012 </w:t>
+      </w:r>
+      <w:proofErr w:type="spellStart"/>
+      <w:r>
+        <w:rPr>
+          <w:sz w:val="22"/>
+          <w:shd w:val="pct15" w:color="auto" w:fill="FFFFFF"/>
+        </w:rPr>
+        <w:t>유스케이스</w:t>
+      </w:r>
+      <w:proofErr w:type="spellEnd"/>
+      <w:r>
+        <w:rPr>
+          <w:sz w:val="22"/>
+          <w:shd w:val="pct15" w:color="auto" w:fill="FFFFFF"/>
+        </w:rPr>
+        <w:t xml:space="preserve"> 다이어그램</w:t>
+      </w:r>
+    </w:p>
+    <w:p>
+      <w:r>
+        <w:rPr>
+          <w:rFonts w:hint="eastAsia"/>
+        </w:rPr>
+        <w:t>기능</w:t>
+      </w:r>
+      <w:r>
+        <w:t xml:space="preserve"> 모델링 - 개발된 시스템이 갖춰야 할 기능을 정리한 후 사용자와 함께 정리된 내용을 공유하기 위해 그림으로 표현하는 것</w:t>
+      </w:r>
+    </w:p>
+    <w:p>
+      <w:proofErr w:type="spellStart"/>
+      <w:r>
+        <w:rPr>
+          <w:rFonts w:hint="eastAsia"/>
+        </w:rPr>
+        <w:t>유스케이스</w:t>
+      </w:r>
+      <w:proofErr w:type="spellEnd"/>
+      <w:r>
+        <w:t xml:space="preserve"> 다이어그램 / </w:t>
+      </w:r>
+      <w:proofErr w:type="spellStart"/>
+      <w:r>
+        <w:t>액티비티</w:t>
+      </w:r>
+      <w:proofErr w:type="spellEnd"/>
+      <w:r>
+        <w:t xml:space="preserve"> 다이어그램</w:t>
+      </w:r>
+    </w:p>
+    <w:p>
+      <w:proofErr w:type="spellStart"/>
+      <w:r>
+        <w:rPr>
+          <w:rFonts w:hint="eastAsia"/>
+        </w:rPr>
+        <w:t>유스케이스</w:t>
+      </w:r>
+      <w:proofErr w:type="spellEnd"/>
+      <w:r>
+        <w:t xml:space="preserve"> 다이어그램 - 개발될 시스템을 이용해 수행할 수 있는 기능을 사용자의 관점에서 표현한 것</w:t>
+      </w:r>
+    </w:p>
+    <w:p>
+      <w:proofErr w:type="spellStart"/>
+      <w:r>
+        <w:rPr>
+          <w:rFonts w:hint="eastAsia"/>
+        </w:rPr>
+        <w:t>유스케이스</w:t>
+      </w:r>
+      <w:proofErr w:type="spellEnd"/>
+      <w:r>
+        <w:t xml:space="preserve"> 다이어그램의 구성 요소 </w:t>
+      </w:r>
+    </w:p>
+    <w:p>
+      <w:r>
+        <w:rPr>
+          <w:rFonts w:hint="eastAsia"/>
+        </w:rPr>
+        <w:t>시스템</w:t>
+      </w:r>
+      <w:r>
+        <w:t xml:space="preserve"> / 시스템 범위 / </w:t>
+      </w:r>
+      <w:proofErr w:type="spellStart"/>
+      <w:r>
+        <w:t>액터</w:t>
+      </w:r>
+      <w:proofErr w:type="spellEnd"/>
+      <w:r>
+        <w:t xml:space="preserve"> / </w:t>
+      </w:r>
+      <w:proofErr w:type="spellStart"/>
+      <w:r>
+        <w:t>유스케이스</w:t>
+      </w:r>
+      <w:proofErr w:type="spellEnd"/>
+      <w:r>
+        <w:t xml:space="preserve"> / 관계</w:t>
+      </w:r>
     </w:p>
     <w:sectPr>
       <w:pgSz w:w="11906" w:h="16838"/>
@@ -2327,7 +2523,7 @@
 </file>
 
 <file path=customXml/itemProps1.xml><?xml version="1.0" encoding="utf-8"?>
-<ds:datastoreItem xmlns:ds="http://schemas.openxmlformats.org/officeDocument/2006/customXml" ds:itemID="{B8E216D6-E158-49C9-B21D-F1B67FDC0A64}">
+<ds:datastoreItem xmlns:ds="http://schemas.openxmlformats.org/officeDocument/2006/customXml" ds:itemID="{EEA92F47-23A6-407E-8AC8-6FA5AF504264}">
   <ds:schemaRefs>
     <ds:schemaRef ds:uri="http://schemas.openxmlformats.org/officeDocument/2006/bibliography"/>
   </ds:schemaRefs>

</xml_diff>

<commit_message>
update 1장 요구사항 확인.docx 1장 013~014
</commit_message>
<xml_diff>
--- a/실기/1장 요구사항 확인.docx
+++ b/실기/1장 요구사항 확인.docx
@@ -1626,194 +1626,311 @@
           <w:shd w:val="pct15" w:color="auto" w:fill="FFFFFF"/>
         </w:rPr>
       </w:pPr>
+      <w:r>
+        <w:rPr>
+          <w:sz w:val="22"/>
+          <w:shd w:val="pct15" w:color="auto" w:fill="FFFFFF"/>
+        </w:rPr>
+        <w:t>011 UML - 다이어그램</w:t>
+      </w:r>
+    </w:p>
+    <w:p>
+      <w:r>
+        <w:t>- 사물과 관계를 도형으로 표현한 것</w:t>
+      </w:r>
+    </w:p>
+    <w:p>
+      <w:r>
+        <w:rPr>
+          <w:rFonts w:hint="eastAsia"/>
+        </w:rPr>
+        <w:lastRenderedPageBreak/>
+        <w:t>구조적</w:t>
+      </w:r>
+      <w:r>
+        <w:t xml:space="preserve"> 다이어그램 </w:t>
+      </w:r>
+    </w:p>
+    <w:p>
+      <w:r>
+        <w:rPr>
+          <w:rFonts w:hint="eastAsia"/>
+        </w:rPr>
+        <w:t>클래스</w:t>
+      </w:r>
+      <w:r>
+        <w:t xml:space="preserve"> 다이어그램 / 객체 다이어그램 / 컴포넌트 다이어그램 / 배치 다이어그램 / 복합체 구조 다이어그램 / 패키지 다이어그램 </w:t>
+      </w:r>
+    </w:p>
+    <w:p>
+      <w:r>
+        <w:rPr>
+          <w:rFonts w:hint="eastAsia"/>
+        </w:rPr>
+        <w:t>행위</w:t>
+      </w:r>
+      <w:r>
+        <w:t xml:space="preserve"> 다이어그램</w:t>
+      </w:r>
+    </w:p>
+    <w:p>
+      <w:proofErr w:type="spellStart"/>
+      <w:r>
+        <w:rPr>
+          <w:rFonts w:hint="eastAsia"/>
+        </w:rPr>
+        <w:t>유스케이스</w:t>
+      </w:r>
+      <w:proofErr w:type="spellEnd"/>
+      <w:r>
+        <w:t xml:space="preserve"> 다이어그램 / 순차 다이어그램 / 커뮤니케이션 다이어그램 / 상태 다이어그램 / 활동 다이어그램 / 상호작용 개요 다이어그램 / 타이밍 다이어그램</w:t>
+      </w:r>
+    </w:p>
+    <w:p>
+      <w:r>
+        <w:rPr>
+          <w:rFonts w:hint="eastAsia"/>
+        </w:rPr>
+        <w:t>스테레오</w:t>
+      </w:r>
+      <w:r>
+        <w:t xml:space="preserve"> 타입 - UML에서 표현하는 기본 기능 외에 추가적인 기능을 표현하는 것</w:t>
+      </w:r>
+    </w:p>
+    <w:p/>
+    <w:p>
+      <w:pPr>
+        <w:rPr>
+          <w:sz w:val="22"/>
+          <w:shd w:val="pct15" w:color="auto" w:fill="FFFFFF"/>
+        </w:rPr>
+      </w:pPr>
+      <w:r>
+        <w:rPr>
+          <w:sz w:val="22"/>
+          <w:shd w:val="pct15" w:color="auto" w:fill="FFFFFF"/>
+        </w:rPr>
+        <w:t xml:space="preserve">012 </w:t>
+      </w:r>
+      <w:proofErr w:type="spellStart"/>
+      <w:r>
+        <w:rPr>
+          <w:sz w:val="22"/>
+          <w:shd w:val="pct15" w:color="auto" w:fill="FFFFFF"/>
+        </w:rPr>
+        <w:t>유스케이스</w:t>
+      </w:r>
+      <w:proofErr w:type="spellEnd"/>
+      <w:r>
+        <w:rPr>
+          <w:sz w:val="22"/>
+          <w:shd w:val="pct15" w:color="auto" w:fill="FFFFFF"/>
+        </w:rPr>
+        <w:t xml:space="preserve"> 다이어그램</w:t>
+      </w:r>
+    </w:p>
+    <w:p>
+      <w:r>
+        <w:rPr>
+          <w:rFonts w:hint="eastAsia"/>
+        </w:rPr>
+        <w:t>기능</w:t>
+      </w:r>
+      <w:r>
+        <w:t xml:space="preserve"> 모델링 - 개발된 시스템이 갖춰야 할 기능을 정리한 후 사용자와 함께 정리된 내용을 공유하기 위해 그림으로 표현하는 것</w:t>
+      </w:r>
+    </w:p>
+    <w:p>
+      <w:proofErr w:type="spellStart"/>
+      <w:r>
+        <w:rPr>
+          <w:rFonts w:hint="eastAsia"/>
+        </w:rPr>
+        <w:t>유스케이스</w:t>
+      </w:r>
+      <w:proofErr w:type="spellEnd"/>
+      <w:r>
+        <w:t xml:space="preserve"> 다이어그램 / </w:t>
+      </w:r>
+      <w:proofErr w:type="spellStart"/>
+      <w:r>
+        <w:t>액티비티</w:t>
+      </w:r>
+      <w:proofErr w:type="spellEnd"/>
+      <w:r>
+        <w:t xml:space="preserve"> 다이어그램</w:t>
+      </w:r>
+    </w:p>
+    <w:p>
+      <w:proofErr w:type="spellStart"/>
+      <w:r>
+        <w:rPr>
+          <w:rFonts w:hint="eastAsia"/>
+        </w:rPr>
+        <w:t>유스케이스</w:t>
+      </w:r>
+      <w:proofErr w:type="spellEnd"/>
+      <w:r>
+        <w:t xml:space="preserve"> 다이어그램 - 개발될 시스템을 이용해 수행할 수 있는 기능을 사용자의 관점에서 표현한 것</w:t>
+      </w:r>
+    </w:p>
+    <w:p>
+      <w:proofErr w:type="spellStart"/>
+      <w:r>
+        <w:rPr>
+          <w:rFonts w:hint="eastAsia"/>
+        </w:rPr>
+        <w:t>유스케이스</w:t>
+      </w:r>
+      <w:proofErr w:type="spellEnd"/>
+      <w:r>
+        <w:t xml:space="preserve"> 다이어그램의 구성 요소 </w:t>
+      </w:r>
+    </w:p>
+    <w:p>
+      <w:r>
+        <w:rPr>
+          <w:rFonts w:hint="eastAsia"/>
+        </w:rPr>
+        <w:t>시스템</w:t>
+      </w:r>
+      <w:r>
+        <w:t xml:space="preserve"> / 시스템 범위 / </w:t>
+      </w:r>
+      <w:proofErr w:type="spellStart"/>
+      <w:r>
+        <w:t>액터</w:t>
+      </w:r>
+      <w:proofErr w:type="spellEnd"/>
+      <w:r>
+        <w:t xml:space="preserve"> / </w:t>
+      </w:r>
+      <w:proofErr w:type="spellStart"/>
+      <w:r>
+        <w:t>유스케이스</w:t>
+      </w:r>
+      <w:proofErr w:type="spellEnd"/>
+      <w:r>
+        <w:t xml:space="preserve"> / 관계</w:t>
+      </w:r>
+    </w:p>
+    <w:p/>
+    <w:p>
+      <w:pPr>
+        <w:rPr>
+          <w:sz w:val="22"/>
+          <w:shd w:val="pct15" w:color="auto" w:fill="FFFFFF"/>
+        </w:rPr>
+      </w:pPr>
+      <w:r>
+        <w:rPr>
+          <w:sz w:val="22"/>
+          <w:shd w:val="pct15" w:color="auto" w:fill="FFFFFF"/>
+        </w:rPr>
+        <w:t>013 활동 다이어그램</w:t>
+      </w:r>
+    </w:p>
+    <w:p>
+      <w:r>
+        <w:rPr>
+          <w:rFonts w:hint="eastAsia"/>
+        </w:rPr>
+        <w:t>사용자의</w:t>
+      </w:r>
+      <w:r>
+        <w:t xml:space="preserve"> 관점에서 시스템이 수행하는 기능을 처리 흐름에 따라 순서대로 표현한 것</w:t>
+      </w:r>
+    </w:p>
+    <w:p>
+      <w:r>
+        <w:rPr>
+          <w:rFonts w:hint="eastAsia"/>
+        </w:rPr>
+        <w:t>구성</w:t>
+      </w:r>
+      <w:r>
+        <w:t xml:space="preserve"> 요소 - 액션/</w:t>
+      </w:r>
+      <w:proofErr w:type="spellStart"/>
+      <w:r>
+        <w:t>액티비티</w:t>
+      </w:r>
+      <w:proofErr w:type="spellEnd"/>
+      <w:r>
+        <w:t xml:space="preserve"> / 시작 노드 / 종료 노드 / 조건 노드 / 병합 노드 / 포크 노드 / 조인 노드 / </w:t>
+      </w:r>
+      <w:proofErr w:type="spellStart"/>
+      <w:r>
+        <w:t>스윔레인</w:t>
+      </w:r>
       <w:bookmarkStart w:id="0" w:name="_GoBack"/>
       <w:bookmarkEnd w:id="0"/>
-      <w:r>
-        <w:rPr>
-          <w:sz w:val="22"/>
-          <w:shd w:val="pct15" w:color="auto" w:fill="FFFFFF"/>
-        </w:rPr>
-        <w:t>011 UML - 다이어그램</w:t>
-      </w:r>
-    </w:p>
-    <w:p>
-      <w:r>
-        <w:t>- 사물과 관계를 도형으로 표현한 것</w:t>
-      </w:r>
-    </w:p>
-    <w:p>
+      <w:proofErr w:type="spellEnd"/>
+    </w:p>
+    <w:p/>
+    <w:p>
+      <w:pPr>
+        <w:rPr>
+          <w:sz w:val="22"/>
+          <w:shd w:val="pct15" w:color="auto" w:fill="FFFFFF"/>
+        </w:rPr>
+      </w:pPr>
+      <w:r>
+        <w:rPr>
+          <w:sz w:val="22"/>
+          <w:shd w:val="pct15" w:color="auto" w:fill="FFFFFF"/>
+        </w:rPr>
+        <w:t>014 클래스 다이어그램</w:t>
+      </w:r>
+    </w:p>
+    <w:p>
+      <w:r>
+        <w:rPr>
+          <w:rFonts w:hint="eastAsia"/>
+        </w:rPr>
+        <w:t>정적</w:t>
+      </w:r>
+      <w:r>
+        <w:t xml:space="preserve"> 모델링 - 사용자가 요구한 기능을 구현하는데 필요한 자료들의 논리적인 구조를 표현하는 것</w:t>
+      </w:r>
+    </w:p>
+    <w:p>
+      <w:r>
+        <w:rPr>
+          <w:rFonts w:hint="eastAsia"/>
+        </w:rPr>
+        <w:t>클래스</w:t>
+      </w:r>
+      <w:r>
+        <w:t xml:space="preserve"> 다이어그램 - 클래스와 클래스가 가지는 속성, 클래스 사이의 관계를 표현한 것</w:t>
+      </w:r>
+    </w:p>
+    <w:p>
+      <w:r>
+        <w:rPr>
+          <w:rFonts w:hint="eastAsia"/>
+        </w:rPr>
+        <w:t>구성요소</w:t>
+      </w:r>
+      <w:r>
+        <w:t xml:space="preserve"> - 클래스 / 제약조건 / 관계</w:t>
+      </w:r>
+    </w:p>
+    <w:p>
+      <w:pPr>
+        <w:rPr>
+          <w:rFonts w:hint="eastAsia"/>
+        </w:rPr>
+      </w:pPr>
       <w:r>
         <w:rPr>
           <w:rFonts w:hint="eastAsia"/>
         </w:rPr>
         <w:lastRenderedPageBreak/>
-        <w:t>구조적</w:t>
-      </w:r>
-      <w:r>
-        <w:t xml:space="preserve"> 다이어그램 </w:t>
-      </w:r>
-    </w:p>
-    <w:p>
-      <w:r>
-        <w:rPr>
-          <w:rFonts w:hint="eastAsia"/>
-        </w:rPr>
-        <w:t>클래스</w:t>
-      </w:r>
-      <w:r>
-        <w:t xml:space="preserve"> 다이어그램 / 객체 다이어그램 / 컴포넌트 다이어그램 / 배치 다이어그램 / 복합체 구조 다이어그램 / 패키지 다이어그램 </w:t>
-      </w:r>
-    </w:p>
-    <w:p>
-      <w:r>
-        <w:rPr>
-          <w:rFonts w:hint="eastAsia"/>
-        </w:rPr>
-        <w:t>행위</w:t>
-      </w:r>
-      <w:r>
-        <w:t xml:space="preserve"> 다이어그램</w:t>
-      </w:r>
-    </w:p>
-    <w:p>
-      <w:proofErr w:type="spellStart"/>
-      <w:r>
-        <w:rPr>
-          <w:rFonts w:hint="eastAsia"/>
-        </w:rPr>
-        <w:t>유스케이스</w:t>
-      </w:r>
-      <w:proofErr w:type="spellEnd"/>
-      <w:r>
-        <w:t xml:space="preserve"> 다이어그램 / 순차 다이어그램 / 커뮤니케이션 다이어그램 / 상태 다이어그램 / 활동 다이어그램 / 상호작용 개요 다이어그램 / 타이밍 다이어그램</w:t>
-      </w:r>
-    </w:p>
-    <w:p>
-      <w:r>
-        <w:rPr>
-          <w:rFonts w:hint="eastAsia"/>
-        </w:rPr>
-        <w:t>스테레오</w:t>
-      </w:r>
-      <w:r>
-        <w:t xml:space="preserve"> 타입 - UML에서 표현하는 기본 기능 외에 추가적인 기능을 표현하는 것</w:t>
-      </w:r>
-    </w:p>
-    <w:p/>
-    <w:p>
-      <w:pPr>
-        <w:rPr>
-          <w:sz w:val="22"/>
-          <w:shd w:val="pct15" w:color="auto" w:fill="FFFFFF"/>
-        </w:rPr>
-      </w:pPr>
-      <w:r>
-        <w:rPr>
-          <w:sz w:val="22"/>
-          <w:shd w:val="pct15" w:color="auto" w:fill="FFFFFF"/>
-        </w:rPr>
-        <w:t xml:space="preserve">012 </w:t>
-      </w:r>
-      <w:proofErr w:type="spellStart"/>
-      <w:r>
-        <w:rPr>
-          <w:sz w:val="22"/>
-          <w:shd w:val="pct15" w:color="auto" w:fill="FFFFFF"/>
-        </w:rPr>
-        <w:t>유스케이스</w:t>
-      </w:r>
-      <w:proofErr w:type="spellEnd"/>
-      <w:r>
-        <w:rPr>
-          <w:sz w:val="22"/>
-          <w:shd w:val="pct15" w:color="auto" w:fill="FFFFFF"/>
-        </w:rPr>
-        <w:t xml:space="preserve"> 다이어그램</w:t>
-      </w:r>
-    </w:p>
-    <w:p>
-      <w:r>
-        <w:rPr>
-          <w:rFonts w:hint="eastAsia"/>
-        </w:rPr>
-        <w:t>기능</w:t>
-      </w:r>
-      <w:r>
-        <w:t xml:space="preserve"> 모델링 - 개발된 시스템이 갖춰야 할 기능을 정리한 후 사용자와 함께 정리된 내용을 공유하기 위해 그림으로 표현하는 것</w:t>
-      </w:r>
-    </w:p>
-    <w:p>
-      <w:proofErr w:type="spellStart"/>
-      <w:r>
-        <w:rPr>
-          <w:rFonts w:hint="eastAsia"/>
-        </w:rPr>
-        <w:t>유스케이스</w:t>
-      </w:r>
-      <w:proofErr w:type="spellEnd"/>
-      <w:r>
-        <w:t xml:space="preserve"> 다이어그램 / </w:t>
-      </w:r>
-      <w:proofErr w:type="spellStart"/>
-      <w:r>
-        <w:t>액티비티</w:t>
-      </w:r>
-      <w:proofErr w:type="spellEnd"/>
-      <w:r>
-        <w:t xml:space="preserve"> 다이어그램</w:t>
-      </w:r>
-    </w:p>
-    <w:p>
-      <w:proofErr w:type="spellStart"/>
-      <w:r>
-        <w:rPr>
-          <w:rFonts w:hint="eastAsia"/>
-        </w:rPr>
-        <w:t>유스케이스</w:t>
-      </w:r>
-      <w:proofErr w:type="spellEnd"/>
-      <w:r>
-        <w:t xml:space="preserve"> 다이어그램 - 개발될 시스템을 이용해 수행할 수 있는 기능을 사용자의 관점에서 표현한 것</w:t>
-      </w:r>
-    </w:p>
-    <w:p>
-      <w:proofErr w:type="spellStart"/>
-      <w:r>
-        <w:rPr>
-          <w:rFonts w:hint="eastAsia"/>
-        </w:rPr>
-        <w:t>유스케이스</w:t>
-      </w:r>
-      <w:proofErr w:type="spellEnd"/>
-      <w:r>
-        <w:t xml:space="preserve"> 다이어그램의 구성 요소 </w:t>
-      </w:r>
-    </w:p>
-    <w:p>
-      <w:r>
-        <w:rPr>
-          <w:rFonts w:hint="eastAsia"/>
-        </w:rPr>
-        <w:t>시스템</w:t>
-      </w:r>
-      <w:r>
-        <w:t xml:space="preserve"> / 시스템 범위 / </w:t>
-      </w:r>
-      <w:proofErr w:type="spellStart"/>
-      <w:r>
-        <w:t>액터</w:t>
-      </w:r>
-      <w:proofErr w:type="spellEnd"/>
-      <w:r>
-        <w:t xml:space="preserve"> / </w:t>
-      </w:r>
-      <w:proofErr w:type="spellStart"/>
-      <w:r>
-        <w:t>유스케이스</w:t>
-      </w:r>
-      <w:proofErr w:type="spellEnd"/>
-      <w:r>
-        <w:t xml:space="preserve"> / 관계</w:t>
+        <w:t>연관</w:t>
+      </w:r>
+      <w:r>
+        <w:t xml:space="preserve"> 클래스 - 연관 관계에 있는 두 클래스에 추가적으로 표현해야 할 속성이나 오퍼레이션이 있는 경우 생성하는 클래스</w:t>
       </w:r>
     </w:p>
     <w:sectPr>
@@ -2523,7 +2640,7 @@
 </file>
 
 <file path=customXml/itemProps1.xml><?xml version="1.0" encoding="utf-8"?>
-<ds:datastoreItem xmlns:ds="http://schemas.openxmlformats.org/officeDocument/2006/customXml" ds:itemID="{EEA92F47-23A6-407E-8AC8-6FA5AF504264}">
+<ds:datastoreItem xmlns:ds="http://schemas.openxmlformats.org/officeDocument/2006/customXml" ds:itemID="{936AC7B3-AD62-4715-8762-BC5F4D8AE91A}">
   <ds:schemaRefs>
     <ds:schemaRef ds:uri="http://schemas.openxmlformats.org/officeDocument/2006/bibliography"/>
   </ds:schemaRefs>

</xml_diff>

<commit_message>
update 1장 요구사항 확인.docx 1장 015~016
</commit_message>
<xml_diff>
--- a/실기/1장 요구사항 확인.docx
+++ b/실기/1장 요구사항 확인.docx
@@ -1863,75 +1863,339 @@
       <w:r>
         <w:t>스윔레인</w:t>
       </w:r>
+      <w:proofErr w:type="spellEnd"/>
+    </w:p>
+    <w:p/>
+    <w:p>
+      <w:pPr>
+        <w:rPr>
+          <w:sz w:val="22"/>
+          <w:shd w:val="pct15" w:color="auto" w:fill="FFFFFF"/>
+        </w:rPr>
+      </w:pPr>
+      <w:r>
+        <w:rPr>
+          <w:sz w:val="22"/>
+          <w:shd w:val="pct15" w:color="auto" w:fill="FFFFFF"/>
+        </w:rPr>
+        <w:t>014 클래스 다이어그램</w:t>
+      </w:r>
+    </w:p>
+    <w:p>
+      <w:r>
+        <w:rPr>
+          <w:rFonts w:hint="eastAsia"/>
+        </w:rPr>
+        <w:t>정적</w:t>
+      </w:r>
+      <w:r>
+        <w:t xml:space="preserve"> 모델링 - 사용자가 요구한 기능을 구현하는데 필요한 자료들의 논리적인 구조를 표현하는 것</w:t>
+      </w:r>
+    </w:p>
+    <w:p>
+      <w:r>
+        <w:rPr>
+          <w:rFonts w:hint="eastAsia"/>
+        </w:rPr>
+        <w:t>클래스</w:t>
+      </w:r>
+      <w:r>
+        <w:t xml:space="preserve"> 다이어그램 - 클래스와 클래스가 가지는 속성, 클래스 사이의 관계를 표현한 것</w:t>
+      </w:r>
+    </w:p>
+    <w:p>
+      <w:r>
+        <w:rPr>
+          <w:rFonts w:hint="eastAsia"/>
+        </w:rPr>
+        <w:t>구성요소</w:t>
+      </w:r>
+      <w:r>
+        <w:t xml:space="preserve"> - 클래스 / 제약조건 / 관계</w:t>
+      </w:r>
+    </w:p>
+    <w:p>
+      <w:r>
+        <w:rPr>
+          <w:rFonts w:hint="eastAsia"/>
+        </w:rPr>
+        <w:lastRenderedPageBreak/>
+        <w:t>연관</w:t>
+      </w:r>
+      <w:r>
+        <w:t xml:space="preserve"> 클래스 - 연관 관계에 있는 두 클래스에 추가적으로 표현해야 할 속성이나 오퍼레이션이 있는 경우 생성하는 클래스</w:t>
+      </w:r>
+    </w:p>
+    <w:p/>
+    <w:p>
+      <w:pPr>
+        <w:rPr>
+          <w:sz w:val="22"/>
+          <w:shd w:val="pct15" w:color="auto" w:fill="FFFFFF"/>
+        </w:rPr>
+      </w:pPr>
+      <w:r>
+        <w:rPr>
+          <w:sz w:val="22"/>
+          <w:shd w:val="pct15" w:color="auto" w:fill="FFFFFF"/>
+        </w:rPr>
+        <w:t>0</w:t>
+      </w:r>
+      <w:r>
+        <w:rPr>
+          <w:rFonts w:hint="eastAsia"/>
+          <w:sz w:val="22"/>
+          <w:shd w:val="pct15" w:color="auto" w:fill="FFFFFF"/>
+        </w:rPr>
+        <w:t>1</w:t>
+      </w:r>
+      <w:r>
+        <w:rPr>
+          <w:sz w:val="22"/>
+          <w:shd w:val="pct15" w:color="auto" w:fill="FFFFFF"/>
+        </w:rPr>
+        <w:t xml:space="preserve">5 </w:t>
+      </w:r>
+      <w:r>
+        <w:rPr>
+          <w:rFonts w:hint="eastAsia"/>
+          <w:sz w:val="22"/>
+          <w:shd w:val="pct15" w:color="auto" w:fill="FFFFFF"/>
+        </w:rPr>
+        <w:t>순차 다이어그램</w:t>
+      </w:r>
+    </w:p>
+    <w:p>
+      <w:r>
+        <w:rPr>
+          <w:rFonts w:hint="eastAsia"/>
+        </w:rPr>
+        <w:t xml:space="preserve">동적 모델링 </w:t>
+      </w:r>
+      <w:r>
+        <w:t xml:space="preserve">– </w:t>
+      </w:r>
+      <w:r>
+        <w:rPr>
+          <w:rFonts w:hint="eastAsia"/>
+        </w:rPr>
+        <w:t>시스템의 내부 구성 요소들의 상태 변화 과정과 과정에서 발생하는 상호 작용을 표현한 것</w:t>
+      </w:r>
+    </w:p>
+    <w:p>
+      <w:r>
+        <w:rPr>
+          <w:rFonts w:hint="eastAsia"/>
+        </w:rPr>
+        <w:t xml:space="preserve">동적 모델링 종류 </w:t>
+      </w:r>
+      <w:r>
+        <w:t xml:space="preserve">– </w:t>
+      </w:r>
+      <w:r>
+        <w:rPr>
+          <w:rFonts w:hint="eastAsia"/>
+        </w:rPr>
+        <w:t xml:space="preserve">순차 다이어그램 </w:t>
+      </w:r>
+      <w:r>
+        <w:t xml:space="preserve">/ </w:t>
+      </w:r>
+      <w:r>
+        <w:rPr>
+          <w:rFonts w:hint="eastAsia"/>
+        </w:rPr>
+        <w:t xml:space="preserve">커뮤니케이션 다이어그램 </w:t>
+      </w:r>
+      <w:r>
+        <w:t xml:space="preserve">/ </w:t>
+      </w:r>
+      <w:r>
+        <w:rPr>
+          <w:rFonts w:hint="eastAsia"/>
+        </w:rPr>
+        <w:t>상태 다이어그램</w:t>
+      </w:r>
+    </w:p>
+    <w:p>
+      <w:r>
+        <w:rPr>
+          <w:rFonts w:hint="eastAsia"/>
+        </w:rPr>
+        <w:t xml:space="preserve">순차 다이어그램 </w:t>
+      </w:r>
+      <w:r>
+        <w:t xml:space="preserve">– </w:t>
+      </w:r>
+      <w:r>
+        <w:rPr>
+          <w:rFonts w:hint="eastAsia"/>
+        </w:rPr>
+        <w:t>시스템이나 객체들이 메시지를 주고 받으며 상호 작용하는 과정을 그림으로 표현한 것</w:t>
+      </w:r>
+    </w:p>
+    <w:p>
+      <w:r>
+        <w:rPr>
+          <w:rFonts w:hint="eastAsia"/>
+        </w:rPr>
+        <w:t xml:space="preserve">구성 요소 </w:t>
+      </w:r>
+      <w:r>
+        <w:t xml:space="preserve">– </w:t>
+      </w:r>
+      <w:proofErr w:type="spellStart"/>
+      <w:r>
+        <w:rPr>
+          <w:rFonts w:hint="eastAsia"/>
+        </w:rPr>
+        <w:t>액터</w:t>
+      </w:r>
+      <w:proofErr w:type="spellEnd"/>
+      <w:r>
+        <w:rPr>
+          <w:rFonts w:hint="eastAsia"/>
+        </w:rPr>
+        <w:t xml:space="preserve"> </w:t>
+      </w:r>
+      <w:r>
+        <w:t xml:space="preserve">/ </w:t>
+      </w:r>
+      <w:r>
+        <w:rPr>
+          <w:rFonts w:hint="eastAsia"/>
+        </w:rPr>
+        <w:t xml:space="preserve">객체 </w:t>
+      </w:r>
+      <w:r>
+        <w:t xml:space="preserve">/ </w:t>
+      </w:r>
+      <w:r>
+        <w:rPr>
+          <w:rFonts w:hint="eastAsia"/>
+        </w:rPr>
+        <w:t xml:space="preserve">생명선 </w:t>
+      </w:r>
+      <w:r>
+        <w:t xml:space="preserve">/ </w:t>
+      </w:r>
+      <w:r>
+        <w:rPr>
+          <w:rFonts w:hint="eastAsia"/>
+        </w:rPr>
+        <w:t xml:space="preserve">실행 상자 </w:t>
+      </w:r>
+      <w:r>
+        <w:t xml:space="preserve">/ </w:t>
+      </w:r>
+      <w:r>
+        <w:rPr>
+          <w:rFonts w:hint="eastAsia"/>
+        </w:rPr>
+        <w:t xml:space="preserve">메시지 </w:t>
+      </w:r>
+      <w:r>
+        <w:t xml:space="preserve">/ </w:t>
+      </w:r>
+      <w:r>
+        <w:rPr>
+          <w:rFonts w:hint="eastAsia"/>
+        </w:rPr>
+        <w:t xml:space="preserve">객체 소멸 </w:t>
+      </w:r>
+      <w:r>
+        <w:t xml:space="preserve">/ </w:t>
+      </w:r>
+      <w:r>
+        <w:rPr>
+          <w:rFonts w:hint="eastAsia"/>
+        </w:rPr>
+        <w:t>프레임</w:t>
+      </w:r>
+    </w:p>
+    <w:p/>
+    <w:p>
+      <w:pPr>
+        <w:rPr>
+          <w:sz w:val="22"/>
+          <w:shd w:val="pct15" w:color="auto" w:fill="FFFFFF"/>
+        </w:rPr>
+      </w:pPr>
+      <w:r>
+        <w:rPr>
+          <w:rFonts w:hint="eastAsia"/>
+          <w:sz w:val="22"/>
+          <w:shd w:val="pct15" w:color="auto" w:fill="FFFFFF"/>
+        </w:rPr>
+        <w:t>016 커뮤니케이션 다이어그램</w:t>
+      </w:r>
+    </w:p>
+    <w:p>
+      <w:r>
+        <w:rPr>
+          <w:rFonts w:hint="eastAsia"/>
+        </w:rPr>
+        <w:t>- 시스템이나 객체들이 메시지를 주고받으며 상호작용하는 과정과 객체들 간의 연관을 그림으로 표현한 것</w:t>
+      </w:r>
+    </w:p>
+    <w:p>
+      <w:pPr>
+        <w:rPr>
+          <w:rFonts w:hint="eastAsia"/>
+        </w:rPr>
+      </w:pPr>
+      <w:r>
+        <w:rPr>
+          <w:rFonts w:hint="eastAsia"/>
+        </w:rPr>
+        <w:t xml:space="preserve">구성 요소 </w:t>
+      </w:r>
+      <w:r>
+        <w:t xml:space="preserve">– </w:t>
+      </w:r>
+      <w:proofErr w:type="spellStart"/>
+      <w:r>
+        <w:rPr>
+          <w:rFonts w:hint="eastAsia"/>
+        </w:rPr>
+        <w:t>액터</w:t>
+      </w:r>
+      <w:proofErr w:type="spellEnd"/>
+      <w:r>
+        <w:rPr>
+          <w:rFonts w:hint="eastAsia"/>
+        </w:rPr>
+        <w:t xml:space="preserve"> </w:t>
+      </w:r>
+      <w:r>
+        <w:t xml:space="preserve">/ </w:t>
+      </w:r>
+      <w:r>
+        <w:rPr>
+          <w:rFonts w:hint="eastAsia"/>
+        </w:rPr>
+        <w:t xml:space="preserve">객체 </w:t>
+      </w:r>
+      <w:r>
+        <w:t xml:space="preserve">/ </w:t>
+      </w:r>
+      <w:r>
+        <w:rPr>
+          <w:rFonts w:hint="eastAsia"/>
+        </w:rPr>
+        <w:t xml:space="preserve">링크 </w:t>
+      </w:r>
+      <w:r>
+        <w:t xml:space="preserve">/ </w:t>
+      </w:r>
+      <w:r>
+        <w:rPr>
+          <w:rFonts w:hint="eastAsia"/>
+        </w:rPr>
+        <w:t xml:space="preserve">메시지 </w:t>
+      </w:r>
       <w:bookmarkStart w:id="0" w:name="_GoBack"/>
       <w:bookmarkEnd w:id="0"/>
-      <w:proofErr w:type="spellEnd"/>
-    </w:p>
-    <w:p/>
-    <w:p>
-      <w:pPr>
-        <w:rPr>
-          <w:sz w:val="22"/>
-          <w:shd w:val="pct15" w:color="auto" w:fill="FFFFFF"/>
-        </w:rPr>
-      </w:pPr>
-      <w:r>
-        <w:rPr>
-          <w:sz w:val="22"/>
-          <w:shd w:val="pct15" w:color="auto" w:fill="FFFFFF"/>
-        </w:rPr>
-        <w:t>014 클래스 다이어그램</w:t>
-      </w:r>
-    </w:p>
-    <w:p>
-      <w:r>
-        <w:rPr>
-          <w:rFonts w:hint="eastAsia"/>
-        </w:rPr>
-        <w:t>정적</w:t>
-      </w:r>
-      <w:r>
-        <w:t xml:space="preserve"> 모델링 - 사용자가 요구한 기능을 구현하는데 필요한 자료들의 논리적인 구조를 표현하는 것</w:t>
-      </w:r>
-    </w:p>
-    <w:p>
-      <w:r>
-        <w:rPr>
-          <w:rFonts w:hint="eastAsia"/>
-        </w:rPr>
-        <w:t>클래스</w:t>
-      </w:r>
-      <w:r>
-        <w:t xml:space="preserve"> 다이어그램 - 클래스와 클래스가 가지는 속성, 클래스 사이의 관계를 표현한 것</w:t>
-      </w:r>
-    </w:p>
-    <w:p>
-      <w:r>
-        <w:rPr>
-          <w:rFonts w:hint="eastAsia"/>
-        </w:rPr>
-        <w:t>구성요소</w:t>
-      </w:r>
-      <w:r>
-        <w:t xml:space="preserve"> - 클래스 / 제약조건 / 관계</w:t>
-      </w:r>
-    </w:p>
-    <w:p>
-      <w:pPr>
-        <w:rPr>
-          <w:rFonts w:hint="eastAsia"/>
-        </w:rPr>
-      </w:pPr>
-      <w:r>
-        <w:rPr>
-          <w:rFonts w:hint="eastAsia"/>
-        </w:rPr>
-        <w:lastRenderedPageBreak/>
-        <w:t>연관</w:t>
-      </w:r>
-      <w:r>
-        <w:t xml:space="preserve"> 클래스 - 연관 관계에 있는 두 클래스에 추가적으로 표현해야 할 속성이나 오퍼레이션이 있는 경우 생성하는 클래스</w:t>
-      </w:r>
     </w:p>
     <w:sectPr>
       <w:pgSz w:w="11906" w:h="16838"/>
@@ -1941,6 +2205,243 @@
     </w:sectPr>
   </w:body>
 </w:document>
+</file>
+
+<file path=word/numbering.xml><?xml version="1.0" encoding="utf-8"?>
+<w:numbering xmlns:wpc="http://schemas.microsoft.com/office/word/2010/wordprocessingCanvas" xmlns:cx="http://schemas.microsoft.com/office/drawing/2014/chartex" xmlns:mc="http://schemas.openxmlformats.org/markup-compatibility/2006" xmlns:o="urn:schemas-microsoft-com:office:office" xmlns:r="http://schemas.openxmlformats.org/officeDocument/2006/relationships" xmlns:m="http://schemas.openxmlformats.org/officeDocument/2006/math" xmlns:v="urn:schemas-microsoft-com:vml" xmlns:wp14="http://schemas.microsoft.com/office/word/2010/wordprocessingDrawing" xmlns:wp="http://schemas.openxmlformats.org/drawingml/2006/wordprocessingDrawing" xmlns:w10="urn:schemas-microsoft-com:office:word" xmlns:w="http://schemas.openxmlformats.org/wordprocessingml/2006/main" xmlns:w14="http://schemas.microsoft.com/office/word/2010/wordml" xmlns:w15="http://schemas.microsoft.com/office/word/2012/wordml" xmlns:w16se="http://schemas.microsoft.com/office/word/2015/wordml/symex" xmlns:wpg="http://schemas.microsoft.com/office/word/2010/wordprocessingGroup" xmlns:wpi="http://schemas.microsoft.com/office/word/2010/wordprocessingInk" xmlns:wne="http://schemas.microsoft.com/office/word/2006/wordml" xmlns:wps="http://schemas.microsoft.com/office/word/2010/wordprocessingShape" mc:Ignorable="w14 w15 w16se wp14">
+  <w:abstractNum w:abstractNumId="0" w15:restartNumberingAfterBreak="0">
+    <w:nsid w:val="0FD21BF3"/>
+    <w:multiLevelType w:val="hybridMultilevel"/>
+    <w:tmpl w:val="029EE8F8"/>
+    <w:lvl w:ilvl="0" w:tplc="4E02F3DC">
+      <w:start w:val="16"/>
+      <w:numFmt w:val="bullet"/>
+      <w:lvlText w:val="-"/>
+      <w:lvlJc w:val="left"/>
+      <w:pPr>
+        <w:ind w:left="760" w:hanging="360"/>
+      </w:pPr>
+      <w:rPr>
+        <w:rFonts w:ascii="맑은 고딕" w:eastAsia="맑은 고딕" w:hAnsi="맑은 고딕" w:cstheme="minorBidi" w:hint="eastAsia"/>
+      </w:rPr>
+    </w:lvl>
+    <w:lvl w:ilvl="1" w:tplc="04090003" w:tentative="1">
+      <w:start w:val="1"/>
+      <w:numFmt w:val="bullet"/>
+      <w:lvlText w:val=""/>
+      <w:lvlJc w:val="left"/>
+      <w:pPr>
+        <w:ind w:left="1200" w:hanging="400"/>
+      </w:pPr>
+      <w:rPr>
+        <w:rFonts w:ascii="Wingdings" w:hAnsi="Wingdings" w:hint="default"/>
+      </w:rPr>
+    </w:lvl>
+    <w:lvl w:ilvl="2" w:tplc="04090005" w:tentative="1">
+      <w:start w:val="1"/>
+      <w:numFmt w:val="bullet"/>
+      <w:lvlText w:val=""/>
+      <w:lvlJc w:val="left"/>
+      <w:pPr>
+        <w:ind w:left="1600" w:hanging="400"/>
+      </w:pPr>
+      <w:rPr>
+        <w:rFonts w:ascii="Wingdings" w:hAnsi="Wingdings" w:hint="default"/>
+      </w:rPr>
+    </w:lvl>
+    <w:lvl w:ilvl="3" w:tplc="04090001" w:tentative="1">
+      <w:start w:val="1"/>
+      <w:numFmt w:val="bullet"/>
+      <w:lvlText w:val=""/>
+      <w:lvlJc w:val="left"/>
+      <w:pPr>
+        <w:ind w:left="2000" w:hanging="400"/>
+      </w:pPr>
+      <w:rPr>
+        <w:rFonts w:ascii="Wingdings" w:hAnsi="Wingdings" w:hint="default"/>
+      </w:rPr>
+    </w:lvl>
+    <w:lvl w:ilvl="4" w:tplc="04090003" w:tentative="1">
+      <w:start w:val="1"/>
+      <w:numFmt w:val="bullet"/>
+      <w:lvlText w:val=""/>
+      <w:lvlJc w:val="left"/>
+      <w:pPr>
+        <w:ind w:left="2400" w:hanging="400"/>
+      </w:pPr>
+      <w:rPr>
+        <w:rFonts w:ascii="Wingdings" w:hAnsi="Wingdings" w:hint="default"/>
+      </w:rPr>
+    </w:lvl>
+    <w:lvl w:ilvl="5" w:tplc="04090005" w:tentative="1">
+      <w:start w:val="1"/>
+      <w:numFmt w:val="bullet"/>
+      <w:lvlText w:val=""/>
+      <w:lvlJc w:val="left"/>
+      <w:pPr>
+        <w:ind w:left="2800" w:hanging="400"/>
+      </w:pPr>
+      <w:rPr>
+        <w:rFonts w:ascii="Wingdings" w:hAnsi="Wingdings" w:hint="default"/>
+      </w:rPr>
+    </w:lvl>
+    <w:lvl w:ilvl="6" w:tplc="04090001" w:tentative="1">
+      <w:start w:val="1"/>
+      <w:numFmt w:val="bullet"/>
+      <w:lvlText w:val=""/>
+      <w:lvlJc w:val="left"/>
+      <w:pPr>
+        <w:ind w:left="3200" w:hanging="400"/>
+      </w:pPr>
+      <w:rPr>
+        <w:rFonts w:ascii="Wingdings" w:hAnsi="Wingdings" w:hint="default"/>
+      </w:rPr>
+    </w:lvl>
+    <w:lvl w:ilvl="7" w:tplc="04090003" w:tentative="1">
+      <w:start w:val="1"/>
+      <w:numFmt w:val="bullet"/>
+      <w:lvlText w:val=""/>
+      <w:lvlJc w:val="left"/>
+      <w:pPr>
+        <w:ind w:left="3600" w:hanging="400"/>
+      </w:pPr>
+      <w:rPr>
+        <w:rFonts w:ascii="Wingdings" w:hAnsi="Wingdings" w:hint="default"/>
+      </w:rPr>
+    </w:lvl>
+    <w:lvl w:ilvl="8" w:tplc="04090005" w:tentative="1">
+      <w:start w:val="1"/>
+      <w:numFmt w:val="bullet"/>
+      <w:lvlText w:val=""/>
+      <w:lvlJc w:val="left"/>
+      <w:pPr>
+        <w:ind w:left="4000" w:hanging="400"/>
+      </w:pPr>
+      <w:rPr>
+        <w:rFonts w:ascii="Wingdings" w:hAnsi="Wingdings" w:hint="default"/>
+      </w:rPr>
+    </w:lvl>
+  </w:abstractNum>
+  <w:abstractNum w:abstractNumId="1" w15:restartNumberingAfterBreak="0">
+    <w:nsid w:val="23C87657"/>
+    <w:multiLevelType w:val="hybridMultilevel"/>
+    <w:tmpl w:val="BB0A0EC0"/>
+    <w:lvl w:ilvl="0" w:tplc="22DCC25C">
+      <w:start w:val="16"/>
+      <w:numFmt w:val="bullet"/>
+      <w:lvlText w:val="-"/>
+      <w:lvlJc w:val="left"/>
+      <w:pPr>
+        <w:ind w:left="760" w:hanging="360"/>
+      </w:pPr>
+      <w:rPr>
+        <w:rFonts w:ascii="맑은 고딕" w:eastAsia="맑은 고딕" w:hAnsi="맑은 고딕" w:cstheme="minorBidi" w:hint="eastAsia"/>
+      </w:rPr>
+    </w:lvl>
+    <w:lvl w:ilvl="1" w:tplc="04090003" w:tentative="1">
+      <w:start w:val="1"/>
+      <w:numFmt w:val="bullet"/>
+      <w:lvlText w:val=""/>
+      <w:lvlJc w:val="left"/>
+      <w:pPr>
+        <w:ind w:left="1200" w:hanging="400"/>
+      </w:pPr>
+      <w:rPr>
+        <w:rFonts w:ascii="Wingdings" w:hAnsi="Wingdings" w:hint="default"/>
+      </w:rPr>
+    </w:lvl>
+    <w:lvl w:ilvl="2" w:tplc="04090005" w:tentative="1">
+      <w:start w:val="1"/>
+      <w:numFmt w:val="bullet"/>
+      <w:lvlText w:val=""/>
+      <w:lvlJc w:val="left"/>
+      <w:pPr>
+        <w:ind w:left="1600" w:hanging="400"/>
+      </w:pPr>
+      <w:rPr>
+        <w:rFonts w:ascii="Wingdings" w:hAnsi="Wingdings" w:hint="default"/>
+      </w:rPr>
+    </w:lvl>
+    <w:lvl w:ilvl="3" w:tplc="04090001" w:tentative="1">
+      <w:start w:val="1"/>
+      <w:numFmt w:val="bullet"/>
+      <w:lvlText w:val=""/>
+      <w:lvlJc w:val="left"/>
+      <w:pPr>
+        <w:ind w:left="2000" w:hanging="400"/>
+      </w:pPr>
+      <w:rPr>
+        <w:rFonts w:ascii="Wingdings" w:hAnsi="Wingdings" w:hint="default"/>
+      </w:rPr>
+    </w:lvl>
+    <w:lvl w:ilvl="4" w:tplc="04090003" w:tentative="1">
+      <w:start w:val="1"/>
+      <w:numFmt w:val="bullet"/>
+      <w:lvlText w:val=""/>
+      <w:lvlJc w:val="left"/>
+      <w:pPr>
+        <w:ind w:left="2400" w:hanging="400"/>
+      </w:pPr>
+      <w:rPr>
+        <w:rFonts w:ascii="Wingdings" w:hAnsi="Wingdings" w:hint="default"/>
+      </w:rPr>
+    </w:lvl>
+    <w:lvl w:ilvl="5" w:tplc="04090005" w:tentative="1">
+      <w:start w:val="1"/>
+      <w:numFmt w:val="bullet"/>
+      <w:lvlText w:val=""/>
+      <w:lvlJc w:val="left"/>
+      <w:pPr>
+        <w:ind w:left="2800" w:hanging="400"/>
+      </w:pPr>
+      <w:rPr>
+        <w:rFonts w:ascii="Wingdings" w:hAnsi="Wingdings" w:hint="default"/>
+      </w:rPr>
+    </w:lvl>
+    <w:lvl w:ilvl="6" w:tplc="04090001" w:tentative="1">
+      <w:start w:val="1"/>
+      <w:numFmt w:val="bullet"/>
+      <w:lvlText w:val=""/>
+      <w:lvlJc w:val="left"/>
+      <w:pPr>
+        <w:ind w:left="3200" w:hanging="400"/>
+      </w:pPr>
+      <w:rPr>
+        <w:rFonts w:ascii="Wingdings" w:hAnsi="Wingdings" w:hint="default"/>
+      </w:rPr>
+    </w:lvl>
+    <w:lvl w:ilvl="7" w:tplc="04090003" w:tentative="1">
+      <w:start w:val="1"/>
+      <w:numFmt w:val="bullet"/>
+      <w:lvlText w:val=""/>
+      <w:lvlJc w:val="left"/>
+      <w:pPr>
+        <w:ind w:left="3600" w:hanging="400"/>
+      </w:pPr>
+      <w:rPr>
+        <w:rFonts w:ascii="Wingdings" w:hAnsi="Wingdings" w:hint="default"/>
+      </w:rPr>
+    </w:lvl>
+    <w:lvl w:ilvl="8" w:tplc="04090005" w:tentative="1">
+      <w:start w:val="1"/>
+      <w:numFmt w:val="bullet"/>
+      <w:lvlText w:val=""/>
+      <w:lvlJc w:val="left"/>
+      <w:pPr>
+        <w:ind w:left="4000" w:hanging="400"/>
+      </w:pPr>
+      <w:rPr>
+        <w:rFonts w:ascii="Wingdings" w:hAnsi="Wingdings" w:hint="default"/>
+      </w:rPr>
+    </w:lvl>
+  </w:abstractNum>
+  <w:num w:numId="1">
+    <w:abstractNumId w:val="1"/>
+  </w:num>
+  <w:num w:numId="2">
+    <w:abstractNumId w:val="0"/>
+  </w:num>
+</w:numbering>
 </file>
 
 <file path=word/styles.xml><?xml version="1.0" encoding="utf-8"?>
@@ -2371,6 +2872,16 @@
     <w:semiHidden/>
     <w:unhideWhenUsed/>
   </w:style>
+  <w:style w:type="paragraph" w:styleId="a3">
+    <w:name w:val="List Paragraph"/>
+    <w:basedOn w:val="a"/>
+    <w:uiPriority w:val="34"/>
+    <w:qFormat/>
+    <w:rsid w:val="000C61EE"/>
+    <w:pPr>
+      <w:ind w:leftChars="400" w:left="800"/>
+    </w:pPr>
+  </w:style>
 </w:styles>
 </file>
 
@@ -2640,7 +3151,7 @@
 </file>
 
 <file path=customXml/itemProps1.xml><?xml version="1.0" encoding="utf-8"?>
-<ds:datastoreItem xmlns:ds="http://schemas.openxmlformats.org/officeDocument/2006/customXml" ds:itemID="{936AC7B3-AD62-4715-8762-BC5F4D8AE91A}">
+<ds:datastoreItem xmlns:ds="http://schemas.openxmlformats.org/officeDocument/2006/customXml" ds:itemID="{B10BED78-02C5-498B-ACF5-1DBD3DA35289}">
   <ds:schemaRefs>
     <ds:schemaRef ds:uri="http://schemas.openxmlformats.org/officeDocument/2006/bibliography"/>
   </ds:schemaRefs>

</xml_diff>

<commit_message>
update 1장 요구사항 확인.docx 1장 017~018
</commit_message>
<xml_diff>
--- a/실기/1장 요구사항 확인.docx
+++ b/실기/1장 요구사항 확인.docx
@@ -2139,11 +2139,6 @@
       </w:r>
     </w:p>
     <w:p>
-      <w:pPr>
-        <w:rPr>
-          <w:rFonts w:hint="eastAsia"/>
-        </w:rPr>
-      </w:pPr>
       <w:r>
         <w:rPr>
           <w:rFonts w:hint="eastAsia"/>
@@ -2193,9 +2188,253 @@
           <w:rFonts w:hint="eastAsia"/>
         </w:rPr>
         <w:t xml:space="preserve">메시지 </w:t>
+      </w:r>
+    </w:p>
+    <w:p/>
+    <w:p>
+      <w:pPr>
+        <w:rPr>
+          <w:sz w:val="22"/>
+          <w:shd w:val="pct15" w:color="auto" w:fill="FFFFFF"/>
+        </w:rPr>
+      </w:pPr>
+      <w:r>
+        <w:rPr>
+          <w:sz w:val="22"/>
+          <w:shd w:val="pct15" w:color="auto" w:fill="FFFFFF"/>
+        </w:rPr>
+        <w:t xml:space="preserve">017 </w:t>
+      </w:r>
+      <w:r>
+        <w:rPr>
+          <w:rFonts w:hint="eastAsia"/>
+          <w:sz w:val="22"/>
+          <w:shd w:val="pct15" w:color="auto" w:fill="FFFFFF"/>
+        </w:rPr>
+        <w:t>상태 다이어그램</w:t>
+      </w:r>
+    </w:p>
+    <w:p>
+      <w:r>
+        <w:rPr>
+          <w:rFonts w:hint="eastAsia"/>
+        </w:rPr>
+        <w:t>- 객체들 사이에 발생하는 이벤트에 의한 객체들의 상태 변화를 그림으로 표현한 것</w:t>
+      </w:r>
+    </w:p>
+    <w:p>
+      <w:r>
+        <w:rPr>
+          <w:rFonts w:hint="eastAsia"/>
+        </w:rPr>
+        <w:t xml:space="preserve">객체의 상태 </w:t>
+      </w:r>
+      <w:r>
+        <w:t xml:space="preserve">– </w:t>
+      </w:r>
+      <w:r>
+        <w:rPr>
+          <w:rFonts w:hint="eastAsia"/>
+        </w:rPr>
+        <w:t>객체가 갖는 속성 값의 변화를 의미</w:t>
+      </w:r>
+    </w:p>
+    <w:p>
+      <w:r>
+        <w:rPr>
+          <w:rFonts w:hint="eastAsia"/>
+        </w:rPr>
+        <w:t xml:space="preserve">구성 </w:t>
+      </w:r>
+      <w:proofErr w:type="gramStart"/>
+      <w:r>
+        <w:rPr>
+          <w:rFonts w:hint="eastAsia"/>
+        </w:rPr>
+        <w:t xml:space="preserve">요소 </w:t>
+      </w:r>
+      <w:r>
+        <w:t>:</w:t>
+      </w:r>
+      <w:proofErr w:type="gramEnd"/>
+      <w:r>
+        <w:t xml:space="preserve"> </w:t>
+      </w:r>
+      <w:r>
+        <w:rPr>
+          <w:rFonts w:hint="eastAsia"/>
+        </w:rPr>
+        <w:t xml:space="preserve">상태 </w:t>
+      </w:r>
+      <w:r>
+        <w:t xml:space="preserve">/ </w:t>
+      </w:r>
+      <w:r>
+        <w:rPr>
+          <w:rFonts w:hint="eastAsia"/>
+        </w:rPr>
+        <w:t xml:space="preserve">시작 상태 </w:t>
+      </w:r>
+      <w:r>
+        <w:t xml:space="preserve">/ </w:t>
+      </w:r>
+      <w:r>
+        <w:rPr>
+          <w:rFonts w:hint="eastAsia"/>
+        </w:rPr>
+        <w:t xml:space="preserve">종료 상태 </w:t>
+      </w:r>
+      <w:r>
+        <w:t xml:space="preserve">/ </w:t>
+      </w:r>
+      <w:r>
+        <w:rPr>
+          <w:rFonts w:hint="eastAsia"/>
+        </w:rPr>
+        <w:t xml:space="preserve">상태 전환 </w:t>
+      </w:r>
+      <w:r>
+        <w:t xml:space="preserve">/ </w:t>
+      </w:r>
+      <w:r>
+        <w:rPr>
+          <w:rFonts w:hint="eastAsia"/>
+        </w:rPr>
+        <w:t xml:space="preserve">이벤트 </w:t>
+      </w:r>
+      <w:r>
+        <w:t xml:space="preserve">/ </w:t>
+      </w:r>
+      <w:r>
+        <w:rPr>
+          <w:rFonts w:hint="eastAsia"/>
+        </w:rPr>
+        <w:t>프레임</w:t>
+      </w:r>
+    </w:p>
+    <w:p/>
+    <w:p>
+      <w:pPr>
+        <w:rPr>
+          <w:sz w:val="22"/>
+          <w:shd w:val="pct15" w:color="auto" w:fill="FFFFFF"/>
+        </w:rPr>
+      </w:pPr>
+      <w:r>
+        <w:rPr>
+          <w:rFonts w:hint="eastAsia"/>
+          <w:sz w:val="22"/>
+          <w:shd w:val="pct15" w:color="auto" w:fill="FFFFFF"/>
+        </w:rPr>
+        <w:t>018 패키지 다이어그램</w:t>
+      </w:r>
+    </w:p>
+    <w:p>
+      <w:pPr>
+        <w:rPr>
+          <w:rFonts w:hint="eastAsia"/>
+        </w:rPr>
+      </w:pPr>
+      <w:r>
+        <w:rPr>
+          <w:rFonts w:hint="eastAsia"/>
+        </w:rPr>
+        <w:t xml:space="preserve">- </w:t>
+      </w:r>
+      <w:proofErr w:type="spellStart"/>
+      <w:r>
+        <w:rPr>
+          <w:rFonts w:hint="eastAsia"/>
+        </w:rPr>
+        <w:t>유스케이스나</w:t>
+      </w:r>
+      <w:proofErr w:type="spellEnd"/>
+      <w:r>
+        <w:rPr>
+          <w:rFonts w:hint="eastAsia"/>
+        </w:rPr>
+        <w:t xml:space="preserve"> 클래스 등의 요소들을 그룹화한 </w:t>
+      </w:r>
+      <w:proofErr w:type="spellStart"/>
+      <w:r>
+        <w:rPr>
+          <w:rFonts w:hint="eastAsia"/>
+        </w:rPr>
+        <w:t>패키지간의</w:t>
+      </w:r>
+      <w:proofErr w:type="spellEnd"/>
+      <w:r>
+        <w:rPr>
+          <w:rFonts w:hint="eastAsia"/>
+        </w:rPr>
+        <w:t xml:space="preserve"> 의존 관계를 표현한 것</w:t>
+      </w:r>
+    </w:p>
+    <w:p>
+      <w:r>
+        <w:t xml:space="preserve">- </w:t>
+      </w:r>
+      <w:r>
+        <w:rPr>
+          <w:rFonts w:hint="eastAsia"/>
+        </w:rPr>
+        <w:t>패키지는 또 다른 패키지의 요소가 될 수 있음</w:t>
       </w:r>
       <w:bookmarkStart w:id="0" w:name="_GoBack"/>
       <w:bookmarkEnd w:id="0"/>
+    </w:p>
+    <w:p>
+      <w:r>
+        <w:rPr>
+          <w:rFonts w:hint="eastAsia"/>
+        </w:rPr>
+        <w:t xml:space="preserve">구성 </w:t>
+      </w:r>
+      <w:proofErr w:type="gramStart"/>
+      <w:r>
+        <w:rPr>
+          <w:rFonts w:hint="eastAsia"/>
+        </w:rPr>
+        <w:t xml:space="preserve">요소 </w:t>
+      </w:r>
+      <w:r>
+        <w:t>:</w:t>
+      </w:r>
+      <w:proofErr w:type="gramEnd"/>
+      <w:r>
+        <w:t xml:space="preserve"> </w:t>
+      </w:r>
+      <w:r>
+        <w:rPr>
+          <w:rFonts w:hint="eastAsia"/>
+        </w:rPr>
+        <w:t xml:space="preserve">패키지 </w:t>
+      </w:r>
+      <w:r>
+        <w:t xml:space="preserve">/ </w:t>
+      </w:r>
+      <w:r>
+        <w:rPr>
+          <w:rFonts w:hint="eastAsia"/>
+        </w:rPr>
+        <w:t xml:space="preserve">객체 </w:t>
+      </w:r>
+      <w:r>
+        <w:t xml:space="preserve">/ </w:t>
+      </w:r>
+      <w:r>
+        <w:rPr>
+          <w:rFonts w:hint="eastAsia"/>
+        </w:rPr>
+        <w:t xml:space="preserve">의존 관계 </w:t>
+      </w:r>
+    </w:p>
+    <w:p>
+      <w:pPr>
+        <w:rPr>
+          <w:rFonts w:hint="eastAsia"/>
+        </w:rPr>
+      </w:pPr>
     </w:p>
     <w:sectPr>
       <w:pgSz w:w="11906" w:h="16838"/>
@@ -3151,7 +3390,7 @@
 </file>
 
 <file path=customXml/itemProps1.xml><?xml version="1.0" encoding="utf-8"?>
-<ds:datastoreItem xmlns:ds="http://schemas.openxmlformats.org/officeDocument/2006/customXml" ds:itemID="{B10BED78-02C5-498B-ACF5-1DBD3DA35289}">
+<ds:datastoreItem xmlns:ds="http://schemas.openxmlformats.org/officeDocument/2006/customXml" ds:itemID="{2431E5C2-D9C6-48C6-BBDF-486AB087BE61}">
   <ds:schemaRefs>
     <ds:schemaRef ds:uri="http://schemas.openxmlformats.org/officeDocument/2006/bibliography"/>
   </ds:schemaRefs>

</xml_diff>

<commit_message>
Revert "update 1장 요구사항 확인.docx"
This reverts commit 29551aebab9af64803d82d77f863a4f6dd23c9f9.
</commit_message>
<xml_diff>
--- a/실기/1장 요구사항 확인.docx
+++ b/실기/1장 요구사항 확인.docx
@@ -21,14 +21,14 @@
     <w:p>
       <w:pPr>
         <w:rPr>
-          <w:sz w:val="22"/>
-          <w:shd w:val="pct15" w:color="auto" w:fill="FFFFFF"/>
-        </w:rPr>
-      </w:pPr>
-      <w:r>
-        <w:rPr>
-          <w:rFonts w:hint="eastAsia"/>
-          <w:sz w:val="22"/>
+          <w:sz w:val="24"/>
+          <w:shd w:val="pct15" w:color="auto" w:fill="FFFFFF"/>
+        </w:rPr>
+      </w:pPr>
+      <w:r>
+        <w:rPr>
+          <w:rFonts w:hint="eastAsia"/>
+          <w:sz w:val="24"/>
           <w:shd w:val="pct15" w:color="auto" w:fill="FFFFFF"/>
         </w:rPr>
         <w:t>001 소프트웨어 생명 주기</w:t>
@@ -47,7 +47,21 @@
         <w:rPr>
           <w:rFonts w:hint="eastAsia"/>
         </w:rPr>
-        <w:t>폭포수 모형 / 프로토타입 모형 / 나선형 모형 / 애자일 모형</w:t>
+        <w:t xml:space="preserve">폭포수 모형 / </w:t>
+      </w:r>
+      <w:proofErr w:type="spellStart"/>
+      <w:r>
+        <w:rPr>
+          <w:rFonts w:hint="eastAsia"/>
+        </w:rPr>
+        <w:t>프로토타입</w:t>
+      </w:r>
+      <w:proofErr w:type="spellEnd"/>
+      <w:r>
+        <w:rPr>
+          <w:rFonts w:hint="eastAsia"/>
+        </w:rPr>
+        <w:t xml:space="preserve"> 모형 / 나선형 모형 / 애자일 모형</w:t>
       </w:r>
     </w:p>
     <w:p>
@@ -68,11 +82,19 @@
       </w:r>
     </w:p>
     <w:p>
-      <w:r>
-        <w:rPr>
-          <w:rFonts w:hint="eastAsia"/>
-        </w:rPr>
-        <w:t xml:space="preserve">프로토타입 모형 </w:t>
+      <w:proofErr w:type="spellStart"/>
+      <w:r>
+        <w:rPr>
+          <w:rFonts w:hint="eastAsia"/>
+        </w:rPr>
+        <w:t>프로토타입</w:t>
+      </w:r>
+      <w:proofErr w:type="spellEnd"/>
+      <w:r>
+        <w:rPr>
+          <w:rFonts w:hint="eastAsia"/>
+        </w:rPr>
+        <w:t xml:space="preserve"> 모형 </w:t>
       </w:r>
       <w:r>
         <w:t>–</w:t>
@@ -123,7 +145,21 @@
         <w:rPr>
           <w:rFonts w:hint="eastAsia"/>
         </w:rPr>
-        <w:t xml:space="preserve"> 요구사항 변하에 유연하게 대응할 수 있도록 일정한 주기를 반복하면서 개발하는 모형</w:t>
+        <w:t xml:space="preserve"> 요구사항 </w:t>
+      </w:r>
+      <w:proofErr w:type="spellStart"/>
+      <w:r>
+        <w:rPr>
+          <w:rFonts w:hint="eastAsia"/>
+        </w:rPr>
+        <w:t>변하에</w:t>
+      </w:r>
+      <w:proofErr w:type="spellEnd"/>
+      <w:r>
+        <w:rPr>
+          <w:rFonts w:hint="eastAsia"/>
+        </w:rPr>
+        <w:t xml:space="preserve"> 유연하게 대응할 수 있도록 일정한 주기를 반복하면서 개발하는 모형</w:t>
       </w:r>
     </w:p>
     <w:p>
@@ -136,11 +172,19 @@
       <w:r>
         <w:t xml:space="preserve">XP / </w:t>
       </w:r>
-      <w:r>
-        <w:rPr>
-          <w:rFonts w:hint="eastAsia"/>
-        </w:rPr>
-        <w:t xml:space="preserve">칸반 </w:t>
+      <w:proofErr w:type="spellStart"/>
+      <w:r>
+        <w:rPr>
+          <w:rFonts w:hint="eastAsia"/>
+        </w:rPr>
+        <w:t>칸반</w:t>
+      </w:r>
+      <w:proofErr w:type="spellEnd"/>
+      <w:r>
+        <w:rPr>
+          <w:rFonts w:hint="eastAsia"/>
+        </w:rPr>
+        <w:t xml:space="preserve"> </w:t>
       </w:r>
       <w:r>
         <w:t xml:space="preserve">/ Lean / </w:t>
@@ -169,24 +213,18 @@
         <w:t xml:space="preserve"> 소프트웨어의 위기를 극복하기 위한 방안으로 연구된 학문</w:t>
       </w:r>
     </w:p>
-    <w:p>
-      <w:pPr>
-        <w:rPr>
-          <w:sz w:val="18"/>
-        </w:rPr>
-      </w:pPr>
-    </w:p>
-    <w:p>
-      <w:pPr>
-        <w:rPr>
-          <w:sz w:val="22"/>
-          <w:shd w:val="pct15" w:color="auto" w:fill="FFFFFF"/>
-        </w:rPr>
-      </w:pPr>
-      <w:r>
-        <w:rPr>
-          <w:rFonts w:hint="eastAsia"/>
-          <w:sz w:val="22"/>
+    <w:p/>
+    <w:p>
+      <w:pPr>
+        <w:rPr>
+          <w:sz w:val="24"/>
+          <w:shd w:val="pct15" w:color="auto" w:fill="FFFFFF"/>
+        </w:rPr>
+      </w:pPr>
+      <w:r>
+        <w:rPr>
+          <w:rFonts w:hint="eastAsia"/>
+          <w:sz w:val="24"/>
           <w:shd w:val="pct15" w:color="auto" w:fill="FFFFFF"/>
         </w:rPr>
         <w:t>002 스크럼 기법</w:t>
@@ -288,7 +326,21 @@
         <w:rPr>
           <w:rFonts w:hint="eastAsia"/>
         </w:rPr>
-        <w:t xml:space="preserve"> 부분 또는 전체 완성 제품이 요구사항에 잘 부합하는지 테스팅하는 회의</w:t>
+        <w:t xml:space="preserve"> 부분 또는 전체 완성 제품이 요구사항에 잘 부합하는지 </w:t>
+      </w:r>
+      <w:proofErr w:type="spellStart"/>
+      <w:r>
+        <w:rPr>
+          <w:rFonts w:hint="eastAsia"/>
+        </w:rPr>
+        <w:t>테스팅하는</w:t>
+      </w:r>
+      <w:proofErr w:type="spellEnd"/>
+      <w:r>
+        <w:rPr>
+          <w:rFonts w:hint="eastAsia"/>
+        </w:rPr>
+        <w:t xml:space="preserve"> 회의</w:t>
       </w:r>
     </w:p>
     <w:p>
@@ -352,35 +404,105 @@
           <w:sz w:val="22"/>
           <w:highlight w:val="lightGray"/>
         </w:rPr>
-        <w:t xml:space="preserve"> xp(eXtreme Programming) 기법</w:t>
-      </w:r>
-    </w:p>
-    <w:p>
-      <w:r>
-        <w:rPr>
-          <w:rFonts w:hint="eastAsia"/>
-        </w:rPr>
-        <w:t>xp - 고객의 요구사항에 유연하게 대응하기 위해 고객의 참여와 개발 과정의 반복을 극대화하여 개발 생산성을 향산시킴</w:t>
-      </w:r>
-    </w:p>
-    <w:p>
-      <w:r>
+        <w:t xml:space="preserve"> </w:t>
+      </w:r>
+      <w:proofErr w:type="spellStart"/>
+      <w:r>
+        <w:rPr>
+          <w:rFonts w:hint="eastAsia"/>
+          <w:sz w:val="22"/>
+          <w:highlight w:val="lightGray"/>
+        </w:rPr>
         <w:t>xp</w:t>
       </w:r>
-      <w:r>
-        <w:rPr>
-          <w:rFonts w:hint="eastAsia"/>
-        </w:rPr>
-        <w:t>의 5가지 핵심 가치 : 의사소통, 단순성, 용기, 존중, 피드백</w:t>
-      </w:r>
-    </w:p>
-    <w:p>
+      <w:proofErr w:type="spellEnd"/>
+      <w:r>
+        <w:rPr>
+          <w:rFonts w:hint="eastAsia"/>
+          <w:sz w:val="22"/>
+          <w:highlight w:val="lightGray"/>
+        </w:rPr>
+        <w:t>(</w:t>
+      </w:r>
+      <w:proofErr w:type="spellStart"/>
+      <w:r>
+        <w:rPr>
+          <w:rFonts w:hint="eastAsia"/>
+          <w:sz w:val="22"/>
+          <w:highlight w:val="lightGray"/>
+        </w:rPr>
+        <w:t>eXtreme</w:t>
+      </w:r>
+      <w:proofErr w:type="spellEnd"/>
+      <w:r>
+        <w:rPr>
+          <w:rFonts w:hint="eastAsia"/>
+          <w:sz w:val="22"/>
+          <w:highlight w:val="lightGray"/>
+        </w:rPr>
+        <w:t xml:space="preserve"> Programming) 기법</w:t>
+      </w:r>
+    </w:p>
+    <w:p>
+      <w:proofErr w:type="spellStart"/>
       <w:r>
         <w:rPr>
           <w:rFonts w:hint="eastAsia"/>
         </w:rPr>
         <w:t>xp</w:t>
       </w:r>
+      <w:proofErr w:type="spellEnd"/>
+      <w:r>
+        <w:rPr>
+          <w:rFonts w:hint="eastAsia"/>
+        </w:rPr>
+        <w:t xml:space="preserve"> - 고객의 요구사항에 유연하게 대응하기 위해 고객의 참여와 개발 과정의 반복을 극대화하여 개발 생산성을 </w:t>
+      </w:r>
+      <w:proofErr w:type="spellStart"/>
+      <w:r>
+        <w:rPr>
+          <w:rFonts w:hint="eastAsia"/>
+        </w:rPr>
+        <w:t>향산시킴</w:t>
+      </w:r>
+      <w:proofErr w:type="spellEnd"/>
+    </w:p>
+    <w:p>
+      <w:proofErr w:type="spellStart"/>
+      <w:r>
+        <w:t>xp</w:t>
+      </w:r>
+      <w:proofErr w:type="spellEnd"/>
+      <w:r>
+        <w:rPr>
+          <w:rFonts w:hint="eastAsia"/>
+        </w:rPr>
+        <w:t xml:space="preserve">의 5가지 핵심 </w:t>
+      </w:r>
+      <w:proofErr w:type="gramStart"/>
+      <w:r>
+        <w:rPr>
+          <w:rFonts w:hint="eastAsia"/>
+        </w:rPr>
+        <w:t>가치 :</w:t>
+      </w:r>
+      <w:proofErr w:type="gramEnd"/>
+      <w:r>
+        <w:rPr>
+          <w:rFonts w:hint="eastAsia"/>
+        </w:rPr>
+        <w:t xml:space="preserve"> 의사소통, 단순성, 용기, 존중, 피드백</w:t>
+      </w:r>
+    </w:p>
+    <w:p>
+      <w:proofErr w:type="spellStart"/>
+      <w:r>
+        <w:rPr>
+          <w:rFonts w:hint="eastAsia"/>
+        </w:rPr>
+        <w:t>xp</w:t>
+      </w:r>
+      <w:proofErr w:type="spellEnd"/>
       <w:r>
         <w:t xml:space="preserve"> </w:t>
       </w:r>
@@ -388,8 +510,16 @@
         <w:rPr>
           <w:rFonts w:hint="eastAsia"/>
         </w:rPr>
-        <w:t>개발 프로새스</w:t>
-      </w:r>
+        <w:t xml:space="preserve">개발 </w:t>
+      </w:r>
+      <w:proofErr w:type="spellStart"/>
+      <w:r>
+        <w:rPr>
+          <w:rFonts w:hint="eastAsia"/>
+        </w:rPr>
+        <w:t>프로새스</w:t>
+      </w:r>
+      <w:proofErr w:type="spellEnd"/>
     </w:p>
     <w:p>
       <w:pPr>
@@ -409,11 +539,19 @@
         </w:rPr>
         <w:t xml:space="preserve">/ </w:t>
       </w:r>
-      <w:r>
-        <w:rPr>
-          <w:rFonts w:hint="eastAsia"/>
-        </w:rPr>
-        <w:t>릴리즈 계획 수립</w:t>
+      <w:proofErr w:type="spellStart"/>
+      <w:r>
+        <w:rPr>
+          <w:rFonts w:hint="eastAsia"/>
+        </w:rPr>
+        <w:t>릴리즈</w:t>
+      </w:r>
+      <w:proofErr w:type="spellEnd"/>
+      <w:r>
+        <w:rPr>
+          <w:rFonts w:hint="eastAsia"/>
+        </w:rPr>
+        <w:t xml:space="preserve"> 계획 수립</w:t>
       </w:r>
       <w:r>
         <w:rPr>
@@ -433,11 +571,19 @@
         </w:rPr>
         <w:t xml:space="preserve"> / </w:t>
       </w:r>
+      <w:proofErr w:type="spellStart"/>
       <w:r>
         <w:rPr>
           <w:rFonts w:eastAsiaTheme="minorHAnsi" w:hint="eastAsia"/>
         </w:rPr>
-        <w:t>이터레이션(주기)</w:t>
+        <w:t>이터레이션</w:t>
+      </w:r>
+      <w:proofErr w:type="spellEnd"/>
+      <w:r>
+        <w:rPr>
+          <w:rFonts w:eastAsiaTheme="minorHAnsi" w:hint="eastAsia"/>
+        </w:rPr>
+        <w:t>(주기)</w:t>
       </w:r>
       <w:r>
         <w:rPr>
@@ -461,8 +607,16 @@
         <w:rPr>
           <w:rFonts w:eastAsiaTheme="minorHAnsi" w:hint="eastAsia"/>
         </w:rPr>
-        <w:t>소규모 릴리즈</w:t>
-      </w:r>
+        <w:t xml:space="preserve">소규모 </w:t>
+      </w:r>
+      <w:proofErr w:type="spellStart"/>
+      <w:r>
+        <w:rPr>
+          <w:rFonts w:eastAsiaTheme="minorHAnsi" w:hint="eastAsia"/>
+        </w:rPr>
+        <w:t>릴리즈</w:t>
+      </w:r>
+      <w:proofErr w:type="spellEnd"/>
     </w:p>
     <w:p>
       <w:pPr>
@@ -567,11 +721,19 @@
       </w:r>
     </w:p>
     <w:p>
-      <w:r>
-        <w:rPr>
-          <w:rFonts w:hint="eastAsia"/>
-        </w:rPr>
-        <w:t>고려사항 : 가용성 / 성능 / 기술 지원 / 주변 기기 / 구축 비용</w:t>
+      <w:proofErr w:type="gramStart"/>
+      <w:r>
+        <w:rPr>
+          <w:rFonts w:hint="eastAsia"/>
+        </w:rPr>
+        <w:t>고려사항 :</w:t>
+      </w:r>
+      <w:proofErr w:type="gramEnd"/>
+      <w:r>
+        <w:rPr>
+          <w:rFonts w:hint="eastAsia"/>
+        </w:rPr>
+        <w:t xml:space="preserve"> 가용성 / 성능 / 기술 지원 / 주변 기기 / 구축 비용</w:t>
       </w:r>
     </w:p>
     <w:p>
@@ -592,11 +754,19 @@
       </w:r>
     </w:p>
     <w:p>
-      <w:r>
-        <w:rPr>
-          <w:rFonts w:hint="eastAsia"/>
-        </w:rPr>
-        <w:t>고려사항 : 성능 / 기술 지원 / 상호 호환성 / 구축비용</w:t>
+      <w:proofErr w:type="gramStart"/>
+      <w:r>
+        <w:rPr>
+          <w:rFonts w:hint="eastAsia"/>
+        </w:rPr>
+        <w:t>고려사항 :</w:t>
+      </w:r>
+      <w:proofErr w:type="gramEnd"/>
+      <w:r>
+        <w:rPr>
+          <w:rFonts w:hint="eastAsia"/>
+        </w:rPr>
+        <w:t xml:space="preserve"> 성능 / 기술 지원 / 상호 호환성 / 구축비용</w:t>
       </w:r>
     </w:p>
     <w:p>
@@ -613,10 +783,19 @@
         <w:rPr>
           <w:rFonts w:hint="eastAsia"/>
         </w:rPr>
-        <w:t xml:space="preserve"> 동적인 콘텐츠를 처리하기 위한 미들웨어</w:t>
-      </w:r>
-    </w:p>
-    <w:p>
+        <w:t xml:space="preserve"> 동적인 콘텐츠를 처리하기 위한 </w:t>
+      </w:r>
+      <w:proofErr w:type="spellStart"/>
+      <w:r>
+        <w:rPr>
+          <w:rFonts w:hint="eastAsia"/>
+        </w:rPr>
+        <w:t>미들웨어</w:t>
+      </w:r>
+      <w:proofErr w:type="spellEnd"/>
+    </w:p>
+    <w:p>
+      <w:proofErr w:type="gramStart"/>
       <w:r>
         <w:rPr>
           <w:rFonts w:hint="eastAsia"/>
@@ -624,7 +803,11 @@
         <w:t xml:space="preserve">고려사항 </w:t>
       </w:r>
       <w:r>
-        <w:t xml:space="preserve">: </w:t>
+        <w:t>:</w:t>
+      </w:r>
+      <w:proofErr w:type="gramEnd"/>
+      <w:r>
+        <w:t xml:space="preserve"> </w:t>
       </w:r>
       <w:r>
         <w:rPr>
@@ -651,11 +834,19 @@
       </w:r>
     </w:p>
     <w:p>
-      <w:r>
-        <w:rPr>
-          <w:rFonts w:hint="eastAsia"/>
-        </w:rPr>
-        <w:t>고려사항 : 라이선스 종류 / 사용자 수 / 기술의 지속 가능성</w:t>
+      <w:proofErr w:type="gramStart"/>
+      <w:r>
+        <w:rPr>
+          <w:rFonts w:hint="eastAsia"/>
+        </w:rPr>
+        <w:t>고려사항 :</w:t>
+      </w:r>
+      <w:proofErr w:type="gramEnd"/>
+      <w:r>
+        <w:rPr>
+          <w:rFonts w:hint="eastAsia"/>
+        </w:rPr>
+        <w:t xml:space="preserve"> 라이선스 종류 / 사용자 수 / 기술의 지속 가능성</w:t>
       </w:r>
     </w:p>
     <w:p/>
@@ -699,27 +890,85 @@
       </w:r>
     </w:p>
     <w:p>
-      <w:r>
-        <w:rPr>
-          <w:rFonts w:hint="eastAsia"/>
-        </w:rPr>
-        <w:t>유형 : 기능 / 비기능 / 사용자 / 시스템</w:t>
-      </w:r>
-    </w:p>
-    <w:p>
-      <w:r>
-        <w:rPr>
-          <w:rFonts w:hint="eastAsia"/>
-        </w:rPr>
-        <w:t>기능 요구사항 : 시스템이 무엇을 하는지, 어떤 기능을 하는지 등의 기능이나 수행과 관련된 요구사항</w:t>
-      </w:r>
-    </w:p>
-    <w:p>
-      <w:r>
-        <w:rPr>
-          <w:rFonts w:hint="eastAsia"/>
-        </w:rPr>
-        <w:t>비기능 요구사항 : 품질이나 제약사항과 관련된 요구사항</w:t>
+      <w:proofErr w:type="gramStart"/>
+      <w:r>
+        <w:rPr>
+          <w:rFonts w:hint="eastAsia"/>
+        </w:rPr>
+        <w:t>유형 :</w:t>
+      </w:r>
+      <w:proofErr w:type="gramEnd"/>
+      <w:r>
+        <w:rPr>
+          <w:rFonts w:hint="eastAsia"/>
+        </w:rPr>
+        <w:t xml:space="preserve"> 기능 / </w:t>
+      </w:r>
+      <w:proofErr w:type="spellStart"/>
+      <w:r>
+        <w:rPr>
+          <w:rFonts w:hint="eastAsia"/>
+        </w:rPr>
+        <w:t>비기능</w:t>
+      </w:r>
+      <w:proofErr w:type="spellEnd"/>
+      <w:r>
+        <w:rPr>
+          <w:rFonts w:hint="eastAsia"/>
+        </w:rPr>
+        <w:t xml:space="preserve"> / 사용자 / 시스템</w:t>
+      </w:r>
+    </w:p>
+    <w:p>
+      <w:r>
+        <w:rPr>
+          <w:rFonts w:hint="eastAsia"/>
+        </w:rPr>
+        <w:t xml:space="preserve">기능 </w:t>
+      </w:r>
+      <w:proofErr w:type="gramStart"/>
+      <w:r>
+        <w:rPr>
+          <w:rFonts w:hint="eastAsia"/>
+        </w:rPr>
+        <w:t>요구사항 :</w:t>
+      </w:r>
+      <w:proofErr w:type="gramEnd"/>
+      <w:r>
+        <w:rPr>
+          <w:rFonts w:hint="eastAsia"/>
+        </w:rPr>
+        <w:t xml:space="preserve"> 시스템이 무엇을 하는지, 어떤 기능을 하는지 등의 기능이나 수행과 관련된 요구사항</w:t>
+      </w:r>
+    </w:p>
+    <w:p>
+      <w:proofErr w:type="spellStart"/>
+      <w:r>
+        <w:rPr>
+          <w:rFonts w:hint="eastAsia"/>
+        </w:rPr>
+        <w:t>비기능</w:t>
+      </w:r>
+      <w:proofErr w:type="spellEnd"/>
+      <w:r>
+        <w:rPr>
+          <w:rFonts w:hint="eastAsia"/>
+        </w:rPr>
+        <w:t xml:space="preserve"> </w:t>
+      </w:r>
+      <w:proofErr w:type="gramStart"/>
+      <w:r>
+        <w:rPr>
+          <w:rFonts w:hint="eastAsia"/>
+        </w:rPr>
+        <w:t>요구사항 :</w:t>
+      </w:r>
+      <w:proofErr w:type="gramEnd"/>
+      <w:r>
+        <w:rPr>
+          <w:rFonts w:hint="eastAsia"/>
+        </w:rPr>
+        <w:t xml:space="preserve"> 품질이나 제약사항과 관련된 요구사항</w:t>
       </w:r>
     </w:p>
     <w:p>
@@ -732,7 +981,21 @@
         <w:rPr>
           <w:rFonts w:eastAsiaTheme="minorHAnsi" w:hint="eastAsia"/>
         </w:rPr>
-        <w:t>사용자 요구사항 : 사용자 관점에서 본 시스템이 제공해야 할 요구사항</w:t>
+        <w:t xml:space="preserve">사용자 </w:t>
+      </w:r>
+      <w:proofErr w:type="gramStart"/>
+      <w:r>
+        <w:rPr>
+          <w:rFonts w:eastAsiaTheme="minorHAnsi" w:hint="eastAsia"/>
+        </w:rPr>
+        <w:t>요구사항 :</w:t>
+      </w:r>
+      <w:proofErr w:type="gramEnd"/>
+      <w:r>
+        <w:rPr>
+          <w:rFonts w:eastAsiaTheme="minorHAnsi" w:hint="eastAsia"/>
+        </w:rPr>
+        <w:t xml:space="preserve"> 사용자 관점에서 본 시스템이 제공해야 할 요구사항</w:t>
       </w:r>
     </w:p>
     <w:p>
@@ -746,7 +1009,21 @@
           <w:rFonts w:eastAsiaTheme="minorHAnsi" w:hint="eastAsia"/>
         </w:rPr>
         <w:lastRenderedPageBreak/>
-        <w:t>시스템 요구사항 : 개발자 관점에서 본 시스템 전체가 사용자와 다른 시스템에 제공해야 할 요구사항</w:t>
+        <w:t xml:space="preserve">시스템 </w:t>
+      </w:r>
+      <w:proofErr w:type="gramStart"/>
+      <w:r>
+        <w:rPr>
+          <w:rFonts w:eastAsiaTheme="minorHAnsi" w:hint="eastAsia"/>
+        </w:rPr>
+        <w:t>요구사항 :</w:t>
+      </w:r>
+      <w:proofErr w:type="gramEnd"/>
+      <w:r>
+        <w:rPr>
+          <w:rFonts w:eastAsiaTheme="minorHAnsi" w:hint="eastAsia"/>
+        </w:rPr>
+        <w:t xml:space="preserve"> 개발자 관점에서 본 시스템 전체가 사용자와 다른 시스템에 제공해야 할 요구사항</w:t>
       </w:r>
     </w:p>
     <w:p>
@@ -794,31 +1071,87 @@
         <w:rPr>
           <w:rFonts w:hint="eastAsia"/>
         </w:rPr>
-        <w:t>요구사항 도출 : 시스템, 사용자, 개발자 등 시스템 개발에 관련된 사람들이 서로 의견을 교환하여 요구사항을 어떻게 수집할 것인지를 식별하고 이해하는 과정</w:t>
-      </w:r>
-    </w:p>
-    <w:p>
-      <w:r>
-        <w:rPr>
-          <w:rFonts w:hint="eastAsia"/>
-        </w:rPr>
-        <w:t>요구사항 분석 : 사용자 요구사항 중 명확하지 않거나 모호하여 이해되지 않는 부분을 발견하고 이를 걸러내기 위한 과정</w:t>
-      </w:r>
-    </w:p>
-    <w:p>
-      <w:r>
-        <w:rPr>
-          <w:rFonts w:hint="eastAsia"/>
-        </w:rPr>
-        <w:t>요구사항 명세 : 분석된 요구사항을 바탕으로 모델을 작성하고 문서화하는 것</w:t>
-      </w:r>
-    </w:p>
-    <w:p>
-      <w:r>
-        <w:rPr>
-          <w:rFonts w:hint="eastAsia"/>
-        </w:rPr>
-        <w:t>요구사항 확인 : 요구사항 명세서가 정확하고 완전하게 작성되었는지를 검토하는 활동</w:t>
+        <w:t xml:space="preserve">요구사항 </w:t>
+      </w:r>
+      <w:proofErr w:type="gramStart"/>
+      <w:r>
+        <w:rPr>
+          <w:rFonts w:hint="eastAsia"/>
+        </w:rPr>
+        <w:t>도출 :</w:t>
+      </w:r>
+      <w:proofErr w:type="gramEnd"/>
+      <w:r>
+        <w:rPr>
+          <w:rFonts w:hint="eastAsia"/>
+        </w:rPr>
+        <w:t xml:space="preserve"> 시스템, 사용자, 개발자 등 시스템 개발에 관련된 사람들이 서로 의견을 교환하여 요구사항을 어떻게 수집할 것인지를 식별하고 이해하는 과정</w:t>
+      </w:r>
+    </w:p>
+    <w:p>
+      <w:r>
+        <w:rPr>
+          <w:rFonts w:hint="eastAsia"/>
+        </w:rPr>
+        <w:t xml:space="preserve">요구사항 </w:t>
+      </w:r>
+      <w:proofErr w:type="gramStart"/>
+      <w:r>
+        <w:rPr>
+          <w:rFonts w:hint="eastAsia"/>
+        </w:rPr>
+        <w:t>분석 :</w:t>
+      </w:r>
+      <w:proofErr w:type="gramEnd"/>
+      <w:r>
+        <w:rPr>
+          <w:rFonts w:hint="eastAsia"/>
+        </w:rPr>
+        <w:t xml:space="preserve"> 사용자 요구사항 중 명확하지 않거나 모호하여 이해되지 않는 부분을 발견하고 이를 걸러내기 위한 과정</w:t>
+      </w:r>
+    </w:p>
+    <w:p>
+      <w:r>
+        <w:rPr>
+          <w:rFonts w:hint="eastAsia"/>
+        </w:rPr>
+        <w:t xml:space="preserve">요구사항 </w:t>
+      </w:r>
+      <w:proofErr w:type="gramStart"/>
+      <w:r>
+        <w:rPr>
+          <w:rFonts w:hint="eastAsia"/>
+        </w:rPr>
+        <w:t>명세 :</w:t>
+      </w:r>
+      <w:proofErr w:type="gramEnd"/>
+      <w:r>
+        <w:rPr>
+          <w:rFonts w:hint="eastAsia"/>
+        </w:rPr>
+        <w:t xml:space="preserve"> 분석된 요구사항을 바탕으로 모델을 작성하고 문서화하는 것</w:t>
+      </w:r>
+    </w:p>
+    <w:p>
+      <w:r>
+        <w:rPr>
+          <w:rFonts w:hint="eastAsia"/>
+        </w:rPr>
+        <w:t xml:space="preserve">요구사항 </w:t>
+      </w:r>
+      <w:proofErr w:type="gramStart"/>
+      <w:r>
+        <w:rPr>
+          <w:rFonts w:hint="eastAsia"/>
+        </w:rPr>
+        <w:t>확인 :</w:t>
+      </w:r>
+      <w:proofErr w:type="gramEnd"/>
+      <w:r>
+        <w:rPr>
+          <w:rFonts w:hint="eastAsia"/>
+        </w:rPr>
+        <w:t xml:space="preserve"> 요구사항 명세서가 정확하고 완전하게 작성되었는지를 검토하는 활동</w:t>
       </w:r>
     </w:p>
     <w:p>
@@ -893,7 +1226,21 @@
         <w:rPr>
           <w:rFonts w:hint="eastAsia"/>
         </w:rPr>
-        <w:t>구조적 분석 기법 도구 : 자료 흐름도 / 자료 사전 / 소단위 명세서 / 개체 관계도 / 상태 전이도 / 제어 명세서</w:t>
+        <w:t xml:space="preserve">구조적 분석 기법 </w:t>
+      </w:r>
+      <w:proofErr w:type="gramStart"/>
+      <w:r>
+        <w:rPr>
+          <w:rFonts w:hint="eastAsia"/>
+        </w:rPr>
+        <w:t>도구 :</w:t>
+      </w:r>
+      <w:proofErr w:type="gramEnd"/>
+      <w:r>
+        <w:rPr>
+          <w:rFonts w:hint="eastAsia"/>
+        </w:rPr>
+        <w:t xml:space="preserve"> 자료 흐름도 / 자료 사전 / 소단위 명세서 / 개체 관계도 / 상태 전이도 / 제어 명세서</w:t>
       </w:r>
     </w:p>
     <w:p>
@@ -914,35 +1261,79 @@
       </w:r>
     </w:p>
     <w:p>
-      <w:r>
-        <w:rPr>
-          <w:rFonts w:hint="eastAsia"/>
-        </w:rPr>
-        <w:t>프로세스 : 자료를 변환시키는 시스템의 한 부분을 나타내며 처리, 기능, 변환, 버블</w:t>
-      </w:r>
-    </w:p>
-    <w:p>
-      <w:r>
-        <w:rPr>
-          <w:rFonts w:hint="eastAsia"/>
-        </w:rPr>
-        <w:t>자료 흐름 : 자료의 이동이나 연관관계를 나타냄</w:t>
-      </w:r>
-    </w:p>
-    <w:p>
-      <w:r>
-        <w:rPr>
-          <w:rFonts w:hint="eastAsia"/>
-        </w:rPr>
-        <w:t>자료 저장소 : 시스템에서의 자료저장소</w:t>
-      </w:r>
-    </w:p>
-    <w:p>
-      <w:r>
-        <w:rPr>
-          <w:rFonts w:hint="eastAsia"/>
-        </w:rPr>
-        <w:t>단말 : 시스템과 교신하는 외부 개체</w:t>
+      <w:proofErr w:type="gramStart"/>
+      <w:r>
+        <w:rPr>
+          <w:rFonts w:hint="eastAsia"/>
+        </w:rPr>
+        <w:t>프로세스 :</w:t>
+      </w:r>
+      <w:proofErr w:type="gramEnd"/>
+      <w:r>
+        <w:rPr>
+          <w:rFonts w:hint="eastAsia"/>
+        </w:rPr>
+        <w:t xml:space="preserve"> 자료를 변환시키는 시스템의 한 부분을 나타내며 처리, 기능, 변환, 버블</w:t>
+      </w:r>
+    </w:p>
+    <w:p>
+      <w:r>
+        <w:rPr>
+          <w:rFonts w:hint="eastAsia"/>
+        </w:rPr>
+        <w:t xml:space="preserve">자료 </w:t>
+      </w:r>
+      <w:proofErr w:type="gramStart"/>
+      <w:r>
+        <w:rPr>
+          <w:rFonts w:hint="eastAsia"/>
+        </w:rPr>
+        <w:t>흐름 :</w:t>
+      </w:r>
+      <w:proofErr w:type="gramEnd"/>
+      <w:r>
+        <w:rPr>
+          <w:rFonts w:hint="eastAsia"/>
+        </w:rPr>
+        <w:t xml:space="preserve"> 자료의 이동이나 연관관계를 나타냄</w:t>
+      </w:r>
+    </w:p>
+    <w:p>
+      <w:r>
+        <w:rPr>
+          <w:rFonts w:hint="eastAsia"/>
+        </w:rPr>
+        <w:t xml:space="preserve">자료 </w:t>
+      </w:r>
+      <w:proofErr w:type="gramStart"/>
+      <w:r>
+        <w:rPr>
+          <w:rFonts w:hint="eastAsia"/>
+        </w:rPr>
+        <w:t>저장소 :</w:t>
+      </w:r>
+      <w:proofErr w:type="gramEnd"/>
+      <w:r>
+        <w:rPr>
+          <w:rFonts w:hint="eastAsia"/>
+        </w:rPr>
+        <w:t xml:space="preserve"> 시스템에서의 자료저장소</w:t>
+      </w:r>
+    </w:p>
+    <w:p>
+      <w:proofErr w:type="gramStart"/>
+      <w:r>
+        <w:rPr>
+          <w:rFonts w:hint="eastAsia"/>
+        </w:rPr>
+        <w:t>단말 :</w:t>
+      </w:r>
+      <w:proofErr w:type="gramEnd"/>
+      <w:r>
+        <w:rPr>
+          <w:rFonts w:hint="eastAsia"/>
+        </w:rPr>
+        <w:t xml:space="preserve"> 시스템과 교신하는 외부 개체</w:t>
       </w:r>
     </w:p>
     <w:p>
@@ -1027,7 +1418,15 @@
     </w:p>
     <w:p>
       <w:r>
-        <w:t>HIPO -  시스템 실행 과정인 입력 처리 출력의 기능을 표현한 것</w:t>
+        <w:t xml:space="preserve">HIPO </w:t>
+      </w:r>
+      <w:proofErr w:type="gramStart"/>
+      <w:r>
+        <w:t>-  시스템</w:t>
+      </w:r>
+      <w:proofErr w:type="gramEnd"/>
+      <w:r>
+        <w:t xml:space="preserve"> 실행 과정인 입력 처리 출력의 기능을 표현한 것</w:t>
       </w:r>
     </w:p>
     <w:p>
@@ -1038,7 +1437,15 @@
         <w:t>가시적</w:t>
       </w:r>
       <w:r>
-        <w:t xml:space="preserve"> 도표 / 총제적 도표 / 세부적 도표</w:t>
+        <w:t xml:space="preserve"> 도표 / </w:t>
+      </w:r>
+      <w:proofErr w:type="spellStart"/>
+      <w:r>
+        <w:t>총제적</w:t>
+      </w:r>
+      <w:proofErr w:type="spellEnd"/>
+      <w:r>
+        <w:t xml:space="preserve"> 도표 / 세부적 도표</w:t>
       </w:r>
     </w:p>
     <w:p/>
@@ -1070,10 +1477,19 @@
         <w:t>구성</w:t>
       </w:r>
       <w:r>
-        <w:t xml:space="preserve"> 요소 : 사물 / 관계 / 다이어그램</w:t>
-      </w:r>
-    </w:p>
-    <w:p>
+        <w:t xml:space="preserve"> </w:t>
+      </w:r>
+      <w:proofErr w:type="gramStart"/>
+      <w:r>
+        <w:t>요소 :</w:t>
+      </w:r>
+      <w:proofErr w:type="gramEnd"/>
+      <w:r>
+        <w:t xml:space="preserve"> 사물 / 관계 / 다이어그램</w:t>
+      </w:r>
+    </w:p>
+    <w:p>
+      <w:proofErr w:type="gramStart"/>
       <w:r>
         <w:rPr>
           <w:rFonts w:hint="eastAsia"/>
@@ -1081,7 +1497,11 @@
         <w:t>사물</w:t>
       </w:r>
       <w:r>
-        <w:t xml:space="preserve"> : 다이어그램 안에서 관계가 형성될 수 있는 대상들</w:t>
+        <w:t xml:space="preserve"> :</w:t>
+      </w:r>
+      <w:proofErr w:type="gramEnd"/>
+      <w:r>
+        <w:t xml:space="preserve"> 다이어그램 안에서 관계가 형성될 수 있는 대상들</w:t>
       </w:r>
     </w:p>
     <w:p>
@@ -1117,6 +1537,7 @@
       </w:r>
     </w:p>
     <w:p>
+      <w:proofErr w:type="gramStart"/>
       <w:r>
         <w:rPr>
           <w:rFonts w:hint="eastAsia"/>
@@ -1124,7 +1545,11 @@
         <w:t>종류</w:t>
       </w:r>
       <w:r>
-        <w:t xml:space="preserve"> : 연관 / 집합 / 포함 / 일반화 / 의존 / 실체화</w:t>
+        <w:t xml:space="preserve"> :</w:t>
+      </w:r>
+      <w:proofErr w:type="gramEnd"/>
+      <w:r>
+        <w:t xml:space="preserve"> 연관 / 집합 / 포함 / 일반화 / 의존 / 실체화</w:t>
       </w:r>
     </w:p>
     <w:p>
@@ -1249,12 +1674,14 @@
       </w:r>
     </w:p>
     <w:p>
+      <w:proofErr w:type="spellStart"/>
       <w:r>
         <w:rPr>
           <w:rFonts w:hint="eastAsia"/>
         </w:rPr>
         <w:t>유스케이스</w:t>
       </w:r>
+      <w:proofErr w:type="spellEnd"/>
       <w:r>
         <w:t xml:space="preserve"> 다이어그램 / 순차 다이어그램 / 커뮤니케이션 다이어그램 / 상태 다이어그램 / 활동 다이어그램 / 상호작용 개요 다이어그램 / 타이밍 다이어그램</w:t>
       </w:r>
@@ -1283,7 +1710,23 @@
           <w:sz w:val="22"/>
           <w:shd w:val="pct15" w:color="auto" w:fill="FFFFFF"/>
         </w:rPr>
-        <w:t>012 유스케이스 다이어그램</w:t>
+        <w:t xml:space="preserve">012 </w:t>
+      </w:r>
+      <w:proofErr w:type="spellStart"/>
+      <w:r>
+        <w:rPr>
+          <w:sz w:val="22"/>
+          <w:shd w:val="pct15" w:color="auto" w:fill="FFFFFF"/>
+        </w:rPr>
+        <w:t>유스케이스</w:t>
+      </w:r>
+      <w:proofErr w:type="spellEnd"/>
+      <w:r>
+        <w:rPr>
+          <w:sz w:val="22"/>
+          <w:shd w:val="pct15" w:color="auto" w:fill="FFFFFF"/>
+        </w:rPr>
+        <w:t xml:space="preserve"> 다이어그램</w:t>
       </w:r>
     </w:p>
     <w:p>
@@ -1298,34 +1741,48 @@
       </w:r>
     </w:p>
     <w:p>
+      <w:proofErr w:type="spellStart"/>
       <w:r>
         <w:rPr>
           <w:rFonts w:hint="eastAsia"/>
         </w:rPr>
         <w:t>유스케이스</w:t>
       </w:r>
-      <w:r>
-        <w:t xml:space="preserve"> 다이어그램 / 액티비티 다이어그램</w:t>
-      </w:r>
-    </w:p>
-    <w:p>
+      <w:proofErr w:type="spellEnd"/>
+      <w:r>
+        <w:t xml:space="preserve"> 다이어그램 / </w:t>
+      </w:r>
+      <w:proofErr w:type="spellStart"/>
+      <w:r>
+        <w:t>액티비티</w:t>
+      </w:r>
+      <w:proofErr w:type="spellEnd"/>
+      <w:r>
+        <w:t xml:space="preserve"> 다이어그램</w:t>
+      </w:r>
+    </w:p>
+    <w:p>
+      <w:proofErr w:type="spellStart"/>
       <w:r>
         <w:rPr>
           <w:rFonts w:hint="eastAsia"/>
         </w:rPr>
         <w:t>유스케이스</w:t>
       </w:r>
+      <w:proofErr w:type="spellEnd"/>
       <w:r>
         <w:t xml:space="preserve"> 다이어그램 - 개발될 시스템을 이용해 수행할 수 있는 기능을 사용자의 관점에서 표현한 것</w:t>
       </w:r>
     </w:p>
     <w:p>
+      <w:proofErr w:type="spellStart"/>
       <w:r>
         <w:rPr>
           <w:rFonts w:hint="eastAsia"/>
         </w:rPr>
         <w:t>유스케이스</w:t>
       </w:r>
+      <w:proofErr w:type="spellEnd"/>
       <w:r>
         <w:t xml:space="preserve"> 다이어그램의 구성 요소 </w:t>
       </w:r>
@@ -1338,7 +1795,23 @@
         <w:t>시스템</w:t>
       </w:r>
       <w:r>
-        <w:t xml:space="preserve"> / 시스템 범위 / 액터 / 유스케이스 / 관계</w:t>
+        <w:t xml:space="preserve"> / 시스템 범위 / </w:t>
+      </w:r>
+      <w:proofErr w:type="spellStart"/>
+      <w:r>
+        <w:t>액터</w:t>
+      </w:r>
+      <w:proofErr w:type="spellEnd"/>
+      <w:r>
+        <w:t xml:space="preserve"> / </w:t>
+      </w:r>
+      <w:proofErr w:type="spellStart"/>
+      <w:r>
+        <w:t>유스케이스</w:t>
+      </w:r>
+      <w:proofErr w:type="spellEnd"/>
+      <w:r>
+        <w:t xml:space="preserve"> / 관계</w:t>
       </w:r>
     </w:p>
     <w:p/>
@@ -1376,8 +1849,21 @@
         <w:t>구성</w:t>
       </w:r>
       <w:r>
-        <w:t xml:space="preserve"> 요소 - 액션/액티비티 / 시작 노드 / 종료 노드 / 조건 노드 / 병합 노드 / 포크 노드 / 조인 노드 / 스윔레인</w:t>
-      </w:r>
+        <w:t xml:space="preserve"> 요소 - 액션/</w:t>
+      </w:r>
+      <w:proofErr w:type="spellStart"/>
+      <w:r>
+        <w:t>액티비티</w:t>
+      </w:r>
+      <w:proofErr w:type="spellEnd"/>
+      <w:r>
+        <w:t xml:space="preserve"> / 시작 노드 / 종료 노드 / 조건 노드 / 병합 노드 / 포크 노드 / 조인 노드 / </w:t>
+      </w:r>
+      <w:proofErr w:type="spellStart"/>
+      <w:r>
+        <w:t>스윔레인</w:t>
+      </w:r>
+      <w:proofErr w:type="spellEnd"/>
     </w:p>
     <w:p/>
     <w:p>
@@ -1558,11 +2044,19 @@
       <w:r>
         <w:t xml:space="preserve">– </w:t>
       </w:r>
-      <w:r>
-        <w:rPr>
-          <w:rFonts w:hint="eastAsia"/>
-        </w:rPr>
-        <w:t xml:space="preserve">액터 </w:t>
+      <w:proofErr w:type="spellStart"/>
+      <w:r>
+        <w:rPr>
+          <w:rFonts w:hint="eastAsia"/>
+        </w:rPr>
+        <w:t>액터</w:t>
+      </w:r>
+      <w:proofErr w:type="spellEnd"/>
+      <w:r>
+        <w:rPr>
+          <w:rFonts w:hint="eastAsia"/>
+        </w:rPr>
+        <w:t xml:space="preserve"> </w:t>
       </w:r>
       <w:r>
         <w:t xml:space="preserve">/ </w:t>
@@ -1654,11 +2148,19 @@
       <w:r>
         <w:t xml:space="preserve">– </w:t>
       </w:r>
-      <w:r>
-        <w:rPr>
-          <w:rFonts w:hint="eastAsia"/>
-        </w:rPr>
-        <w:t xml:space="preserve">액터 </w:t>
+      <w:proofErr w:type="spellStart"/>
+      <w:r>
+        <w:rPr>
+          <w:rFonts w:hint="eastAsia"/>
+        </w:rPr>
+        <w:t>액터</w:t>
+      </w:r>
+      <w:proofErr w:type="spellEnd"/>
+      <w:r>
+        <w:rPr>
+          <w:rFonts w:hint="eastAsia"/>
+        </w:rPr>
+        <w:t xml:space="preserve"> </w:t>
       </w:r>
       <w:r>
         <w:t xml:space="preserve">/ </w:t>
@@ -1742,10 +2244,21 @@
         <w:rPr>
           <w:rFonts w:hint="eastAsia"/>
         </w:rPr>
-        <w:t xml:space="preserve">구성 요소 </w:t>
-      </w:r>
-      <w:r>
-        <w:t xml:space="preserve">: </w:t>
+        <w:t xml:space="preserve">구성 </w:t>
+      </w:r>
+      <w:proofErr w:type="gramStart"/>
+      <w:r>
+        <w:rPr>
+          <w:rFonts w:hint="eastAsia"/>
+        </w:rPr>
+        <w:t xml:space="preserve">요소 </w:t>
+      </w:r>
+      <w:r>
+        <w:t>:</w:t>
+      </w:r>
+      <w:proofErr w:type="gramEnd"/>
+      <w:r>
+        <w:t xml:space="preserve"> </w:t>
       </w:r>
       <w:r>
         <w:rPr>
@@ -1817,660 +2330,111 @@
       </w:r>
     </w:p>
     <w:p>
-      <w:r>
-        <w:rPr>
-          <w:rFonts w:hint="eastAsia"/>
-        </w:rPr>
-        <w:t>- 유스케이스나 클래스 등의 요소들을 그룹화한 패키지간의 의존 관계를 표현한 것</w:t>
-      </w:r>
-    </w:p>
-    <w:p>
-      <w:r>
+      <w:pPr>
+        <w:rPr>
+          <w:rFonts w:hint="eastAsia"/>
+        </w:rPr>
+      </w:pPr>
+      <w:r>
+        <w:rPr>
+          <w:rFonts w:hint="eastAsia"/>
+        </w:rPr>
         <w:t xml:space="preserve">- </w:t>
       </w:r>
+      <w:proofErr w:type="spellStart"/>
+      <w:r>
+        <w:rPr>
+          <w:rFonts w:hint="eastAsia"/>
+        </w:rPr>
+        <w:t>유스케이스나</w:t>
+      </w:r>
+      <w:proofErr w:type="spellEnd"/>
+      <w:r>
+        <w:rPr>
+          <w:rFonts w:hint="eastAsia"/>
+        </w:rPr>
+        <w:t xml:space="preserve"> 클래스 등의 요소들을 그룹화한 </w:t>
+      </w:r>
+      <w:proofErr w:type="spellStart"/>
+      <w:r>
+        <w:rPr>
+          <w:rFonts w:hint="eastAsia"/>
+        </w:rPr>
+        <w:t>패키지간의</w:t>
+      </w:r>
+      <w:proofErr w:type="spellEnd"/>
+      <w:r>
+        <w:rPr>
+          <w:rFonts w:hint="eastAsia"/>
+        </w:rPr>
+        <w:t xml:space="preserve"> 의존 관계를 표현한 것</w:t>
+      </w:r>
+    </w:p>
+    <w:p>
+      <w:r>
+        <w:t xml:space="preserve">- </w:t>
+      </w:r>
       <w:r>
         <w:rPr>
           <w:rFonts w:hint="eastAsia"/>
         </w:rPr>
         <w:t>패키지는 또 다른 패키지의 요소가 될 수 있음</w:t>
       </w:r>
-    </w:p>
-    <w:p>
-      <w:r>
-        <w:rPr>
-          <w:rFonts w:hint="eastAsia"/>
-        </w:rPr>
-        <w:t xml:space="preserve">구성 요소 </w:t>
-      </w:r>
-      <w:r>
-        <w:t xml:space="preserve">: </w:t>
-      </w:r>
-      <w:r>
-        <w:rPr>
-          <w:rFonts w:hint="eastAsia"/>
-        </w:rPr>
-        <w:t xml:space="preserve">패키지 </w:t>
-      </w:r>
-      <w:r>
-        <w:t xml:space="preserve">/ </w:t>
-      </w:r>
-      <w:r>
-        <w:rPr>
-          <w:rFonts w:hint="eastAsia"/>
-        </w:rPr>
-        <w:t xml:space="preserve">객체 </w:t>
-      </w:r>
-      <w:r>
-        <w:t xml:space="preserve">/ </w:t>
-      </w:r>
-      <w:r>
-        <w:rPr>
-          <w:rFonts w:hint="eastAsia"/>
-        </w:rPr>
-        <w:t xml:space="preserve">의존 관계 </w:t>
-      </w:r>
-    </w:p>
-    <w:p/>
-    <w:p>
-      <w:pPr>
-        <w:rPr>
-          <w:sz w:val="22"/>
-          <w:shd w:val="pct15" w:color="auto" w:fill="FFFFFF"/>
-        </w:rPr>
-      </w:pPr>
-      <w:r>
-        <w:rPr>
-          <w:rFonts w:hint="eastAsia"/>
-          <w:sz w:val="22"/>
-          <w:shd w:val="pct15" w:color="auto" w:fill="FFFFFF"/>
-        </w:rPr>
-        <w:lastRenderedPageBreak/>
-        <w:t>019 소프트웨어 개발 방법론</w:t>
-      </w:r>
-    </w:p>
-    <w:p>
-      <w:r>
-        <w:rPr>
-          <w:rFonts w:hint="eastAsia"/>
-        </w:rPr>
-        <w:t>- 소프트웨어 개발,</w:t>
-      </w:r>
-      <w:r>
-        <w:t xml:space="preserve"> </w:t>
-      </w:r>
-      <w:r>
-        <w:rPr>
-          <w:rFonts w:hint="eastAsia"/>
-        </w:rPr>
-        <w:t xml:space="preserve">유지보수 등에 필요한 여러 가지 일들의 수행 방법과 각종 기법 및 도구를 체계적으로 정리하여 표준화한 것 </w:t>
-      </w:r>
-    </w:p>
-    <w:p>
-      <w:r>
-        <w:rPr>
-          <w:rFonts w:hint="eastAsia"/>
-        </w:rPr>
-        <w:t xml:space="preserve">구조적 방법론 </w:t>
-      </w:r>
-      <w:r>
-        <w:t xml:space="preserve">/ </w:t>
-      </w:r>
-      <w:r>
-        <w:rPr>
-          <w:rFonts w:hint="eastAsia"/>
-        </w:rPr>
-        <w:t xml:space="preserve">정보공학 방법론 </w:t>
-      </w:r>
-      <w:r>
-        <w:t xml:space="preserve">/ </w:t>
-      </w:r>
-      <w:r>
-        <w:rPr>
-          <w:rFonts w:hint="eastAsia"/>
-        </w:rPr>
-        <w:t xml:space="preserve">객체지향 방법론 </w:t>
-      </w:r>
-      <w:r>
-        <w:t xml:space="preserve">/ </w:t>
-      </w:r>
-      <w:r>
-        <w:rPr>
-          <w:rFonts w:hint="eastAsia"/>
-        </w:rPr>
-        <w:t xml:space="preserve">컴포넌트 기반 방법론 </w:t>
-      </w:r>
-      <w:r>
-        <w:t xml:space="preserve">/ </w:t>
-      </w:r>
-      <w:r>
-        <w:rPr>
-          <w:rFonts w:hint="eastAsia"/>
-        </w:rPr>
-        <w:t xml:space="preserve">제품 계열 방법론 </w:t>
-      </w:r>
-      <w:r>
-        <w:t xml:space="preserve">/ </w:t>
-      </w:r>
-      <w:r>
-        <w:rPr>
-          <w:rFonts w:hint="eastAsia"/>
-        </w:rPr>
-        <w:t>애자일 방법론</w:t>
-      </w:r>
-    </w:p>
-    <w:p>
-      <w:r>
-        <w:rPr>
-          <w:rFonts w:hint="eastAsia"/>
-        </w:rPr>
-        <w:t xml:space="preserve">구조적 방법론 </w:t>
-      </w:r>
-      <w:r>
-        <w:t xml:space="preserve">– </w:t>
-      </w:r>
-      <w:r>
-        <w:rPr>
-          <w:rFonts w:hint="eastAsia"/>
-        </w:rPr>
-        <w:t>사용자 요구사항을 파악하여 문서화하는 처리 중심의 방법론</w:t>
-      </w:r>
-    </w:p>
-    <w:p>
-      <w:r>
-        <w:rPr>
-          <w:rFonts w:hint="eastAsia"/>
-        </w:rPr>
-        <w:t xml:space="preserve">타당성 검토 단계 </w:t>
-      </w:r>
-      <w:r>
-        <w:t xml:space="preserve">-&gt; </w:t>
-      </w:r>
-      <w:r>
-        <w:rPr>
-          <w:rFonts w:hint="eastAsia"/>
-        </w:rPr>
-        <w:t xml:space="preserve">계획 단계 </w:t>
-      </w:r>
-      <w:r>
-        <w:t xml:space="preserve">-&gt; </w:t>
-      </w:r>
-      <w:r>
-        <w:rPr>
-          <w:rFonts w:hint="eastAsia"/>
-        </w:rPr>
-        <w:t xml:space="preserve">요구사항 단계 </w:t>
-      </w:r>
-      <w:r>
-        <w:t xml:space="preserve">-&gt; </w:t>
-      </w:r>
-      <w:r>
-        <w:rPr>
-          <w:rFonts w:hint="eastAsia"/>
-        </w:rPr>
-        <w:t xml:space="preserve">설계 단계 </w:t>
-      </w:r>
-      <w:r>
-        <w:t xml:space="preserve">-&gt; </w:t>
-      </w:r>
-      <w:r>
-        <w:rPr>
-          <w:rFonts w:hint="eastAsia"/>
-        </w:rPr>
-        <w:t xml:space="preserve">구현 단계 </w:t>
-      </w:r>
-      <w:r>
-        <w:t xml:space="preserve">-&gt; </w:t>
-      </w:r>
-      <w:r>
-        <w:rPr>
-          <w:rFonts w:hint="eastAsia"/>
-        </w:rPr>
-        <w:t xml:space="preserve">시험 단계 </w:t>
-      </w:r>
-      <w:r>
-        <w:t xml:space="preserve">-&gt; </w:t>
-      </w:r>
-      <w:r>
-        <w:rPr>
-          <w:rFonts w:hint="eastAsia"/>
-        </w:rPr>
-        <w:t>운용/유지보수 단계</w:t>
-      </w:r>
-    </w:p>
-    <w:p>
-      <w:r>
-        <w:rPr>
-          <w:rFonts w:hint="eastAsia"/>
-        </w:rPr>
-        <w:t xml:space="preserve">정보공학 방법론 </w:t>
-      </w:r>
-      <w:r>
-        <w:t xml:space="preserve">– </w:t>
-      </w:r>
-      <w:r>
-        <w:rPr>
-          <w:rFonts w:hint="eastAsia"/>
-        </w:rPr>
-        <w:t>계획, 분석,</w:t>
-      </w:r>
-      <w:r>
-        <w:t xml:space="preserve"> </w:t>
-      </w:r>
-      <w:r>
-        <w:rPr>
-          <w:rFonts w:hint="eastAsia"/>
-        </w:rPr>
-        <w:t>설계,</w:t>
-      </w:r>
-      <w:r>
-        <w:t xml:space="preserve"> </w:t>
-      </w:r>
-      <w:r>
-        <w:rPr>
-          <w:rFonts w:hint="eastAsia"/>
-        </w:rPr>
-        <w:t>구축에 정형화된 기법들을 상호 연관성 있게 통합 및 적용하는 자료 중심의 방법론</w:t>
-      </w:r>
-    </w:p>
-    <w:p>
-      <w:r>
-        <w:rPr>
-          <w:rFonts w:hint="eastAsia"/>
-        </w:rPr>
-        <w:t xml:space="preserve">정보 전략 계획 수립 단계 </w:t>
-      </w:r>
-      <w:r>
-        <w:t xml:space="preserve">-&gt; </w:t>
-      </w:r>
-      <w:r>
-        <w:rPr>
-          <w:rFonts w:hint="eastAsia"/>
-        </w:rPr>
-        <w:t xml:space="preserve">업무 영역 분석 단계 </w:t>
-      </w:r>
-      <w:r>
-        <w:t xml:space="preserve">-&gt; </w:t>
-      </w:r>
-      <w:r>
-        <w:rPr>
-          <w:rFonts w:hint="eastAsia"/>
-        </w:rPr>
-        <w:t xml:space="preserve">업무 시스템 설계 단계 </w:t>
-      </w:r>
-      <w:r>
-        <w:t xml:space="preserve">-&gt; </w:t>
-      </w:r>
-      <w:r>
-        <w:rPr>
-          <w:rFonts w:hint="eastAsia"/>
-        </w:rPr>
-        <w:t>업무 시스템 구축 단계</w:t>
-      </w:r>
-    </w:p>
-    <w:p>
-      <w:r>
-        <w:rPr>
-          <w:rFonts w:hint="eastAsia"/>
-        </w:rPr>
-        <w:t xml:space="preserve">객체지향 방법론 </w:t>
-      </w:r>
-      <w:r>
-        <w:t xml:space="preserve">– </w:t>
-      </w:r>
-      <w:r>
-        <w:rPr>
-          <w:rFonts w:hint="eastAsia"/>
-        </w:rPr>
-        <w:t>개체를 하나의 객체로 만들어 객체들을 조립해서 필요한 소프트웨어를 구현하는 방법론</w:t>
-      </w:r>
-    </w:p>
-    <w:p>
-      <w:r>
-        <w:rPr>
-          <w:rFonts w:hint="eastAsia"/>
-        </w:rPr>
-        <w:t xml:space="preserve">요구 분석 단계 </w:t>
-      </w:r>
-      <w:r>
-        <w:t xml:space="preserve">-&gt; </w:t>
-      </w:r>
-      <w:r>
-        <w:rPr>
-          <w:rFonts w:hint="eastAsia"/>
-        </w:rPr>
-        <w:t xml:space="preserve">설계 단계 </w:t>
-      </w:r>
-      <w:r>
-        <w:t xml:space="preserve">-&gt; </w:t>
-      </w:r>
-      <w:r>
-        <w:rPr>
-          <w:rFonts w:hint="eastAsia"/>
-        </w:rPr>
-        <w:t xml:space="preserve">구현 단계 </w:t>
-      </w:r>
-      <w:r>
-        <w:t xml:space="preserve">-&gt; </w:t>
-      </w:r>
-      <w:r>
-        <w:rPr>
-          <w:rFonts w:hint="eastAsia"/>
-        </w:rPr>
-        <w:t xml:space="preserve">테스트 및 검증 단계 </w:t>
-      </w:r>
-      <w:r>
-        <w:t xml:space="preserve">-&gt; </w:t>
-      </w:r>
-      <w:r>
-        <w:rPr>
-          <w:rFonts w:hint="eastAsia"/>
-        </w:rPr>
-        <w:t>인도 단계</w:t>
-      </w:r>
-    </w:p>
-    <w:p>
-      <w:r>
-        <w:rPr>
-          <w:rFonts w:hint="eastAsia"/>
-        </w:rPr>
-        <w:t xml:space="preserve">컴포넌트 기반 방법론 </w:t>
-      </w:r>
-      <w:r>
-        <w:t>–</w:t>
-      </w:r>
-      <w:r>
-        <w:t xml:space="preserve"> </w:t>
-      </w:r>
-      <w:r>
-        <w:rPr>
-          <w:rFonts w:hint="eastAsia"/>
-        </w:rPr>
-        <w:t>컴포넌트를 조합하여 하나의 새로운 애플리케이션을 만드는 방법론</w:t>
-      </w:r>
-    </w:p>
-    <w:p>
-      <w:r>
-        <w:rPr>
-          <w:rFonts w:hint="eastAsia"/>
-        </w:rPr>
-        <w:t xml:space="preserve">개발 준비 단계 </w:t>
-      </w:r>
-      <w:r>
-        <w:t xml:space="preserve">-&gt; </w:t>
-      </w:r>
-      <w:r>
-        <w:rPr>
-          <w:rFonts w:hint="eastAsia"/>
-        </w:rPr>
-        <w:t xml:space="preserve">분석 단계 </w:t>
-      </w:r>
-      <w:r>
-        <w:t xml:space="preserve">-&gt; </w:t>
-      </w:r>
-      <w:r>
-        <w:rPr>
-          <w:rFonts w:hint="eastAsia"/>
-        </w:rPr>
-        <w:t xml:space="preserve">설계 단계 </w:t>
-      </w:r>
-      <w:r>
-        <w:t xml:space="preserve">-&gt; </w:t>
-      </w:r>
-      <w:r>
-        <w:rPr>
-          <w:rFonts w:hint="eastAsia"/>
-        </w:rPr>
-        <w:t xml:space="preserve">구현 단계 </w:t>
-      </w:r>
-      <w:r>
-        <w:t xml:space="preserve">-&gt; </w:t>
-      </w:r>
-      <w:r>
-        <w:rPr>
-          <w:rFonts w:hint="eastAsia"/>
-        </w:rPr>
-        <w:t xml:space="preserve">테스트 단계 </w:t>
-      </w:r>
-      <w:r>
-        <w:t xml:space="preserve">-&gt; </w:t>
-      </w:r>
-      <w:r>
-        <w:rPr>
-          <w:rFonts w:hint="eastAsia"/>
-        </w:rPr>
-        <w:t xml:space="preserve">전개 단계 </w:t>
-      </w:r>
-      <w:r>
-        <w:t xml:space="preserve">-&gt; </w:t>
-      </w:r>
-      <w:r>
-        <w:rPr>
-          <w:rFonts w:hint="eastAsia"/>
-        </w:rPr>
-        <w:t>인도 단계</w:t>
-      </w:r>
-    </w:p>
-    <w:p>
-      <w:r>
-        <w:rPr>
-          <w:rFonts w:hint="eastAsia"/>
-        </w:rPr>
-        <w:t xml:space="preserve">제품 계열 방법론 </w:t>
-      </w:r>
-      <w:r>
-        <w:t xml:space="preserve">– </w:t>
-      </w:r>
-      <w:r>
-        <w:rPr>
-          <w:rFonts w:hint="eastAsia"/>
-        </w:rPr>
-        <w:t>제품에 적용하고 싶은 공통된 기능을 정의하여 개발하는 방법론</w:t>
-      </w:r>
-    </w:p>
-    <w:p>
-      <w:pPr>
-        <w:rPr>
-          <w:shd w:val="pct15" w:color="auto" w:fill="FFFFFF"/>
-        </w:rPr>
-      </w:pPr>
-    </w:p>
-    <w:p>
-      <w:pPr>
-        <w:rPr>
-          <w:sz w:val="22"/>
-          <w:shd w:val="pct15" w:color="auto" w:fill="FFFFFF"/>
-        </w:rPr>
-      </w:pPr>
-      <w:r>
-        <w:rPr>
-          <w:rFonts w:hint="eastAsia"/>
-          <w:sz w:val="22"/>
-          <w:shd w:val="pct15" w:color="auto" w:fill="FFFFFF"/>
-        </w:rPr>
-        <w:t>020</w:t>
-      </w:r>
-      <w:r>
-        <w:rPr>
-          <w:sz w:val="22"/>
-          <w:shd w:val="pct15" w:color="auto" w:fill="FFFFFF"/>
-        </w:rPr>
-        <w:t xml:space="preserve"> S/W </w:t>
-      </w:r>
-      <w:r>
-        <w:rPr>
-          <w:rFonts w:hint="eastAsia"/>
-          <w:sz w:val="22"/>
-          <w:shd w:val="pct15" w:color="auto" w:fill="FFFFFF"/>
-        </w:rPr>
-        <w:t>공학의 발전적 추세</w:t>
-      </w:r>
-    </w:p>
-    <w:p>
-      <w:r>
-        <w:rPr>
-          <w:rFonts w:hint="eastAsia"/>
-        </w:rPr>
-        <w:t xml:space="preserve">소프트웨어 재사용 </w:t>
-      </w:r>
-      <w:r>
-        <w:t xml:space="preserve">– </w:t>
-      </w:r>
-      <w:r>
-        <w:rPr>
-          <w:rFonts w:hint="eastAsia"/>
-        </w:rPr>
-        <w:t>이미 개발되어 인정받은 소프트웨어를 다른 소프트웨어 개발이나 유지에 사용하는 것</w:t>
-      </w:r>
-    </w:p>
-    <w:p>
-      <w:r>
-        <w:rPr>
-          <w:rFonts w:hint="eastAsia"/>
-        </w:rPr>
-        <w:t xml:space="preserve">합성 중심 </w:t>
-      </w:r>
-      <w:r>
-        <w:t xml:space="preserve">/ </w:t>
-      </w:r>
-      <w:r>
-        <w:rPr>
-          <w:rFonts w:hint="eastAsia"/>
-        </w:rPr>
-        <w:t>생성 중심</w:t>
-      </w:r>
-    </w:p>
-    <w:p>
-      <w:r>
-        <w:rPr>
-          <w:rFonts w:hint="eastAsia"/>
-        </w:rPr>
-        <w:t xml:space="preserve">소프트웨어 재공학 </w:t>
-      </w:r>
-      <w:r>
-        <w:t xml:space="preserve">– </w:t>
-      </w:r>
-      <w:r>
-        <w:rPr>
-          <w:rFonts w:hint="eastAsia"/>
-        </w:rPr>
-        <w:t>기존 시스템을 이용하여 보다 나은 시스템을 구축하고 새로운 기능을 추가하여 소프트웨어 성능을 향상시키는 것</w:t>
-      </w:r>
-    </w:p>
-    <w:p>
-      <w:r>
-        <w:rPr>
-          <w:rFonts w:hint="eastAsia"/>
-        </w:rPr>
-        <w:t>이점</w:t>
-      </w:r>
-    </w:p>
-    <w:p>
-      <w:r>
-        <w:rPr>
-          <w:rFonts w:hint="eastAsia"/>
-        </w:rPr>
-        <w:t xml:space="preserve">소프트웨어 품질 향상 </w:t>
-      </w:r>
-      <w:r>
-        <w:t xml:space="preserve">/ </w:t>
-      </w:r>
-      <w:r>
-        <w:rPr>
-          <w:rFonts w:hint="eastAsia"/>
-        </w:rPr>
-        <w:t xml:space="preserve">생산성 증가 </w:t>
-      </w:r>
-      <w:r>
-        <w:t xml:space="preserve">/ </w:t>
-      </w:r>
-      <w:r>
-        <w:rPr>
-          <w:rFonts w:hint="eastAsia"/>
-        </w:rPr>
-        <w:t xml:space="preserve">수명 연장 </w:t>
-      </w:r>
-      <w:r>
-        <w:t xml:space="preserve">/ </w:t>
-      </w:r>
-      <w:r>
-        <w:rPr>
-          <w:rFonts w:hint="eastAsia"/>
-        </w:rPr>
-        <w:t xml:space="preserve">오류 감소 </w:t>
-      </w:r>
-    </w:p>
-    <w:p>
-      <w:r>
-        <w:lastRenderedPageBreak/>
-        <w:t xml:space="preserve">CASE – </w:t>
-      </w:r>
-      <w:r>
-        <w:rPr>
-          <w:rFonts w:hint="eastAsia"/>
-        </w:rPr>
-        <w:t>요구분석, 설계,</w:t>
-      </w:r>
-      <w:r>
-        <w:t xml:space="preserve"> </w:t>
-      </w:r>
-      <w:r>
-        <w:rPr>
-          <w:rFonts w:hint="eastAsia"/>
-        </w:rPr>
-        <w:t>구현,</w:t>
-      </w:r>
-      <w:r>
-        <w:t xml:space="preserve"> </w:t>
-      </w:r>
-      <w:r>
-        <w:rPr>
-          <w:rFonts w:hint="eastAsia"/>
-        </w:rPr>
-        <w:t>검사 및 디버깅 과정 전체 또는 일부를 컴퓨터와 전용 소프트웨어 도구를 사용하여 자동화하는 것</w:t>
-      </w:r>
-    </w:p>
-    <w:p>
-      <w:r>
-        <w:rPr>
-          <w:rFonts w:hint="eastAsia"/>
-        </w:rPr>
-        <w:t>주요 기능</w:t>
-      </w:r>
-    </w:p>
-    <w:p>
-      <w:r>
-        <w:rPr>
-          <w:rFonts w:hint="eastAsia"/>
-        </w:rPr>
-        <w:t xml:space="preserve">소프트웨어 생명 주기 전 단계의 연결 </w:t>
-      </w:r>
-      <w:r>
-        <w:t xml:space="preserve">/ </w:t>
-      </w:r>
-      <w:r>
-        <w:rPr>
-          <w:rFonts w:hint="eastAsia"/>
-        </w:rPr>
-        <w:t xml:space="preserve">다양한 소프트웨어 개발 모형 지원 </w:t>
-      </w:r>
-      <w:r>
-        <w:t xml:space="preserve">/ </w:t>
-      </w:r>
-      <w:r>
-        <w:rPr>
-          <w:rFonts w:hint="eastAsia"/>
-        </w:rPr>
-        <w:t xml:space="preserve">그래픽 지원 </w:t>
-      </w:r>
-    </w:p>
-    <w:p>
-      <w:pPr>
-        <w:rPr>
-          <w:rFonts w:hint="eastAsia"/>
-        </w:rPr>
-      </w:pPr>
       <w:bookmarkStart w:id="0" w:name="_GoBack"/>
       <w:bookmarkEnd w:id="0"/>
+    </w:p>
+    <w:p>
+      <w:r>
+        <w:rPr>
+          <w:rFonts w:hint="eastAsia"/>
+        </w:rPr>
+        <w:t xml:space="preserve">구성 </w:t>
+      </w:r>
+      <w:proofErr w:type="gramStart"/>
+      <w:r>
+        <w:rPr>
+          <w:rFonts w:hint="eastAsia"/>
+        </w:rPr>
+        <w:t xml:space="preserve">요소 </w:t>
+      </w:r>
+      <w:r>
+        <w:t>:</w:t>
+      </w:r>
+      <w:proofErr w:type="gramEnd"/>
+      <w:r>
+        <w:t xml:space="preserve"> </w:t>
+      </w:r>
+      <w:r>
+        <w:rPr>
+          <w:rFonts w:hint="eastAsia"/>
+        </w:rPr>
+        <w:t xml:space="preserve">패키지 </w:t>
+      </w:r>
+      <w:r>
+        <w:t xml:space="preserve">/ </w:t>
+      </w:r>
+      <w:r>
+        <w:rPr>
+          <w:rFonts w:hint="eastAsia"/>
+        </w:rPr>
+        <w:t xml:space="preserve">객체 </w:t>
+      </w:r>
+      <w:r>
+        <w:t xml:space="preserve">/ </w:t>
+      </w:r>
+      <w:r>
+        <w:rPr>
+          <w:rFonts w:hint="eastAsia"/>
+        </w:rPr>
+        <w:t xml:space="preserve">의존 관계 </w:t>
+      </w:r>
+    </w:p>
+    <w:p>
+      <w:pPr>
+        <w:rPr>
+          <w:rFonts w:hint="eastAsia"/>
+        </w:rPr>
+      </w:pPr>
     </w:p>
     <w:sectPr>
       <w:pgSz w:w="11906" w:h="16838"/>
@@ -2480,56 +2444,6 @@
     </w:sectPr>
   </w:body>
 </w:document>
-</file>
-
-<file path=word/endnotes.xml><?xml version="1.0" encoding="utf-8"?>
-<w:endnotes xmlns:wpc="http://schemas.microsoft.com/office/word/2010/wordprocessingCanvas" xmlns:cx="http://schemas.microsoft.com/office/drawing/2014/chartex" xmlns:mc="http://schemas.openxmlformats.org/markup-compatibility/2006" xmlns:o="urn:schemas-microsoft-com:office:office" xmlns:r="http://schemas.openxmlformats.org/officeDocument/2006/relationships" xmlns:m="http://schemas.openxmlformats.org/officeDocument/2006/math" xmlns:v="urn:schemas-microsoft-com:vml" xmlns:wp14="http://schemas.microsoft.com/office/word/2010/wordprocessingDrawing" xmlns:wp="http://schemas.openxmlformats.org/drawingml/2006/wordprocessingDrawing" xmlns:w10="urn:schemas-microsoft-com:office:word" xmlns:w="http://schemas.openxmlformats.org/wordprocessingml/2006/main" xmlns:w14="http://schemas.microsoft.com/office/word/2010/wordml" xmlns:w15="http://schemas.microsoft.com/office/word/2012/wordml" xmlns:w16se="http://schemas.microsoft.com/office/word/2015/wordml/symex" xmlns:wpg="http://schemas.microsoft.com/office/word/2010/wordprocessingGroup" xmlns:wpi="http://schemas.microsoft.com/office/word/2010/wordprocessingInk" xmlns:wne="http://schemas.microsoft.com/office/word/2006/wordml" xmlns:wps="http://schemas.microsoft.com/office/word/2010/wordprocessingShape" mc:Ignorable="w14 w15 w16se wp14">
-  <w:endnote w:type="separator" w:id="-1">
-    <w:p>
-      <w:pPr>
-        <w:spacing w:after="0" w:line="240" w:lineRule="auto"/>
-      </w:pPr>
-      <w:r>
-        <w:separator/>
-      </w:r>
-    </w:p>
-  </w:endnote>
-  <w:endnote w:type="continuationSeparator" w:id="0">
-    <w:p>
-      <w:pPr>
-        <w:spacing w:after="0" w:line="240" w:lineRule="auto"/>
-      </w:pPr>
-      <w:r>
-        <w:continuationSeparator/>
-      </w:r>
-    </w:p>
-  </w:endnote>
-</w:endnotes>
-</file>
-
-<file path=word/footnotes.xml><?xml version="1.0" encoding="utf-8"?>
-<w:footnotes xmlns:wpc="http://schemas.microsoft.com/office/word/2010/wordprocessingCanvas" xmlns:cx="http://schemas.microsoft.com/office/drawing/2014/chartex" xmlns:mc="http://schemas.openxmlformats.org/markup-compatibility/2006" xmlns:o="urn:schemas-microsoft-com:office:office" xmlns:r="http://schemas.openxmlformats.org/officeDocument/2006/relationships" xmlns:m="http://schemas.openxmlformats.org/officeDocument/2006/math" xmlns:v="urn:schemas-microsoft-com:vml" xmlns:wp14="http://schemas.microsoft.com/office/word/2010/wordprocessingDrawing" xmlns:wp="http://schemas.openxmlformats.org/drawingml/2006/wordprocessingDrawing" xmlns:w10="urn:schemas-microsoft-com:office:word" xmlns:w="http://schemas.openxmlformats.org/wordprocessingml/2006/main" xmlns:w14="http://schemas.microsoft.com/office/word/2010/wordml" xmlns:w15="http://schemas.microsoft.com/office/word/2012/wordml" xmlns:w16se="http://schemas.microsoft.com/office/word/2015/wordml/symex" xmlns:wpg="http://schemas.microsoft.com/office/word/2010/wordprocessingGroup" xmlns:wpi="http://schemas.microsoft.com/office/word/2010/wordprocessingInk" xmlns:wne="http://schemas.microsoft.com/office/word/2006/wordml" xmlns:wps="http://schemas.microsoft.com/office/word/2010/wordprocessingShape" mc:Ignorable="w14 w15 w16se wp14">
-  <w:footnote w:type="separator" w:id="-1">
-    <w:p>
-      <w:pPr>
-        <w:spacing w:after="0" w:line="240" w:lineRule="auto"/>
-      </w:pPr>
-      <w:r>
-        <w:separator/>
-      </w:r>
-    </w:p>
-  </w:footnote>
-  <w:footnote w:type="continuationSeparator" w:id="0">
-    <w:p>
-      <w:pPr>
-        <w:spacing w:after="0" w:line="240" w:lineRule="auto"/>
-      </w:pPr>
-      <w:r>
-        <w:continuationSeparator/>
-      </w:r>
-    </w:p>
-  </w:footnote>
-</w:footnotes>
 </file>
 
 <file path=word/numbering.xml><?xml version="1.0" encoding="utf-8"?>
@@ -3207,50 +3121,6 @@
       <w:ind w:leftChars="400" w:left="800"/>
     </w:pPr>
   </w:style>
-  <w:style w:type="paragraph" w:styleId="a4">
-    <w:name w:val="header"/>
-    <w:basedOn w:val="a"/>
-    <w:link w:val="Char"/>
-    <w:uiPriority w:val="99"/>
-    <w:unhideWhenUsed/>
-    <w:rsid w:val="0091535F"/>
-    <w:pPr>
-      <w:tabs>
-        <w:tab w:val="center" w:pos="4513"/>
-        <w:tab w:val="right" w:pos="9026"/>
-      </w:tabs>
-      <w:snapToGrid w:val="0"/>
-    </w:pPr>
-  </w:style>
-  <w:style w:type="character" w:customStyle="1" w:styleId="Char">
-    <w:name w:val="머리글 Char"/>
-    <w:basedOn w:val="a0"/>
-    <w:link w:val="a4"/>
-    <w:uiPriority w:val="99"/>
-    <w:rsid w:val="0091535F"/>
-  </w:style>
-  <w:style w:type="paragraph" w:styleId="a5">
-    <w:name w:val="footer"/>
-    <w:basedOn w:val="a"/>
-    <w:link w:val="Char0"/>
-    <w:uiPriority w:val="99"/>
-    <w:unhideWhenUsed/>
-    <w:rsid w:val="0091535F"/>
-    <w:pPr>
-      <w:tabs>
-        <w:tab w:val="center" w:pos="4513"/>
-        <w:tab w:val="right" w:pos="9026"/>
-      </w:tabs>
-      <w:snapToGrid w:val="0"/>
-    </w:pPr>
-  </w:style>
-  <w:style w:type="character" w:customStyle="1" w:styleId="Char0">
-    <w:name w:val="바닥글 Char"/>
-    <w:basedOn w:val="a0"/>
-    <w:link w:val="a5"/>
-    <w:uiPriority w:val="99"/>
-    <w:rsid w:val="0091535F"/>
-  </w:style>
 </w:styles>
 </file>
 
@@ -3520,7 +3390,7 @@
 </file>
 
 <file path=customXml/itemProps1.xml><?xml version="1.0" encoding="utf-8"?>
-<ds:datastoreItem xmlns:ds="http://schemas.openxmlformats.org/officeDocument/2006/customXml" ds:itemID="{FC926BAF-892E-48F0-8D2F-B89AC97D0909}">
+<ds:datastoreItem xmlns:ds="http://schemas.openxmlformats.org/officeDocument/2006/customXml" ds:itemID="{2431E5C2-D9C6-48C6-BBDF-486AB087BE61}">
   <ds:schemaRefs>
     <ds:schemaRef ds:uri="http://schemas.openxmlformats.org/officeDocument/2006/bibliography"/>
   </ds:schemaRefs>

</xml_diff>

<commit_message>
update 1장 요구사항 확인.docx 1장 021
</commit_message>
<xml_diff>
--- a/실기/1장 요구사항 확인.docx
+++ b/실기/1장 요구사항 확인.docx
@@ -2461,6 +2461,151 @@
           <w:rFonts w:hint="eastAsia"/>
         </w:rPr>
         <w:t xml:space="preserve">그래픽 지원 </w:t>
+      </w:r>
+    </w:p>
+    <w:p/>
+    <w:p>
+      <w:pPr>
+        <w:ind w:left="440" w:hangingChars="200" w:hanging="440"/>
+        <w:rPr>
+          <w:sz w:val="22"/>
+          <w:shd w:val="pct15" w:color="auto" w:fill="FFFFFF"/>
+        </w:rPr>
+      </w:pPr>
+      <w:r>
+        <w:rPr>
+          <w:rFonts w:hint="eastAsia"/>
+          <w:sz w:val="22"/>
+          <w:shd w:val="pct15" w:color="auto" w:fill="FFFFFF"/>
+        </w:rPr>
+        <w:t>021 소프트웨어 아키텍처</w:t>
+      </w:r>
+    </w:p>
+    <w:p>
+      <w:pPr>
+        <w:ind w:left="400" w:hangingChars="200" w:hanging="400"/>
+      </w:pPr>
+      <w:r>
+        <w:rPr>
+          <w:rFonts w:hint="eastAsia"/>
+        </w:rPr>
+        <w:t>SW를 구성하는 요소들 간의 관계를 표현하는 시스템 구조</w:t>
+      </w:r>
+    </w:p>
+    <w:p>
+      <w:pPr>
+        <w:ind w:left="400" w:hangingChars="200" w:hanging="400"/>
+      </w:pPr>
+      <w:r>
+        <w:rPr>
+          <w:rFonts w:hint="eastAsia"/>
+        </w:rPr>
+        <w:t>- 1. 모듈화 2. 추상화 3. 단계적 분해 4. 정보은닉</w:t>
+      </w:r>
+    </w:p>
+    <w:p>
+      <w:pPr>
+        <w:ind w:left="400" w:hangingChars="200" w:hanging="400"/>
+      </w:pPr>
+      <w:r>
+        <w:rPr>
+          <w:rFonts w:hint="eastAsia"/>
+        </w:rPr>
+        <w:t xml:space="preserve">1. SW의 성능을 향상시키거나 시스템의 수정 및 재사용, 유지 관리가 용이하도록 시스템의 기능들을 모듈 단위로 나눈 것 </w:t>
+      </w:r>
+    </w:p>
+    <w:p>
+      <w:pPr>
+        <w:ind w:left="400" w:hangingChars="200" w:hanging="400"/>
+      </w:pPr>
+      <w:r>
+        <w:t xml:space="preserve">2. </w:t>
+      </w:r>
+      <w:r>
+        <w:rPr>
+          <w:rFonts w:hint="eastAsia"/>
+        </w:rPr>
+        <w:t>문제의 포괄적인 개념을 세분화하여 구체화 시키는 것</w:t>
+      </w:r>
+    </w:p>
+    <w:p>
+      <w:pPr>
+        <w:ind w:left="400" w:hangingChars="200" w:hanging="400"/>
+      </w:pPr>
+      <w:r>
+        <w:rPr>
+          <w:rFonts w:hint="eastAsia"/>
+        </w:rPr>
+        <w:t>-&gt; 과정 추상화 / 데이터 추상화 / 제어 추상화</w:t>
+      </w:r>
+    </w:p>
+    <w:p>
+      <w:pPr>
+        <w:ind w:left="400" w:hangingChars="200" w:hanging="400"/>
+      </w:pPr>
+      <w:r>
+        <w:rPr>
+          <w:rFonts w:hint="eastAsia"/>
+        </w:rPr>
+        <w:t>3. 문제를 상위의 중요 개념부터 하위의 개념으로 구체화시킴</w:t>
+      </w:r>
+    </w:p>
+    <w:p>
+      <w:pPr>
+        <w:ind w:left="400" w:hangingChars="200" w:hanging="400"/>
+      </w:pPr>
+      <w:r>
+        <w:rPr>
+          <w:rFonts w:hint="eastAsia"/>
+        </w:rPr>
+        <w:t>4. 자료들의 정보가 감추어져 다른 모듈이 접근하거나 변경하지 못하도록 하는 기법</w:t>
+      </w:r>
+    </w:p>
+    <w:p>
+      <w:pPr>
+        <w:ind w:left="400" w:hangingChars="200" w:hanging="400"/>
+      </w:pPr>
+      <w:r>
+        <w:rPr>
+          <w:rFonts w:hint="eastAsia"/>
+        </w:rPr>
+        <w:t xml:space="preserve">소프트웨어 아키텍처 품질 속성 </w:t>
+      </w:r>
+    </w:p>
+    <w:p>
+      <w:pPr>
+        <w:ind w:left="400" w:hangingChars="200" w:hanging="400"/>
+      </w:pPr>
+      <w:r>
+        <w:t xml:space="preserve">-&gt; </w:t>
+      </w:r>
+      <w:r>
+        <w:rPr>
+          <w:rFonts w:hint="eastAsia"/>
+        </w:rPr>
+        <w:t>시스템 측면 / 비즈니스 측면 / 아키텍처 측면</w:t>
+      </w:r>
+    </w:p>
+    <w:p>
+      <w:pPr>
+        <w:ind w:left="400" w:hangingChars="200" w:hanging="400"/>
+      </w:pPr>
+      <w:r>
+        <w:rPr>
+          <w:rFonts w:hint="eastAsia"/>
+        </w:rPr>
+        <w:t>소프트웨어 아키텍처 설계 과정</w:t>
+      </w:r>
+    </w:p>
+    <w:p>
+      <w:pPr>
+        <w:ind w:left="400" w:hangingChars="200" w:hanging="400"/>
+      </w:pPr>
+      <w:r>
+        <w:rPr>
+          <w:rFonts w:hint="eastAsia"/>
+        </w:rPr>
+        <w:t xml:space="preserve">설계 목표 설정 -&gt; 시스템 타입 결정 -&gt; 아키텍처 패턴 적용 -&gt; 서브시스템 구체화 -&gt; 검토 </w:t>
       </w:r>
     </w:p>
     <w:p>
@@ -3520,7 +3665,7 @@
 </file>
 
 <file path=customXml/itemProps1.xml><?xml version="1.0" encoding="utf-8"?>
-<ds:datastoreItem xmlns:ds="http://schemas.openxmlformats.org/officeDocument/2006/customXml" ds:itemID="{FC926BAF-892E-48F0-8D2F-B89AC97D0909}">
+<ds:datastoreItem xmlns:ds="http://schemas.openxmlformats.org/officeDocument/2006/customXml" ds:itemID="{1ACF6956-6579-4CE8-A671-30B4C0334038}">
   <ds:schemaRefs>
     <ds:schemaRef ds:uri="http://schemas.openxmlformats.org/officeDocument/2006/bibliography"/>
   </ds:schemaRefs>

</xml_diff>

<commit_message>
update 1장 요구사항 확인.docx 1장 021~022
</commit_message>
<xml_diff>
--- a/실기/1장 요구사항 확인.docx
+++ b/실기/1장 요구사항 확인.docx
@@ -2478,134 +2478,337 @@
           <w:sz w:val="22"/>
           <w:shd w:val="pct15" w:color="auto" w:fill="FFFFFF"/>
         </w:rPr>
-        <w:t>021 소프트웨어 아키텍처</w:t>
-      </w:r>
-    </w:p>
-    <w:p>
-      <w:pPr>
-        <w:ind w:left="400" w:hangingChars="200" w:hanging="400"/>
-      </w:pPr>
-      <w:r>
-        <w:rPr>
-          <w:rFonts w:hint="eastAsia"/>
-        </w:rPr>
-        <w:t>SW를 구성하는 요소들 간의 관계를 표현하는 시스템 구조</w:t>
-      </w:r>
-    </w:p>
-    <w:p>
-      <w:pPr>
-        <w:ind w:left="400" w:hangingChars="200" w:hanging="400"/>
-      </w:pPr>
-      <w:r>
-        <w:rPr>
-          <w:rFonts w:hint="eastAsia"/>
-        </w:rPr>
-        <w:t>- 1. 모듈화 2. 추상화 3. 단계적 분해 4. 정보은닉</w:t>
-      </w:r>
-    </w:p>
-    <w:p>
-      <w:pPr>
-        <w:ind w:left="400" w:hangingChars="200" w:hanging="400"/>
-      </w:pPr>
-      <w:r>
-        <w:rPr>
-          <w:rFonts w:hint="eastAsia"/>
-        </w:rPr>
-        <w:t xml:space="preserve">1. SW의 성능을 향상시키거나 시스템의 수정 및 재사용, 유지 관리가 용이하도록 시스템의 기능들을 모듈 단위로 나눈 것 </w:t>
-      </w:r>
-    </w:p>
-    <w:p>
-      <w:pPr>
-        <w:ind w:left="400" w:hangingChars="200" w:hanging="400"/>
-      </w:pPr>
-      <w:r>
-        <w:t xml:space="preserve">2. </w:t>
-      </w:r>
-      <w:r>
-        <w:rPr>
-          <w:rFonts w:hint="eastAsia"/>
-        </w:rPr>
-        <w:t>문제의 포괄적인 개념을 세분화하여 구체화 시키는 것</w:t>
-      </w:r>
-    </w:p>
-    <w:p>
-      <w:pPr>
-        <w:ind w:left="400" w:hangingChars="200" w:hanging="400"/>
-      </w:pPr>
-      <w:r>
-        <w:rPr>
-          <w:rFonts w:hint="eastAsia"/>
-        </w:rPr>
-        <w:t>-&gt; 과정 추상화 / 데이터 추상화 / 제어 추상화</w:t>
-      </w:r>
-    </w:p>
-    <w:p>
-      <w:pPr>
-        <w:ind w:left="400" w:hangingChars="200" w:hanging="400"/>
-      </w:pPr>
-      <w:r>
-        <w:rPr>
-          <w:rFonts w:hint="eastAsia"/>
-        </w:rPr>
-        <w:t>3. 문제를 상위의 중요 개념부터 하위의 개념으로 구체화시킴</w:t>
-      </w:r>
-    </w:p>
-    <w:p>
-      <w:pPr>
-        <w:ind w:left="400" w:hangingChars="200" w:hanging="400"/>
-      </w:pPr>
-      <w:r>
-        <w:rPr>
-          <w:rFonts w:hint="eastAsia"/>
-        </w:rPr>
-        <w:t>4. 자료들의 정보가 감추어져 다른 모듈이 접근하거나 변경하지 못하도록 하는 기법</w:t>
-      </w:r>
-    </w:p>
-    <w:p>
-      <w:pPr>
-        <w:ind w:left="400" w:hangingChars="200" w:hanging="400"/>
-      </w:pPr>
-      <w:r>
-        <w:rPr>
-          <w:rFonts w:hint="eastAsia"/>
-        </w:rPr>
-        <w:t xml:space="preserve">소프트웨어 아키텍처 품질 속성 </w:t>
-      </w:r>
-    </w:p>
-    <w:p>
-      <w:pPr>
-        <w:ind w:left="400" w:hangingChars="200" w:hanging="400"/>
-      </w:pPr>
-      <w:r>
-        <w:t xml:space="preserve">-&gt; </w:t>
-      </w:r>
-      <w:r>
-        <w:rPr>
-          <w:rFonts w:hint="eastAsia"/>
-        </w:rPr>
-        <w:t>시스템 측면 / 비즈니스 측면 / 아키텍처 측면</w:t>
-      </w:r>
-    </w:p>
-    <w:p>
-      <w:pPr>
-        <w:ind w:left="400" w:hangingChars="200" w:hanging="400"/>
-      </w:pPr>
-      <w:r>
-        <w:rPr>
-          <w:rFonts w:hint="eastAsia"/>
-        </w:rPr>
-        <w:t>소프트웨어 아키텍처 설계 과정</w:t>
-      </w:r>
-    </w:p>
-    <w:p>
-      <w:pPr>
-        <w:ind w:left="400" w:hangingChars="200" w:hanging="400"/>
-      </w:pPr>
-      <w:r>
-        <w:rPr>
-          <w:rFonts w:hint="eastAsia"/>
-        </w:rPr>
-        <w:t xml:space="preserve">설계 목표 설정 -&gt; 시스템 타입 결정 -&gt; 아키텍처 패턴 적용 -&gt; 서브시스템 구체화 -&gt; 검토 </w:t>
+        <w:t xml:space="preserve">021 </w:t>
+      </w:r>
+      <w:r>
+        <w:rPr>
+          <w:rFonts w:hint="eastAsia"/>
+          <w:sz w:val="22"/>
+          <w:shd w:val="pct15" w:color="auto" w:fill="FFFFFF"/>
+        </w:rPr>
+        <w:t xml:space="preserve">비용 산정 기법 </w:t>
+      </w:r>
+      <w:r>
+        <w:rPr>
+          <w:sz w:val="22"/>
+          <w:shd w:val="pct15" w:color="auto" w:fill="FFFFFF"/>
+        </w:rPr>
+        <w:t xml:space="preserve">– </w:t>
+      </w:r>
+      <w:r>
+        <w:rPr>
+          <w:rFonts w:hint="eastAsia"/>
+          <w:sz w:val="22"/>
+          <w:shd w:val="pct15" w:color="auto" w:fill="FFFFFF"/>
+        </w:rPr>
+        <w:t>하향식</w:t>
+      </w:r>
+    </w:p>
+    <w:p>
+      <w:r>
+        <w:t xml:space="preserve">- </w:t>
+      </w:r>
+      <w:r>
+        <w:rPr>
+          <w:rFonts w:hint="eastAsia"/>
+        </w:rPr>
+        <w:t>과거의 유사한 경험을 바탕으로 전문 지식이 많은 개발자들이 참여한 회의를 통해 비용을 산정하는 비과학적인 방법</w:t>
+      </w:r>
+    </w:p>
+    <w:p>
+      <w:r>
+        <w:rPr>
+          <w:rFonts w:hint="eastAsia"/>
+        </w:rPr>
+        <w:t xml:space="preserve">전문가 감정 기법 </w:t>
+      </w:r>
+      <w:r>
+        <w:t xml:space="preserve">/ </w:t>
+      </w:r>
+      <w:r>
+        <w:rPr>
+          <w:rFonts w:hint="eastAsia"/>
+        </w:rPr>
+        <w:t>델파이 기법</w:t>
+      </w:r>
+    </w:p>
+    <w:p>
+      <w:r>
+        <w:rPr>
+          <w:rFonts w:hint="eastAsia"/>
+        </w:rPr>
+        <w:t xml:space="preserve">전문가 감정 기법 </w:t>
+      </w:r>
+      <w:r>
+        <w:t xml:space="preserve">– </w:t>
+      </w:r>
+      <w:r>
+        <w:rPr>
+          <w:rFonts w:hint="eastAsia"/>
+        </w:rPr>
+        <w:t>조직 내에 경험이 많은 두 명 이상의 전문가에게 비용 산정을 의뢰하는 기법</w:t>
+      </w:r>
+    </w:p>
+    <w:p>
+      <w:r>
+        <w:rPr>
+          <w:rFonts w:hint="eastAsia"/>
+        </w:rPr>
+        <w:t xml:space="preserve">델파이 기법 </w:t>
+      </w:r>
+      <w:r>
+        <w:t xml:space="preserve">– </w:t>
+      </w:r>
+      <w:r>
+        <w:rPr>
+          <w:rFonts w:hint="eastAsia"/>
+        </w:rPr>
+        <w:t>전문가 감정 기법의 주관적인 편견을 보완하기 위해 많은 전문가의 의견을 종합하여 산정하는 기법</w:t>
+      </w:r>
+    </w:p>
+    <w:p/>
+    <w:p>
+      <w:pPr>
+        <w:rPr>
+          <w:sz w:val="22"/>
+          <w:shd w:val="pct15" w:color="auto" w:fill="FFFFFF"/>
+        </w:rPr>
+      </w:pPr>
+      <w:r>
+        <w:rPr>
+          <w:rFonts w:hint="eastAsia"/>
+          <w:sz w:val="22"/>
+          <w:shd w:val="pct15" w:color="auto" w:fill="FFFFFF"/>
+        </w:rPr>
+        <w:t xml:space="preserve">022 비용 산정 기법 </w:t>
+      </w:r>
+      <w:r>
+        <w:rPr>
+          <w:sz w:val="22"/>
+          <w:shd w:val="pct15" w:color="auto" w:fill="FFFFFF"/>
+        </w:rPr>
+        <w:t xml:space="preserve">– </w:t>
+      </w:r>
+      <w:r>
+        <w:rPr>
+          <w:rFonts w:hint="eastAsia"/>
+          <w:sz w:val="22"/>
+          <w:shd w:val="pct15" w:color="auto" w:fill="FFFFFF"/>
+        </w:rPr>
+        <w:t>상향식</w:t>
+      </w:r>
+    </w:p>
+    <w:p>
+      <w:r>
+        <w:rPr>
+          <w:rFonts w:hint="eastAsia"/>
+        </w:rPr>
+        <w:t>- 프로젝트의 세부적인 작업 단위별로 비용을 산정한 후 집계하여 전체 비용을 산정하는 방법</w:t>
+      </w:r>
+    </w:p>
+    <w:p>
+      <w:r>
+        <w:rPr>
+          <w:rFonts w:hint="eastAsia"/>
+        </w:rPr>
+        <w:t>LOC</w:t>
+      </w:r>
+      <w:r>
+        <w:t xml:space="preserve"> </w:t>
+      </w:r>
+      <w:r>
+        <w:rPr>
+          <w:rFonts w:hint="eastAsia"/>
+        </w:rPr>
+        <w:t xml:space="preserve">기법 </w:t>
+      </w:r>
+      <w:r>
+        <w:t xml:space="preserve">/ </w:t>
+      </w:r>
+      <w:r>
+        <w:rPr>
+          <w:rFonts w:hint="eastAsia"/>
+        </w:rPr>
+        <w:t xml:space="preserve">개발 단계별 인월수 기법 </w:t>
+      </w:r>
+      <w:r>
+        <w:t xml:space="preserve">/ </w:t>
+      </w:r>
+      <w:r>
+        <w:rPr>
+          <w:rFonts w:hint="eastAsia"/>
+        </w:rPr>
+        <w:t>수학적 산정 기법</w:t>
+      </w:r>
+    </w:p>
+    <w:p>
+      <w:r>
+        <w:rPr>
+          <w:rFonts w:hint="eastAsia"/>
+        </w:rPr>
+        <w:t>LOC</w:t>
+      </w:r>
+      <w:r>
+        <w:t xml:space="preserve"> </w:t>
+      </w:r>
+      <w:r>
+        <w:rPr>
+          <w:rFonts w:hint="eastAsia"/>
+        </w:rPr>
+        <w:t xml:space="preserve">기법 </w:t>
+      </w:r>
+      <w:r>
+        <w:t xml:space="preserve">– </w:t>
+      </w:r>
+      <w:r>
+        <w:rPr>
+          <w:rFonts w:hint="eastAsia"/>
+        </w:rPr>
+        <w:t>기능의 원시 코드 라인 수의 비관치,</w:t>
+      </w:r>
+      <w:r>
+        <w:t xml:space="preserve"> </w:t>
+      </w:r>
+      <w:r>
+        <w:rPr>
+          <w:rFonts w:hint="eastAsia"/>
+        </w:rPr>
+        <w:t>낙관치,</w:t>
+      </w:r>
+      <w:r>
+        <w:t xml:space="preserve"> </w:t>
+      </w:r>
+      <w:r>
+        <w:rPr>
+          <w:rFonts w:hint="eastAsia"/>
+        </w:rPr>
+        <w:t>기대치를 측정하여 예측치를 구하고 비용을 산정하는 기법</w:t>
+      </w:r>
+    </w:p>
+    <w:p>
+      <w:r>
+        <w:rPr>
+          <w:rFonts w:hint="eastAsia"/>
+        </w:rPr>
+        <w:t>노력(인월)</w:t>
+      </w:r>
+      <w:r>
+        <w:t xml:space="preserve"> = </w:t>
+      </w:r>
+      <w:r>
+        <w:rPr>
+          <w:rFonts w:hint="eastAsia"/>
+        </w:rPr>
+        <w:t xml:space="preserve">개발기간 </w:t>
+      </w:r>
+      <w:r>
+        <w:t xml:space="preserve">X </w:t>
+      </w:r>
+      <w:r>
+        <w:rPr>
+          <w:rFonts w:hint="eastAsia"/>
+        </w:rPr>
+        <w:t>투입 인원</w:t>
+      </w:r>
+    </w:p>
+    <w:p>
+      <w:r>
+        <w:rPr>
+          <w:rFonts w:hint="eastAsia"/>
+        </w:rPr>
+        <w:t xml:space="preserve">         </w:t>
+      </w:r>
+      <w:r>
+        <w:t xml:space="preserve"> </w:t>
+      </w:r>
+      <w:r>
+        <w:rPr>
+          <w:rFonts w:hint="eastAsia"/>
+        </w:rPr>
+        <w:t>=</w:t>
+      </w:r>
+      <w:r>
+        <w:t xml:space="preserve"> LOC / 1</w:t>
+      </w:r>
+      <w:r>
+        <w:rPr>
+          <w:rFonts w:hint="eastAsia"/>
+        </w:rPr>
+        <w:t>인당 월평균 생산 코드 라인 수</w:t>
+      </w:r>
+    </w:p>
+    <w:p>
+      <w:r>
+        <w:rPr>
+          <w:rFonts w:hint="eastAsia"/>
+        </w:rPr>
+        <w:t xml:space="preserve">개발 비용 </w:t>
+      </w:r>
+      <w:r>
+        <w:t xml:space="preserve">= </w:t>
+      </w:r>
+      <w:r>
+        <w:rPr>
+          <w:rFonts w:hint="eastAsia"/>
+        </w:rPr>
+        <w:t xml:space="preserve">노력 </w:t>
+      </w:r>
+      <w:r>
+        <w:t xml:space="preserve">X </w:t>
+      </w:r>
+      <w:r>
+        <w:rPr>
+          <w:rFonts w:hint="eastAsia"/>
+        </w:rPr>
+        <w:t>단위 비용</w:t>
+      </w:r>
+    </w:p>
+    <w:p>
+      <w:r>
+        <w:rPr>
+          <w:rFonts w:hint="eastAsia"/>
+        </w:rPr>
+        <w:t xml:space="preserve">개발 기간 </w:t>
+      </w:r>
+      <w:r>
+        <w:t xml:space="preserve">= </w:t>
+      </w:r>
+      <w:r>
+        <w:rPr>
+          <w:rFonts w:hint="eastAsia"/>
+        </w:rPr>
+        <w:t xml:space="preserve">노력 </w:t>
+      </w:r>
+      <w:r>
+        <w:t xml:space="preserve">/ </w:t>
+      </w:r>
+      <w:r>
+        <w:rPr>
+          <w:rFonts w:hint="eastAsia"/>
+        </w:rPr>
+        <w:t>투입 인원</w:t>
+      </w:r>
+    </w:p>
+    <w:p>
+      <w:pPr>
+        <w:rPr>
+          <w:rFonts w:hint="eastAsia"/>
+        </w:rPr>
+      </w:pPr>
+      <w:r>
+        <w:rPr>
+          <w:rFonts w:hint="eastAsia"/>
+        </w:rPr>
+        <w:t xml:space="preserve">생산성 </w:t>
+      </w:r>
+      <w:r>
+        <w:t xml:space="preserve">= LOC / </w:t>
+      </w:r>
+      <w:r>
+        <w:rPr>
+          <w:rFonts w:hint="eastAsia"/>
+        </w:rPr>
+        <w:t>노력</w:t>
       </w:r>
     </w:p>
     <w:p>
@@ -2616,6 +2819,21 @@
       </w:pPr>
       <w:bookmarkStart w:id="0" w:name="_GoBack"/>
       <w:bookmarkEnd w:id="0"/>
+      <w:r>
+        <w:rPr>
+          <w:rFonts w:hint="eastAsia"/>
+        </w:rPr>
+        <w:t xml:space="preserve">개발 단계별 인월수 기법 </w:t>
+      </w:r>
+      <w:r>
+        <w:t xml:space="preserve">– </w:t>
+      </w:r>
+      <w:r>
+        <w:rPr>
+          <w:rFonts w:hint="eastAsia"/>
+        </w:rPr>
+        <w:t xml:space="preserve">기능을 구현시키는 데 필요한 노력을 생명 주기의 각 단계별로 산정 </w:t>
+      </w:r>
     </w:p>
     <w:sectPr>
       <w:pgSz w:w="11906" w:h="16838"/>
@@ -3665,7 +3883,7 @@
 </file>
 
 <file path=customXml/itemProps1.xml><?xml version="1.0" encoding="utf-8"?>
-<ds:datastoreItem xmlns:ds="http://schemas.openxmlformats.org/officeDocument/2006/customXml" ds:itemID="{1ACF6956-6579-4CE8-A671-30B4C0334038}">
+<ds:datastoreItem xmlns:ds="http://schemas.openxmlformats.org/officeDocument/2006/customXml" ds:itemID="{A62A0BB1-7F1B-43A8-A1D9-53F1BE6945B2}">
   <ds:schemaRefs>
     <ds:schemaRef ds:uri="http://schemas.openxmlformats.org/officeDocument/2006/bibliography"/>
   </ds:schemaRefs>

</xml_diff>

<commit_message>
update 1장 요구사항 확인.docx 1장 023~024
</commit_message>
<xml_diff>
--- a/실기/1장 요구사항 확인.docx
+++ b/실기/1장 요구사항 확인.docx
@@ -2790,11 +2790,6 @@
       </w:r>
     </w:p>
     <w:p>
-      <w:pPr>
-        <w:rPr>
-          <w:rFonts w:hint="eastAsia"/>
-        </w:rPr>
-      </w:pPr>
       <w:r>
         <w:rPr>
           <w:rFonts w:hint="eastAsia"/>
@@ -2812,28 +2807,412 @@
       </w:r>
     </w:p>
     <w:p>
-      <w:pPr>
-        <w:rPr>
-          <w:rFonts w:hint="eastAsia"/>
-        </w:rPr>
-      </w:pPr>
+      <w:r>
+        <w:rPr>
+          <w:rFonts w:hint="eastAsia"/>
+        </w:rPr>
+        <w:t xml:space="preserve">개발 단계별 인월수 기법 </w:t>
+      </w:r>
+      <w:r>
+        <w:t xml:space="preserve">– </w:t>
+      </w:r>
+      <w:r>
+        <w:rPr>
+          <w:rFonts w:hint="eastAsia"/>
+        </w:rPr>
+        <w:t xml:space="preserve">기능을 구현시키는 데 필요한 노력을 생명 주기의 각 단계별로 산정 </w:t>
+      </w:r>
+    </w:p>
+    <w:p/>
+    <w:p>
+      <w:pPr>
+        <w:rPr>
+          <w:sz w:val="22"/>
+          <w:shd w:val="pct15" w:color="auto" w:fill="FFFFFF"/>
+        </w:rPr>
+      </w:pPr>
+      <w:r>
+        <w:rPr>
+          <w:sz w:val="22"/>
+          <w:shd w:val="pct15" w:color="auto" w:fill="FFFFFF"/>
+        </w:rPr>
+        <w:t xml:space="preserve">023 </w:t>
+      </w:r>
+      <w:r>
+        <w:rPr>
+          <w:rFonts w:hint="eastAsia"/>
+          <w:sz w:val="22"/>
+          <w:shd w:val="pct15" w:color="auto" w:fill="FFFFFF"/>
+        </w:rPr>
+        <w:t>수학적 산정 기법</w:t>
+      </w:r>
+    </w:p>
+    <w:p>
+      <w:r>
+        <w:rPr>
+          <w:rFonts w:hint="eastAsia"/>
+        </w:rPr>
+        <w:t>- 상향식 비용 산정 기법으로 경험적 추정 모형,</w:t>
+      </w:r>
+      <w:r>
+        <w:t xml:space="preserve"> </w:t>
+      </w:r>
+      <w:r>
+        <w:rPr>
+          <w:rFonts w:hint="eastAsia"/>
+        </w:rPr>
+        <w:t>실험적 추정 모형이라고 함</w:t>
+      </w:r>
+    </w:p>
+    <w:p>
+      <w:r>
+        <w:rPr>
+          <w:rFonts w:hint="eastAsia"/>
+        </w:rPr>
+        <w:lastRenderedPageBreak/>
+        <w:t xml:space="preserve">주요 수학적 산정 기법 </w:t>
+      </w:r>
+      <w:r>
+        <w:t>–</w:t>
+      </w:r>
+      <w:r>
+        <w:rPr>
+          <w:rFonts w:hint="eastAsia"/>
+        </w:rPr>
+        <w:t xml:space="preserve"> </w:t>
+      </w:r>
+      <w:r>
+        <w:t xml:space="preserve">COCOMO / Putnam </w:t>
+      </w:r>
+      <w:r>
+        <w:rPr>
+          <w:rFonts w:hint="eastAsia"/>
+        </w:rPr>
+        <w:t xml:space="preserve">모형 </w:t>
+      </w:r>
+      <w:r>
+        <w:t xml:space="preserve">/ </w:t>
+      </w:r>
+      <w:r>
+        <w:rPr>
+          <w:rFonts w:hint="eastAsia"/>
+        </w:rPr>
+        <w:t>기능 점수 모형</w:t>
+      </w:r>
+    </w:p>
+    <w:p>
+      <w:r>
+        <w:rPr>
+          <w:rFonts w:hint="eastAsia"/>
+        </w:rPr>
+        <w:t>COCO</w:t>
+      </w:r>
+      <w:r>
+        <w:t>MO – LOC</w:t>
+      </w:r>
+      <w:r>
+        <w:rPr>
+          <w:rFonts w:hint="eastAsia"/>
+        </w:rPr>
+        <w:t>에 의한 비용 산정 기법</w:t>
+      </w:r>
+    </w:p>
+    <w:p>
+      <w:r>
+        <w:rPr>
+          <w:rFonts w:hint="eastAsia"/>
+        </w:rPr>
+        <w:t xml:space="preserve">개발 유형 - 조직형 </w:t>
+      </w:r>
+      <w:r>
+        <w:t xml:space="preserve">/ </w:t>
+      </w:r>
+      <w:r>
+        <w:rPr>
+          <w:rFonts w:hint="eastAsia"/>
+        </w:rPr>
+        <w:t xml:space="preserve">반분리형 </w:t>
+      </w:r>
+      <w:r>
+        <w:t xml:space="preserve">/ </w:t>
+      </w:r>
+      <w:r>
+        <w:rPr>
+          <w:rFonts w:hint="eastAsia"/>
+        </w:rPr>
+        <w:t>내장형</w:t>
+      </w:r>
+    </w:p>
+    <w:p>
+      <w:r>
+        <w:rPr>
+          <w:rFonts w:hint="eastAsia"/>
+        </w:rPr>
+        <w:t xml:space="preserve">모형 종류 </w:t>
+      </w:r>
+      <w:r>
+        <w:t xml:space="preserve">– </w:t>
+      </w:r>
+      <w:r>
+        <w:rPr>
+          <w:rFonts w:hint="eastAsia"/>
+        </w:rPr>
+        <w:t xml:space="preserve">기본형 </w:t>
+      </w:r>
+      <w:r>
+        <w:t xml:space="preserve">/ </w:t>
+      </w:r>
+      <w:r>
+        <w:rPr>
+          <w:rFonts w:hint="eastAsia"/>
+        </w:rPr>
+        <w:t xml:space="preserve">중간형 </w:t>
+      </w:r>
+      <w:r>
+        <w:t xml:space="preserve">/ </w:t>
+      </w:r>
+      <w:r>
+        <w:rPr>
+          <w:rFonts w:hint="eastAsia"/>
+        </w:rPr>
+        <w:t>발전형</w:t>
+      </w:r>
+    </w:p>
+    <w:p>
+      <w:r>
+        <w:rPr>
+          <w:rFonts w:hint="eastAsia"/>
+        </w:rPr>
+        <w:t xml:space="preserve">Putnam </w:t>
+      </w:r>
+      <w:r>
+        <w:t>–</w:t>
+      </w:r>
+      <w:r>
+        <w:rPr>
+          <w:rFonts w:hint="eastAsia"/>
+        </w:rPr>
+        <w:t xml:space="preserve"> 소프트웨어 생명 주기의 전 과정 도안에 사용될 노력의 분포를 예상하는 모형</w:t>
+      </w:r>
+    </w:p>
+    <w:p>
+      <w:r>
+        <w:rPr>
+          <w:rFonts w:hint="eastAsia"/>
+        </w:rPr>
+        <w:t xml:space="preserve">기능 점수 모형 </w:t>
+      </w:r>
+      <w:r>
+        <w:t>–</w:t>
+      </w:r>
+      <w:r>
+        <w:t xml:space="preserve"> </w:t>
+      </w:r>
+      <w:r>
+        <w:rPr>
+          <w:rFonts w:hint="eastAsia"/>
+        </w:rPr>
+        <w:t>소프트웨어의 기능을 증대시키는 요인별로 가중치를 부여하고 요인별 가중치를 합산하여 총 기능 점수를 산출하며 기능점수를 구한 후 비용을 산정하는 기법</w:t>
+      </w:r>
+    </w:p>
+    <w:p>
+      <w:r>
+        <w:rPr>
+          <w:rFonts w:hint="eastAsia"/>
+        </w:rPr>
+        <w:t xml:space="preserve">증대 요인 </w:t>
+      </w:r>
+      <w:r>
+        <w:t xml:space="preserve">– </w:t>
+      </w:r>
+      <w:r>
+        <w:rPr>
+          <w:rFonts w:hint="eastAsia"/>
+        </w:rPr>
+        <w:t xml:space="preserve">자료 입력 </w:t>
+      </w:r>
+      <w:r>
+        <w:t xml:space="preserve">/ </w:t>
+      </w:r>
+      <w:r>
+        <w:rPr>
+          <w:rFonts w:hint="eastAsia"/>
+        </w:rPr>
+        <w:t xml:space="preserve">정보 출력 </w:t>
+      </w:r>
+      <w:r>
+        <w:t xml:space="preserve">/ </w:t>
+      </w:r>
+      <w:r>
+        <w:rPr>
+          <w:rFonts w:hint="eastAsia"/>
+        </w:rPr>
+        <w:t xml:space="preserve">명령어 </w:t>
+      </w:r>
+      <w:r>
+        <w:t xml:space="preserve">/ </w:t>
+      </w:r>
+      <w:r>
+        <w:rPr>
+          <w:rFonts w:hint="eastAsia"/>
+        </w:rPr>
+        <w:t xml:space="preserve">데이터 파일 </w:t>
+      </w:r>
+      <w:r>
+        <w:t xml:space="preserve">/ </w:t>
+      </w:r>
+      <w:r>
+        <w:rPr>
+          <w:rFonts w:hint="eastAsia"/>
+        </w:rPr>
+        <w:t>필요한 외부 루틴과의 인터페이스</w:t>
+      </w:r>
+    </w:p>
+    <w:p>
+      <w:r>
+        <w:rPr>
+          <w:rFonts w:hint="eastAsia"/>
+        </w:rPr>
+        <w:t xml:space="preserve">자동화 도구 </w:t>
+      </w:r>
+      <w:r>
+        <w:t>– SLIM / ESTIMACS</w:t>
+      </w:r>
+    </w:p>
+    <w:p/>
+    <w:p>
+      <w:pPr>
+        <w:rPr>
+          <w:sz w:val="22"/>
+          <w:shd w:val="pct15" w:color="auto" w:fill="FFFFFF"/>
+        </w:rPr>
+      </w:pPr>
+      <w:r>
+        <w:rPr>
+          <w:rFonts w:hint="eastAsia"/>
+          <w:sz w:val="22"/>
+          <w:shd w:val="pct15" w:color="auto" w:fill="FFFFFF"/>
+        </w:rPr>
+        <w:t>024 프로젝트 일정 계획</w:t>
+      </w:r>
+    </w:p>
+    <w:p>
+      <w:pPr>
+        <w:rPr>
+          <w:szCs w:val="20"/>
+        </w:rPr>
+      </w:pPr>
+      <w:r>
+        <w:rPr>
+          <w:rFonts w:hint="eastAsia"/>
+        </w:rPr>
+        <w:t xml:space="preserve">- 프로세스를 이루는 소작업을 파악하여 </w:t>
+      </w:r>
+      <w:r>
+        <w:rPr>
+          <w:rFonts w:hint="eastAsia"/>
+          <w:szCs w:val="20"/>
+        </w:rPr>
+        <w:t>예</w:t>
+      </w:r>
+      <w:r>
+        <w:rPr>
+          <w:rFonts w:hint="eastAsia"/>
+          <w:szCs w:val="20"/>
+        </w:rPr>
+        <w:t>측된 노력을 각 소작업에 분배하여 소작업의 순서와 일정을</w:t>
+      </w:r>
+      <w:r>
+        <w:rPr>
+          <w:rFonts w:hint="eastAsia"/>
+          <w:szCs w:val="20"/>
+        </w:rPr>
+        <w:t xml:space="preserve"> 정하는 것</w:t>
+      </w:r>
+    </w:p>
+    <w:p>
+      <w:pPr>
+        <w:rPr>
+          <w:szCs w:val="20"/>
+        </w:rPr>
+      </w:pPr>
+      <w:r>
+        <w:rPr>
+          <w:rFonts w:hint="eastAsia"/>
+          <w:szCs w:val="20"/>
+        </w:rPr>
+        <w:t xml:space="preserve">PERT </w:t>
+      </w:r>
+      <w:r>
+        <w:rPr>
+          <w:szCs w:val="20"/>
+        </w:rPr>
+        <w:t>–</w:t>
+      </w:r>
+      <w:r>
+        <w:rPr>
+          <w:rFonts w:hint="eastAsia"/>
+          <w:szCs w:val="20"/>
+        </w:rPr>
+        <w:t xml:space="preserve"> 전체 작업의 상호 관계를 표시하는 네트워크</w:t>
+      </w:r>
+    </w:p>
+    <w:p>
+      <w:pPr>
+        <w:rPr>
+          <w:szCs w:val="20"/>
+        </w:rPr>
+      </w:pPr>
+      <w:r>
+        <w:rPr>
+          <w:rFonts w:hint="eastAsia"/>
+          <w:szCs w:val="20"/>
+        </w:rPr>
+        <w:t xml:space="preserve">CPM </w:t>
+      </w:r>
+      <w:r>
+        <w:rPr>
+          <w:szCs w:val="20"/>
+        </w:rPr>
+        <w:t>–</w:t>
+      </w:r>
+      <w:r>
+        <w:rPr>
+          <w:rFonts w:hint="eastAsia"/>
+          <w:szCs w:val="20"/>
+        </w:rPr>
+        <w:t xml:space="preserve"> 프로젝트 완성에 필요한 작업을 나열하고 작업에 필요한 소요 기간을 예측하는데 사용하는 기법</w:t>
+      </w:r>
+    </w:p>
+    <w:p>
+      <w:pPr>
+        <w:rPr>
+          <w:rFonts w:hint="eastAsia"/>
+          <w:szCs w:val="20"/>
+        </w:rPr>
+      </w:pPr>
+      <w:r>
+        <w:rPr>
+          <w:rFonts w:hint="eastAsia"/>
+          <w:szCs w:val="20"/>
+        </w:rPr>
+        <w:t xml:space="preserve">간트 차트 </w:t>
+      </w:r>
+      <w:r>
+        <w:rPr>
+          <w:szCs w:val="20"/>
+        </w:rPr>
+        <w:t xml:space="preserve">– </w:t>
+      </w:r>
+      <w:r>
+        <w:rPr>
+          <w:rFonts w:hint="eastAsia"/>
+          <w:szCs w:val="20"/>
+        </w:rPr>
+        <w:t xml:space="preserve">프로젝트의 각 작업들이 언제 시작하고 언제 종료되는지에 대한 작업 일정을 막대 도표를 이용하여 표시하는 프로젝트 일정표 </w:t>
+      </w:r>
       <w:bookmarkStart w:id="0" w:name="_GoBack"/>
       <w:bookmarkEnd w:id="0"/>
-      <w:r>
-        <w:rPr>
-          <w:rFonts w:hint="eastAsia"/>
-        </w:rPr>
-        <w:t xml:space="preserve">개발 단계별 인월수 기법 </w:t>
-      </w:r>
-      <w:r>
-        <w:t xml:space="preserve">– </w:t>
-      </w:r>
-      <w:r>
-        <w:rPr>
-          <w:rFonts w:hint="eastAsia"/>
-        </w:rPr>
-        <w:t xml:space="preserve">기능을 구현시키는 데 필요한 노력을 생명 주기의 각 단계별로 산정 </w:t>
-      </w:r>
     </w:p>
     <w:sectPr>
       <w:pgSz w:w="11906" w:h="16838"/>
@@ -3883,7 +4262,7 @@
 </file>
 
 <file path=customXml/itemProps1.xml><?xml version="1.0" encoding="utf-8"?>
-<ds:datastoreItem xmlns:ds="http://schemas.openxmlformats.org/officeDocument/2006/customXml" ds:itemID="{A62A0BB1-7F1B-43A8-A1D9-53F1BE6945B2}">
+<ds:datastoreItem xmlns:ds="http://schemas.openxmlformats.org/officeDocument/2006/customXml" ds:itemID="{6BC71A16-8374-4699-9A0E-C9E1DCCB2228}">
   <ds:schemaRefs>
     <ds:schemaRef ds:uri="http://schemas.openxmlformats.org/officeDocument/2006/bibliography"/>
   </ds:schemaRefs>

</xml_diff>

<commit_message>
update 1장 요구사항 확인.docx 1장 025~026
</commit_message>
<xml_diff>
--- a/실기/1장 요구사항 확인.docx
+++ b/실기/1장 요구사항 확인.docx
@@ -3113,14 +3113,7 @@
           <w:rFonts w:hint="eastAsia"/>
           <w:szCs w:val="20"/>
         </w:rPr>
-        <w:t>예</w:t>
-      </w:r>
-      <w:r>
-        <w:rPr>
-          <w:rFonts w:hint="eastAsia"/>
-          <w:szCs w:val="20"/>
-        </w:rPr>
-        <w:t>측된 노력을 각 소작업에 분배하여 소작업의 순서와 일정을</w:t>
+        <w:t>예측된 노력을 각 소작업에 분배하여 소작업의 순서와 일정을</w:t>
       </w:r>
       <w:r>
         <w:rPr>
@@ -3187,7 +3180,6 @@
     <w:p>
       <w:pPr>
         <w:rPr>
-          <w:rFonts w:hint="eastAsia"/>
           <w:szCs w:val="20"/>
         </w:rPr>
       </w:pPr>
@@ -3211,6 +3203,740 @@
         </w:rPr>
         <w:t xml:space="preserve">프로젝트의 각 작업들이 언제 시작하고 언제 종료되는지에 대한 작업 일정을 막대 도표를 이용하여 표시하는 프로젝트 일정표 </w:t>
       </w:r>
+    </w:p>
+    <w:p>
+      <w:pPr>
+        <w:rPr>
+          <w:szCs w:val="20"/>
+        </w:rPr>
+      </w:pPr>
+    </w:p>
+    <w:p>
+      <w:pPr>
+        <w:rPr>
+          <w:sz w:val="22"/>
+          <w:szCs w:val="20"/>
+          <w:shd w:val="pct15" w:color="auto" w:fill="FFFFFF"/>
+        </w:rPr>
+      </w:pPr>
+      <w:r>
+        <w:rPr>
+          <w:sz w:val="22"/>
+          <w:szCs w:val="20"/>
+          <w:shd w:val="pct15" w:color="auto" w:fill="FFFFFF"/>
+        </w:rPr>
+        <w:t xml:space="preserve">025 </w:t>
+      </w:r>
+      <w:r>
+        <w:rPr>
+          <w:rFonts w:hint="eastAsia"/>
+          <w:sz w:val="22"/>
+          <w:szCs w:val="20"/>
+          <w:shd w:val="pct15" w:color="auto" w:fill="FFFFFF"/>
+        </w:rPr>
+        <w:t>소프트웨어 개발 방법론 결정</w:t>
+      </w:r>
+    </w:p>
+    <w:p>
+      <w:pPr>
+        <w:rPr>
+          <w:szCs w:val="20"/>
+        </w:rPr>
+      </w:pPr>
+      <w:r>
+        <w:rPr>
+          <w:rFonts w:hint="eastAsia"/>
+          <w:szCs w:val="20"/>
+        </w:rPr>
+        <w:t>- 프로젝트 관리와 재사용 현황을 소프트웨어 개발 방법론에 반영하고 확정된 소프트웨어 생명 주기와 개발 방법론에 맞춰 소프트웨어 계발 단계,</w:t>
+      </w:r>
+      <w:r>
+        <w:rPr>
+          <w:szCs w:val="20"/>
+        </w:rPr>
+        <w:t xml:space="preserve"> </w:t>
+      </w:r>
+      <w:r>
+        <w:rPr>
+          <w:rFonts w:hint="eastAsia"/>
+          <w:szCs w:val="20"/>
+        </w:rPr>
+        <w:t>활동,</w:t>
+      </w:r>
+      <w:r>
+        <w:rPr>
+          <w:szCs w:val="20"/>
+        </w:rPr>
+        <w:t xml:space="preserve"> </w:t>
+      </w:r>
+      <w:r>
+        <w:rPr>
+          <w:rFonts w:hint="eastAsia"/>
+          <w:szCs w:val="20"/>
+        </w:rPr>
+        <w:t>작업,</w:t>
+      </w:r>
+      <w:r>
+        <w:rPr>
+          <w:szCs w:val="20"/>
+        </w:rPr>
+        <w:t xml:space="preserve"> </w:t>
+      </w:r>
+      <w:r>
+        <w:rPr>
+          <w:rFonts w:hint="eastAsia"/>
+          <w:szCs w:val="20"/>
+        </w:rPr>
+        <w:t>절차 등을 정의</w:t>
+      </w:r>
+    </w:p>
+    <w:p>
+      <w:pPr>
+        <w:rPr>
+          <w:szCs w:val="20"/>
+        </w:rPr>
+      </w:pPr>
+      <w:r>
+        <w:rPr>
+          <w:rFonts w:hint="eastAsia"/>
+          <w:szCs w:val="20"/>
+        </w:rPr>
+        <w:t>절차</w:t>
+      </w:r>
+    </w:p>
+    <w:p>
+      <w:pPr>
+        <w:rPr>
+          <w:szCs w:val="20"/>
+        </w:rPr>
+      </w:pPr>
+      <w:r>
+        <w:rPr>
+          <w:rFonts w:hint="eastAsia"/>
+          <w:szCs w:val="20"/>
+        </w:rPr>
+        <w:t>1.</w:t>
+      </w:r>
+      <w:r>
+        <w:rPr>
+          <w:rFonts w:hint="eastAsia"/>
+          <w:szCs w:val="20"/>
+        </w:rPr>
+        <w:t xml:space="preserve"> </w:t>
+      </w:r>
+      <w:r>
+        <w:rPr>
+          <w:rFonts w:hint="eastAsia"/>
+          <w:szCs w:val="20"/>
+        </w:rPr>
+        <w:t xml:space="preserve">프로젝트 관리와 재사용 현황을 소프트웨어 개발 방법론에 반영 </w:t>
+      </w:r>
+    </w:p>
+    <w:p>
+      <w:pPr>
+        <w:rPr>
+          <w:szCs w:val="20"/>
+        </w:rPr>
+      </w:pPr>
+      <w:r>
+        <w:rPr>
+          <w:szCs w:val="20"/>
+        </w:rPr>
+        <w:t xml:space="preserve">2. </w:t>
+      </w:r>
+      <w:r>
+        <w:rPr>
+          <w:rFonts w:hint="eastAsia"/>
+          <w:szCs w:val="20"/>
+        </w:rPr>
+        <w:t>개발 단계별 작업 및 절차를 소프트웨어 생명 주기에 맞춰 수립</w:t>
+      </w:r>
+    </w:p>
+    <w:p>
+      <w:pPr>
+        <w:rPr>
+          <w:szCs w:val="20"/>
+        </w:rPr>
+      </w:pPr>
+      <w:r>
+        <w:rPr>
+          <w:rFonts w:hint="eastAsia"/>
+          <w:szCs w:val="20"/>
+        </w:rPr>
+        <w:t>3. 결정된 소프트웨어 개발 방법론의 개발 단계별 활동 목적,</w:t>
+      </w:r>
+      <w:r>
+        <w:rPr>
+          <w:szCs w:val="20"/>
+        </w:rPr>
+        <w:t xml:space="preserve"> </w:t>
+      </w:r>
+      <w:r>
+        <w:rPr>
+          <w:rFonts w:hint="eastAsia"/>
+          <w:szCs w:val="20"/>
+        </w:rPr>
+        <w:t>작업 내용,</w:t>
+      </w:r>
+      <w:r>
+        <w:rPr>
+          <w:szCs w:val="20"/>
+        </w:rPr>
+        <w:t xml:space="preserve"> </w:t>
+      </w:r>
+      <w:r>
+        <w:rPr>
+          <w:rFonts w:hint="eastAsia"/>
+          <w:szCs w:val="20"/>
+        </w:rPr>
+        <w:t>산출물에 대한 매뉴얼 작성</w:t>
+      </w:r>
+    </w:p>
+    <w:p>
+      <w:pPr>
+        <w:rPr>
+          <w:szCs w:val="20"/>
+        </w:rPr>
+      </w:pPr>
+      <w:r>
+        <w:rPr>
+          <w:rFonts w:hint="eastAsia"/>
+          <w:szCs w:val="20"/>
+        </w:rPr>
+        <w:lastRenderedPageBreak/>
+        <w:t xml:space="preserve">프로젝트 관리 </w:t>
+      </w:r>
+      <w:r>
+        <w:rPr>
+          <w:szCs w:val="20"/>
+        </w:rPr>
+        <w:t xml:space="preserve">– </w:t>
+      </w:r>
+      <w:r>
+        <w:rPr>
+          <w:rFonts w:hint="eastAsia"/>
+          <w:szCs w:val="20"/>
+        </w:rPr>
+        <w:t>최소의 비용으로 사용자를 만족시키는 시스템을 개발하기 위한 전반적인 활동</w:t>
+      </w:r>
+    </w:p>
+    <w:p>
+      <w:pPr>
+        <w:rPr>
+          <w:szCs w:val="20"/>
+        </w:rPr>
+      </w:pPr>
+      <w:r>
+        <w:rPr>
+          <w:rFonts w:hint="eastAsia"/>
+          <w:szCs w:val="20"/>
+        </w:rPr>
+        <w:t xml:space="preserve">일정 관리 </w:t>
+      </w:r>
+      <w:r>
+        <w:rPr>
+          <w:szCs w:val="20"/>
+        </w:rPr>
+        <w:t xml:space="preserve">/ </w:t>
+      </w:r>
+      <w:r>
+        <w:rPr>
+          <w:rFonts w:hint="eastAsia"/>
+          <w:szCs w:val="20"/>
+        </w:rPr>
+        <w:t xml:space="preserve">비용 관리 </w:t>
+      </w:r>
+      <w:r>
+        <w:rPr>
+          <w:szCs w:val="20"/>
+        </w:rPr>
+        <w:t xml:space="preserve">/ </w:t>
+      </w:r>
+      <w:r>
+        <w:rPr>
+          <w:rFonts w:hint="eastAsia"/>
+          <w:szCs w:val="20"/>
+        </w:rPr>
+        <w:t xml:space="preserve">인력 관리 </w:t>
+      </w:r>
+      <w:r>
+        <w:rPr>
+          <w:szCs w:val="20"/>
+        </w:rPr>
+        <w:t xml:space="preserve">/ </w:t>
+      </w:r>
+      <w:r>
+        <w:rPr>
+          <w:rFonts w:hint="eastAsia"/>
+          <w:szCs w:val="20"/>
+        </w:rPr>
+        <w:t xml:space="preserve">위험 관리 </w:t>
+      </w:r>
+      <w:r>
+        <w:rPr>
+          <w:szCs w:val="20"/>
+        </w:rPr>
+        <w:t xml:space="preserve">/ </w:t>
+      </w:r>
+      <w:r>
+        <w:rPr>
+          <w:rFonts w:hint="eastAsia"/>
+          <w:szCs w:val="20"/>
+        </w:rPr>
+        <w:t>품질 관리</w:t>
+      </w:r>
+    </w:p>
+    <w:p>
+      <w:pPr>
+        <w:rPr>
+          <w:szCs w:val="20"/>
+        </w:rPr>
+      </w:pPr>
+    </w:p>
+    <w:p>
+      <w:pPr>
+        <w:rPr>
+          <w:sz w:val="22"/>
+          <w:szCs w:val="20"/>
+          <w:shd w:val="pct15" w:color="auto" w:fill="FFFFFF"/>
+        </w:rPr>
+      </w:pPr>
+      <w:r>
+        <w:rPr>
+          <w:rFonts w:hint="eastAsia"/>
+          <w:sz w:val="22"/>
+          <w:szCs w:val="20"/>
+          <w:shd w:val="pct15" w:color="auto" w:fill="FFFFFF"/>
+        </w:rPr>
+        <w:t>026 소프트웨어 개발 표준</w:t>
+      </w:r>
+    </w:p>
+    <w:p>
+      <w:pPr>
+        <w:rPr>
+          <w:szCs w:val="20"/>
+        </w:rPr>
+      </w:pPr>
+      <w:r>
+        <w:rPr>
+          <w:rFonts w:hint="eastAsia"/>
+          <w:szCs w:val="20"/>
+        </w:rPr>
+        <w:t>- 소프트웨어 개발 단계에서 수행하는 품질 관리에 사용되는 국제 표준</w:t>
+      </w:r>
+    </w:p>
+    <w:p>
+      <w:pPr>
+        <w:rPr>
+          <w:szCs w:val="20"/>
+        </w:rPr>
+      </w:pPr>
+      <w:r>
+        <w:rPr>
+          <w:rFonts w:hint="eastAsia"/>
+          <w:szCs w:val="20"/>
+        </w:rPr>
+        <w:t xml:space="preserve">주요 소프트웨어 개발 표준 </w:t>
+      </w:r>
+    </w:p>
+    <w:p>
+      <w:pPr>
+        <w:rPr>
+          <w:szCs w:val="20"/>
+        </w:rPr>
+      </w:pPr>
+      <w:r>
+        <w:rPr>
+          <w:szCs w:val="20"/>
+        </w:rPr>
+        <w:t>ISO/IEC 12207 / CMMI / SPICE</w:t>
+      </w:r>
+    </w:p>
+    <w:p>
+      <w:pPr>
+        <w:rPr>
+          <w:szCs w:val="20"/>
+        </w:rPr>
+      </w:pPr>
+      <w:r>
+        <w:rPr>
+          <w:szCs w:val="20"/>
+        </w:rPr>
+        <w:t xml:space="preserve">SIO/IEC 12207 </w:t>
+      </w:r>
+      <w:r>
+        <w:rPr>
+          <w:rFonts w:hint="eastAsia"/>
+          <w:szCs w:val="20"/>
+        </w:rPr>
+        <w:t>-</w:t>
+      </w:r>
+      <w:r>
+        <w:rPr>
+          <w:szCs w:val="20"/>
+        </w:rPr>
+        <w:t xml:space="preserve"> ISO</w:t>
+      </w:r>
+      <w:r>
+        <w:rPr>
+          <w:rFonts w:hint="eastAsia"/>
+          <w:szCs w:val="20"/>
+        </w:rPr>
+        <w:t>에서 만든 표준 소프트웨어 생명주기 프로세스</w:t>
+      </w:r>
+    </w:p>
+    <w:p>
+      <w:pPr>
+        <w:rPr>
+          <w:szCs w:val="20"/>
+        </w:rPr>
+      </w:pPr>
+      <w:r>
+        <w:rPr>
+          <w:rFonts w:hint="eastAsia"/>
+          <w:szCs w:val="20"/>
+        </w:rPr>
+        <w:t xml:space="preserve">기본 생명 주기 프로세스 </w:t>
+      </w:r>
+      <w:r>
+        <w:rPr>
+          <w:szCs w:val="20"/>
+        </w:rPr>
+        <w:t xml:space="preserve">/ </w:t>
+      </w:r>
+      <w:r>
+        <w:rPr>
+          <w:rFonts w:hint="eastAsia"/>
+          <w:szCs w:val="20"/>
+        </w:rPr>
+        <w:t xml:space="preserve">지원 생명 주기 프로세스 </w:t>
+      </w:r>
+      <w:r>
+        <w:rPr>
+          <w:szCs w:val="20"/>
+        </w:rPr>
+        <w:t xml:space="preserve">/ </w:t>
+      </w:r>
+      <w:r>
+        <w:rPr>
+          <w:rFonts w:hint="eastAsia"/>
+          <w:szCs w:val="20"/>
+        </w:rPr>
+        <w:t>조직 생명 주기 프로세스</w:t>
+      </w:r>
+    </w:p>
+    <w:p>
+      <w:pPr>
+        <w:rPr>
+          <w:szCs w:val="20"/>
+        </w:rPr>
+      </w:pPr>
+      <w:r>
+        <w:rPr>
+          <w:rFonts w:hint="eastAsia"/>
+          <w:szCs w:val="20"/>
+        </w:rPr>
+        <w:t xml:space="preserve">CMMI </w:t>
+      </w:r>
+      <w:r>
+        <w:rPr>
+          <w:szCs w:val="20"/>
+        </w:rPr>
+        <w:t>–</w:t>
+      </w:r>
+      <w:r>
+        <w:rPr>
+          <w:rFonts w:hint="eastAsia"/>
+          <w:szCs w:val="20"/>
+        </w:rPr>
+        <w:t xml:space="preserve"> 소프트웨어 개발 조직의 업무 능력 및 조직의 성숙도를 평가하는 모델 </w:t>
+      </w:r>
+    </w:p>
+    <w:p>
+      <w:pPr>
+        <w:rPr>
+          <w:szCs w:val="20"/>
+        </w:rPr>
+      </w:pPr>
+      <w:r>
+        <w:rPr>
+          <w:rFonts w:hint="eastAsia"/>
+          <w:szCs w:val="20"/>
+        </w:rPr>
+        <w:t xml:space="preserve">성숙도 </w:t>
+      </w:r>
+      <w:r>
+        <w:rPr>
+          <w:szCs w:val="20"/>
+        </w:rPr>
+        <w:t xml:space="preserve">– </w:t>
+      </w:r>
+      <w:r>
+        <w:rPr>
+          <w:rFonts w:hint="eastAsia"/>
+          <w:szCs w:val="20"/>
+        </w:rPr>
+        <w:t xml:space="preserve">초기 </w:t>
+      </w:r>
+      <w:r>
+        <w:rPr>
+          <w:szCs w:val="20"/>
+        </w:rPr>
+        <w:t xml:space="preserve">-&gt; </w:t>
+      </w:r>
+      <w:r>
+        <w:rPr>
+          <w:rFonts w:hint="eastAsia"/>
+          <w:szCs w:val="20"/>
+        </w:rPr>
+        <w:t xml:space="preserve">관리 </w:t>
+      </w:r>
+      <w:r>
+        <w:rPr>
+          <w:szCs w:val="20"/>
+        </w:rPr>
+        <w:t xml:space="preserve">-&gt; </w:t>
+      </w:r>
+      <w:r>
+        <w:rPr>
+          <w:rFonts w:hint="eastAsia"/>
+          <w:szCs w:val="20"/>
+        </w:rPr>
+        <w:t xml:space="preserve">정의 </w:t>
+      </w:r>
+      <w:r>
+        <w:rPr>
+          <w:szCs w:val="20"/>
+        </w:rPr>
+        <w:t xml:space="preserve">-&gt; </w:t>
+      </w:r>
+      <w:r>
+        <w:rPr>
+          <w:rFonts w:hint="eastAsia"/>
+          <w:szCs w:val="20"/>
+        </w:rPr>
+        <w:t xml:space="preserve">정량적 관리 </w:t>
+      </w:r>
+      <w:r>
+        <w:rPr>
+          <w:szCs w:val="20"/>
+        </w:rPr>
+        <w:t xml:space="preserve">-&gt; </w:t>
+      </w:r>
+      <w:r>
+        <w:rPr>
+          <w:rFonts w:hint="eastAsia"/>
+          <w:szCs w:val="20"/>
+        </w:rPr>
+        <w:t>최적화</w:t>
+      </w:r>
+    </w:p>
+    <w:p>
+      <w:pPr>
+        <w:rPr>
+          <w:szCs w:val="20"/>
+        </w:rPr>
+      </w:pPr>
+      <w:r>
+        <w:rPr>
+          <w:rFonts w:hint="eastAsia"/>
+          <w:szCs w:val="20"/>
+        </w:rPr>
+        <w:t xml:space="preserve">SPICE </w:t>
+      </w:r>
+      <w:r>
+        <w:rPr>
+          <w:szCs w:val="20"/>
+        </w:rPr>
+        <w:t>–</w:t>
+      </w:r>
+      <w:r>
+        <w:rPr>
+          <w:rFonts w:hint="eastAsia"/>
+          <w:szCs w:val="20"/>
+        </w:rPr>
+        <w:t xml:space="preserve"> </w:t>
+      </w:r>
+      <w:r>
+        <w:rPr>
+          <w:rFonts w:hint="eastAsia"/>
+          <w:szCs w:val="20"/>
+        </w:rPr>
+        <w:t>소프트웨어의 품질 및 생산성 향상을 위해 소프트웨어 프로세스를 평가 및 개선하는 국제 표준</w:t>
+      </w:r>
+    </w:p>
+    <w:p>
+      <w:pPr>
+        <w:rPr>
+          <w:szCs w:val="20"/>
+        </w:rPr>
+      </w:pPr>
+      <w:r>
+        <w:rPr>
+          <w:rFonts w:hint="eastAsia"/>
+          <w:szCs w:val="20"/>
+        </w:rPr>
+        <w:t xml:space="preserve">고객-공급자 </w:t>
+      </w:r>
+      <w:r>
+        <w:rPr>
+          <w:szCs w:val="20"/>
+        </w:rPr>
+        <w:t xml:space="preserve">/ </w:t>
+      </w:r>
+      <w:r>
+        <w:rPr>
+          <w:rFonts w:hint="eastAsia"/>
+          <w:szCs w:val="20"/>
+        </w:rPr>
+        <w:t xml:space="preserve">공학 프로세스 </w:t>
+      </w:r>
+      <w:r>
+        <w:rPr>
+          <w:szCs w:val="20"/>
+        </w:rPr>
+        <w:t xml:space="preserve">/ </w:t>
+      </w:r>
+      <w:r>
+        <w:rPr>
+          <w:rFonts w:hint="eastAsia"/>
+          <w:szCs w:val="20"/>
+        </w:rPr>
+        <w:t xml:space="preserve">지원 프로세스 </w:t>
+      </w:r>
+      <w:r>
+        <w:rPr>
+          <w:szCs w:val="20"/>
+        </w:rPr>
+        <w:t xml:space="preserve">/ </w:t>
+      </w:r>
+      <w:r>
+        <w:rPr>
+          <w:rFonts w:hint="eastAsia"/>
+          <w:szCs w:val="20"/>
+        </w:rPr>
+        <w:t xml:space="preserve">관리 프로세스 </w:t>
+      </w:r>
+      <w:r>
+        <w:rPr>
+          <w:szCs w:val="20"/>
+        </w:rPr>
+        <w:t xml:space="preserve">/ </w:t>
+      </w:r>
+      <w:r>
+        <w:rPr>
+          <w:rFonts w:hint="eastAsia"/>
+          <w:szCs w:val="20"/>
+        </w:rPr>
+        <w:t xml:space="preserve">조직 프로세스 </w:t>
+      </w:r>
+    </w:p>
+    <w:p>
+      <w:pPr>
+        <w:rPr>
+          <w:szCs w:val="20"/>
+        </w:rPr>
+      </w:pPr>
+      <w:r>
+        <w:rPr>
+          <w:szCs w:val="20"/>
+        </w:rPr>
+        <w:t>SPICE</w:t>
+      </w:r>
+      <w:r>
+        <w:rPr>
+          <w:rFonts w:hint="eastAsia"/>
+          <w:szCs w:val="20"/>
+        </w:rPr>
+        <w:t>의 프로세스 수행 능력 단계</w:t>
+      </w:r>
+    </w:p>
+    <w:p>
+      <w:pPr>
+        <w:rPr>
+          <w:szCs w:val="20"/>
+        </w:rPr>
+      </w:pPr>
+      <w:r>
+        <w:rPr>
+          <w:rFonts w:hint="eastAsia"/>
+          <w:szCs w:val="20"/>
+        </w:rPr>
+        <w:t xml:space="preserve">불완전 </w:t>
+      </w:r>
+      <w:r>
+        <w:rPr>
+          <w:szCs w:val="20"/>
+        </w:rPr>
+        <w:t xml:space="preserve">/ </w:t>
+      </w:r>
+      <w:r>
+        <w:rPr>
+          <w:rFonts w:hint="eastAsia"/>
+          <w:szCs w:val="20"/>
+        </w:rPr>
+        <w:t xml:space="preserve">수행 </w:t>
+      </w:r>
+      <w:r>
+        <w:rPr>
+          <w:szCs w:val="20"/>
+        </w:rPr>
+        <w:t xml:space="preserve">/ </w:t>
+      </w:r>
+      <w:r>
+        <w:rPr>
+          <w:rFonts w:hint="eastAsia"/>
+          <w:szCs w:val="20"/>
+        </w:rPr>
+        <w:t xml:space="preserve">관리 </w:t>
+      </w:r>
+      <w:r>
+        <w:rPr>
+          <w:szCs w:val="20"/>
+        </w:rPr>
+        <w:t xml:space="preserve">/ </w:t>
+      </w:r>
+      <w:r>
+        <w:rPr>
+          <w:rFonts w:hint="eastAsia"/>
+          <w:szCs w:val="20"/>
+        </w:rPr>
+        <w:t xml:space="preserve">확립 </w:t>
+      </w:r>
+      <w:r>
+        <w:rPr>
+          <w:szCs w:val="20"/>
+        </w:rPr>
+        <w:t xml:space="preserve">/ </w:t>
+      </w:r>
+      <w:r>
+        <w:rPr>
+          <w:rFonts w:hint="eastAsia"/>
+          <w:szCs w:val="20"/>
+        </w:rPr>
+        <w:t xml:space="preserve">예측 </w:t>
+      </w:r>
+      <w:r>
+        <w:rPr>
+          <w:szCs w:val="20"/>
+        </w:rPr>
+        <w:t xml:space="preserve">/ </w:t>
+      </w:r>
+      <w:r>
+        <w:rPr>
+          <w:rFonts w:hint="eastAsia"/>
+          <w:szCs w:val="20"/>
+        </w:rPr>
+        <w:t>최적화</w:t>
+      </w:r>
+    </w:p>
+    <w:p>
+      <w:pPr>
+        <w:rPr>
+          <w:rFonts w:hint="eastAsia"/>
+          <w:szCs w:val="20"/>
+        </w:rPr>
+      </w:pPr>
       <w:bookmarkStart w:id="0" w:name="_GoBack"/>
       <w:bookmarkEnd w:id="0"/>
     </w:p>
@@ -3502,11 +4228,103 @@
       </w:rPr>
     </w:lvl>
   </w:abstractNum>
+  <w:abstractNum w:abstractNumId="2" w15:restartNumberingAfterBreak="0">
+    <w:nsid w:val="5F6D2BDA"/>
+    <w:multiLevelType w:val="hybridMultilevel"/>
+    <w:tmpl w:val="764A74EE"/>
+    <w:lvl w:ilvl="0" w:tplc="53CC5392">
+      <w:start w:val="1"/>
+      <w:numFmt w:val="decimal"/>
+      <w:lvlText w:val="%1."/>
+      <w:lvlJc w:val="left"/>
+      <w:pPr>
+        <w:ind w:left="760" w:hanging="360"/>
+      </w:pPr>
+      <w:rPr>
+        <w:rFonts w:hint="default"/>
+      </w:rPr>
+    </w:lvl>
+    <w:lvl w:ilvl="1" w:tplc="04090019" w:tentative="1">
+      <w:start w:val="1"/>
+      <w:numFmt w:val="upperLetter"/>
+      <w:lvlText w:val="%2."/>
+      <w:lvlJc w:val="left"/>
+      <w:pPr>
+        <w:ind w:left="1200" w:hanging="400"/>
+      </w:pPr>
+    </w:lvl>
+    <w:lvl w:ilvl="2" w:tplc="0409001B" w:tentative="1">
+      <w:start w:val="1"/>
+      <w:numFmt w:val="lowerRoman"/>
+      <w:lvlText w:val="%3."/>
+      <w:lvlJc w:val="right"/>
+      <w:pPr>
+        <w:ind w:left="1600" w:hanging="400"/>
+      </w:pPr>
+    </w:lvl>
+    <w:lvl w:ilvl="3" w:tplc="0409000F" w:tentative="1">
+      <w:start w:val="1"/>
+      <w:numFmt w:val="decimal"/>
+      <w:lvlText w:val="%4."/>
+      <w:lvlJc w:val="left"/>
+      <w:pPr>
+        <w:ind w:left="2000" w:hanging="400"/>
+      </w:pPr>
+    </w:lvl>
+    <w:lvl w:ilvl="4" w:tplc="04090019" w:tentative="1">
+      <w:start w:val="1"/>
+      <w:numFmt w:val="upperLetter"/>
+      <w:lvlText w:val="%5."/>
+      <w:lvlJc w:val="left"/>
+      <w:pPr>
+        <w:ind w:left="2400" w:hanging="400"/>
+      </w:pPr>
+    </w:lvl>
+    <w:lvl w:ilvl="5" w:tplc="0409001B" w:tentative="1">
+      <w:start w:val="1"/>
+      <w:numFmt w:val="lowerRoman"/>
+      <w:lvlText w:val="%6."/>
+      <w:lvlJc w:val="right"/>
+      <w:pPr>
+        <w:ind w:left="2800" w:hanging="400"/>
+      </w:pPr>
+    </w:lvl>
+    <w:lvl w:ilvl="6" w:tplc="0409000F" w:tentative="1">
+      <w:start w:val="1"/>
+      <w:numFmt w:val="decimal"/>
+      <w:lvlText w:val="%7."/>
+      <w:lvlJc w:val="left"/>
+      <w:pPr>
+        <w:ind w:left="3200" w:hanging="400"/>
+      </w:pPr>
+    </w:lvl>
+    <w:lvl w:ilvl="7" w:tplc="04090019" w:tentative="1">
+      <w:start w:val="1"/>
+      <w:numFmt w:val="upperLetter"/>
+      <w:lvlText w:val="%8."/>
+      <w:lvlJc w:val="left"/>
+      <w:pPr>
+        <w:ind w:left="3600" w:hanging="400"/>
+      </w:pPr>
+    </w:lvl>
+    <w:lvl w:ilvl="8" w:tplc="0409001B" w:tentative="1">
+      <w:start w:val="1"/>
+      <w:numFmt w:val="lowerRoman"/>
+      <w:lvlText w:val="%9."/>
+      <w:lvlJc w:val="right"/>
+      <w:pPr>
+        <w:ind w:left="4000" w:hanging="400"/>
+      </w:pPr>
+    </w:lvl>
+  </w:abstractNum>
   <w:num w:numId="1">
     <w:abstractNumId w:val="1"/>
   </w:num>
   <w:num w:numId="2">
     <w:abstractNumId w:val="0"/>
+  </w:num>
+  <w:num w:numId="3">
+    <w:abstractNumId w:val="2"/>
   </w:num>
 </w:numbering>
 </file>
@@ -4262,7 +5080,7 @@
 </file>
 
 <file path=customXml/itemProps1.xml><?xml version="1.0" encoding="utf-8"?>
-<ds:datastoreItem xmlns:ds="http://schemas.openxmlformats.org/officeDocument/2006/customXml" ds:itemID="{6BC71A16-8374-4699-9A0E-C9E1DCCB2228}">
+<ds:datastoreItem xmlns:ds="http://schemas.openxmlformats.org/officeDocument/2006/customXml" ds:itemID="{20C8A954-8475-4BF4-86C5-BC18E338D3C9}">
   <ds:schemaRefs>
     <ds:schemaRef ds:uri="http://schemas.openxmlformats.org/officeDocument/2006/bibliography"/>
   </ds:schemaRefs>

</xml_diff>

<commit_message>
update 1장 요구사항 확인.docx 1장 027~028
</commit_message>
<xml_diff>
--- a/실기/1장 요구사항 확인.docx
+++ b/실기/1장 요구사항 확인.docx
@@ -3933,10 +3933,623 @@
     <w:p>
       <w:pPr>
         <w:rPr>
-          <w:rFonts w:hint="eastAsia"/>
-          <w:szCs w:val="20"/>
-        </w:rPr>
-      </w:pPr>
+          <w:szCs w:val="20"/>
+        </w:rPr>
+      </w:pPr>
+    </w:p>
+    <w:p>
+      <w:pPr>
+        <w:rPr>
+          <w:sz w:val="22"/>
+          <w:szCs w:val="20"/>
+          <w:shd w:val="pct15" w:color="auto" w:fill="FFFFFF"/>
+        </w:rPr>
+      </w:pPr>
+      <w:r>
+        <w:rPr>
+          <w:rFonts w:hint="eastAsia"/>
+          <w:sz w:val="22"/>
+          <w:szCs w:val="20"/>
+          <w:shd w:val="pct15" w:color="auto" w:fill="FFFFFF"/>
+        </w:rPr>
+        <w:t>027</w:t>
+      </w:r>
+      <w:r>
+        <w:rPr>
+          <w:sz w:val="22"/>
+          <w:szCs w:val="20"/>
+          <w:shd w:val="pct15" w:color="auto" w:fill="FFFFFF"/>
+        </w:rPr>
+        <w:t xml:space="preserve"> </w:t>
+      </w:r>
+      <w:r>
+        <w:rPr>
+          <w:rFonts w:hint="eastAsia"/>
+          <w:sz w:val="22"/>
+          <w:szCs w:val="20"/>
+          <w:shd w:val="pct15" w:color="auto" w:fill="FFFFFF"/>
+        </w:rPr>
+        <w:t>소프트웨어 개발 방법론 테일러링</w:t>
+      </w:r>
+    </w:p>
+    <w:p>
+      <w:pPr>
+        <w:rPr>
+          <w:szCs w:val="20"/>
+        </w:rPr>
+      </w:pPr>
+      <w:r>
+        <w:rPr>
+          <w:rFonts w:hint="eastAsia"/>
+          <w:szCs w:val="20"/>
+        </w:rPr>
+        <w:t>- 프로젝트 상황 및 특성에 맞도록 정의된 소프트웨어 개발 방법론의 절차,</w:t>
+      </w:r>
+      <w:r>
+        <w:rPr>
+          <w:szCs w:val="20"/>
+        </w:rPr>
+        <w:t xml:space="preserve"> </w:t>
+      </w:r>
+      <w:r>
+        <w:rPr>
+          <w:rFonts w:hint="eastAsia"/>
+          <w:szCs w:val="20"/>
+        </w:rPr>
+        <w:t>사용기법 등을 수정 및 보완하는 작업</w:t>
+      </w:r>
+    </w:p>
+    <w:p>
+      <w:pPr>
+        <w:rPr>
+          <w:szCs w:val="20"/>
+        </w:rPr>
+      </w:pPr>
+      <w:r>
+        <w:rPr>
+          <w:rFonts w:hint="eastAsia"/>
+          <w:szCs w:val="20"/>
+        </w:rPr>
+        <w:t xml:space="preserve">프로젝트 특징 정의 </w:t>
+      </w:r>
+      <w:r>
+        <w:rPr>
+          <w:szCs w:val="20"/>
+        </w:rPr>
+        <w:t xml:space="preserve">-&gt; </w:t>
+      </w:r>
+      <w:r>
+        <w:rPr>
+          <w:rFonts w:hint="eastAsia"/>
+          <w:szCs w:val="20"/>
+        </w:rPr>
+        <w:t xml:space="preserve">표준 프로세스 선정 및 검증 </w:t>
+      </w:r>
+      <w:r>
+        <w:rPr>
+          <w:szCs w:val="20"/>
+        </w:rPr>
+        <w:t xml:space="preserve">-&gt; </w:t>
+      </w:r>
+      <w:r>
+        <w:rPr>
+          <w:rFonts w:hint="eastAsia"/>
+          <w:szCs w:val="20"/>
+        </w:rPr>
+        <w:t xml:space="preserve">상위 수준의 커스터마이징 </w:t>
+      </w:r>
+      <w:r>
+        <w:rPr>
+          <w:szCs w:val="20"/>
+        </w:rPr>
+        <w:t xml:space="preserve">-&gt; </w:t>
+      </w:r>
+      <w:r>
+        <w:rPr>
+          <w:rFonts w:hint="eastAsia"/>
+          <w:szCs w:val="20"/>
+        </w:rPr>
+        <w:t>세부 커스터마이징 -</w:t>
+      </w:r>
+      <w:r>
+        <w:rPr>
+          <w:szCs w:val="20"/>
+        </w:rPr>
+        <w:t xml:space="preserve">&gt; </w:t>
+      </w:r>
+      <w:r>
+        <w:rPr>
+          <w:rFonts w:hint="eastAsia"/>
+          <w:szCs w:val="20"/>
+        </w:rPr>
+        <w:t>테일러링 문서화</w:t>
+      </w:r>
+    </w:p>
+    <w:p>
+      <w:pPr>
+        <w:rPr>
+          <w:szCs w:val="20"/>
+        </w:rPr>
+      </w:pPr>
+      <w:r>
+        <w:rPr>
+          <w:rFonts w:hint="eastAsia"/>
+          <w:szCs w:val="20"/>
+        </w:rPr>
+        <w:t xml:space="preserve">고려사항 </w:t>
+      </w:r>
+      <w:r>
+        <w:rPr>
+          <w:szCs w:val="20"/>
+        </w:rPr>
+        <w:t xml:space="preserve">: </w:t>
+      </w:r>
+      <w:r>
+        <w:rPr>
+          <w:rFonts w:hint="eastAsia"/>
+          <w:szCs w:val="20"/>
+        </w:rPr>
+        <w:t xml:space="preserve">내부적 기준 </w:t>
+      </w:r>
+      <w:r>
+        <w:rPr>
+          <w:szCs w:val="20"/>
+        </w:rPr>
+        <w:t xml:space="preserve">– </w:t>
+      </w:r>
+      <w:r>
+        <w:rPr>
+          <w:rFonts w:hint="eastAsia"/>
+          <w:szCs w:val="20"/>
+        </w:rPr>
+        <w:t xml:space="preserve">목표 환경 </w:t>
+      </w:r>
+      <w:r>
+        <w:rPr>
+          <w:szCs w:val="20"/>
+        </w:rPr>
+        <w:t xml:space="preserve">/ </w:t>
+      </w:r>
+      <w:r>
+        <w:rPr>
+          <w:rFonts w:hint="eastAsia"/>
+          <w:szCs w:val="20"/>
+        </w:rPr>
+        <w:t xml:space="preserve">요구사항 </w:t>
+      </w:r>
+      <w:r>
+        <w:rPr>
+          <w:szCs w:val="20"/>
+        </w:rPr>
+        <w:t xml:space="preserve">/ </w:t>
+      </w:r>
+      <w:r>
+        <w:rPr>
+          <w:rFonts w:hint="eastAsia"/>
+          <w:szCs w:val="20"/>
+        </w:rPr>
+        <w:t xml:space="preserve">프로젝트 규모 </w:t>
+      </w:r>
+      <w:r>
+        <w:rPr>
+          <w:szCs w:val="20"/>
+        </w:rPr>
+        <w:t xml:space="preserve">/ </w:t>
+      </w:r>
+      <w:r>
+        <w:rPr>
+          <w:rFonts w:hint="eastAsia"/>
+          <w:szCs w:val="20"/>
+        </w:rPr>
+        <w:t>보유 기술</w:t>
+      </w:r>
+    </w:p>
+    <w:p>
+      <w:pPr>
+        <w:rPr>
+          <w:szCs w:val="20"/>
+        </w:rPr>
+      </w:pPr>
+      <w:r>
+        <w:rPr>
+          <w:rFonts w:hint="eastAsia"/>
+          <w:szCs w:val="20"/>
+        </w:rPr>
+        <w:t xml:space="preserve">외부적 기준 </w:t>
+      </w:r>
+      <w:r>
+        <w:rPr>
+          <w:szCs w:val="20"/>
+        </w:rPr>
+        <w:t xml:space="preserve">– </w:t>
+      </w:r>
+      <w:r>
+        <w:rPr>
+          <w:rFonts w:hint="eastAsia"/>
+          <w:szCs w:val="20"/>
+        </w:rPr>
+        <w:t xml:space="preserve">법적 제약사항 </w:t>
+      </w:r>
+      <w:r>
+        <w:rPr>
+          <w:szCs w:val="20"/>
+        </w:rPr>
+        <w:t xml:space="preserve">/ </w:t>
+      </w:r>
+      <w:r>
+        <w:rPr>
+          <w:rFonts w:hint="eastAsia"/>
+          <w:szCs w:val="20"/>
+        </w:rPr>
+        <w:t>표준 품질 기준</w:t>
+      </w:r>
+    </w:p>
+    <w:p>
+      <w:pPr>
+        <w:rPr>
+          <w:szCs w:val="20"/>
+        </w:rPr>
+      </w:pPr>
+    </w:p>
+    <w:p>
+      <w:pPr>
+        <w:rPr>
+          <w:sz w:val="22"/>
+          <w:szCs w:val="20"/>
+          <w:shd w:val="pct15" w:color="auto" w:fill="FFFFFF"/>
+        </w:rPr>
+      </w:pPr>
+    </w:p>
+    <w:p>
+      <w:pPr>
+        <w:rPr>
+          <w:sz w:val="22"/>
+          <w:szCs w:val="20"/>
+          <w:shd w:val="pct15" w:color="auto" w:fill="FFFFFF"/>
+        </w:rPr>
+      </w:pPr>
+      <w:r>
+        <w:rPr>
+          <w:rFonts w:hint="eastAsia"/>
+          <w:sz w:val="22"/>
+          <w:szCs w:val="20"/>
+          <w:shd w:val="pct15" w:color="auto" w:fill="FFFFFF"/>
+        </w:rPr>
+        <w:lastRenderedPageBreak/>
+        <w:t>028 소프트웨어 개발 프레임워크</w:t>
+      </w:r>
+    </w:p>
+    <w:p>
+      <w:pPr>
+        <w:rPr>
+          <w:szCs w:val="20"/>
+        </w:rPr>
+      </w:pPr>
+      <w:r>
+        <w:rPr>
+          <w:szCs w:val="20"/>
+        </w:rPr>
+        <w:t xml:space="preserve">- </w:t>
+      </w:r>
+      <w:r>
+        <w:rPr>
+          <w:rFonts w:hint="eastAsia"/>
+          <w:szCs w:val="20"/>
+        </w:rPr>
+        <w:t>소프트웨어 개발에 공통적으로 사용되는 구성 요소와 아키텍처를 일반화하여 손쉽게 구현할 수 있도록 여러가지 기능들을 제공해주는 반제품 형태의 소프트웨어 시스템</w:t>
+      </w:r>
+    </w:p>
+    <w:p>
+      <w:pPr>
+        <w:rPr>
+          <w:szCs w:val="20"/>
+        </w:rPr>
+      </w:pPr>
+      <w:r>
+        <w:rPr>
+          <w:rFonts w:hint="eastAsia"/>
+          <w:szCs w:val="20"/>
+        </w:rPr>
+        <w:t xml:space="preserve">주요 기능 </w:t>
+      </w:r>
+      <w:r>
+        <w:rPr>
+          <w:szCs w:val="20"/>
+        </w:rPr>
+        <w:t xml:space="preserve">– </w:t>
+      </w:r>
+      <w:r>
+        <w:rPr>
+          <w:rFonts w:hint="eastAsia"/>
+          <w:szCs w:val="20"/>
+        </w:rPr>
+        <w:t xml:space="preserve">예외 처리 </w:t>
+      </w:r>
+      <w:r>
+        <w:rPr>
+          <w:szCs w:val="20"/>
+        </w:rPr>
+        <w:t xml:space="preserve">/ </w:t>
+      </w:r>
+      <w:r>
+        <w:rPr>
+          <w:rFonts w:hint="eastAsia"/>
+          <w:szCs w:val="20"/>
+        </w:rPr>
+        <w:t xml:space="preserve">트랜잭션 처리 </w:t>
+      </w:r>
+      <w:r>
+        <w:rPr>
+          <w:szCs w:val="20"/>
+        </w:rPr>
+        <w:t xml:space="preserve">/ </w:t>
+      </w:r>
+      <w:r>
+        <w:rPr>
+          <w:rFonts w:hint="eastAsia"/>
+          <w:szCs w:val="20"/>
+        </w:rPr>
+        <w:t xml:space="preserve">메모리 공유 </w:t>
+      </w:r>
+      <w:r>
+        <w:rPr>
+          <w:szCs w:val="20"/>
+        </w:rPr>
+        <w:t xml:space="preserve">/ </w:t>
+      </w:r>
+      <w:r>
+        <w:rPr>
+          <w:rFonts w:hint="eastAsia"/>
+          <w:szCs w:val="20"/>
+        </w:rPr>
+        <w:t xml:space="preserve">데이터 소스 관리 </w:t>
+      </w:r>
+      <w:r>
+        <w:rPr>
+          <w:szCs w:val="20"/>
+        </w:rPr>
+        <w:t xml:space="preserve">/ </w:t>
+      </w:r>
+      <w:r>
+        <w:rPr>
+          <w:rFonts w:hint="eastAsia"/>
+          <w:szCs w:val="20"/>
+        </w:rPr>
+        <w:t xml:space="preserve">쿼리 서비스 </w:t>
+      </w:r>
+      <w:r>
+        <w:rPr>
+          <w:szCs w:val="20"/>
+        </w:rPr>
+        <w:t xml:space="preserve">/ </w:t>
+      </w:r>
+      <w:r>
+        <w:rPr>
+          <w:rFonts w:hint="eastAsia"/>
+          <w:szCs w:val="20"/>
+        </w:rPr>
+        <w:t xml:space="preserve">로깅 서비스 </w:t>
+      </w:r>
+      <w:r>
+        <w:rPr>
+          <w:szCs w:val="20"/>
+        </w:rPr>
+        <w:t xml:space="preserve">/ </w:t>
+      </w:r>
+      <w:r>
+        <w:rPr>
+          <w:rFonts w:hint="eastAsia"/>
+          <w:szCs w:val="20"/>
+        </w:rPr>
+        <w:t>사용자 인증 서비스</w:t>
+      </w:r>
+    </w:p>
+    <w:p>
+      <w:pPr>
+        <w:rPr>
+          <w:szCs w:val="20"/>
+        </w:rPr>
+      </w:pPr>
+      <w:r>
+        <w:rPr>
+          <w:rFonts w:hint="eastAsia"/>
+          <w:szCs w:val="20"/>
+        </w:rPr>
+        <w:t xml:space="preserve">종류 </w:t>
+      </w:r>
+      <w:r>
+        <w:rPr>
+          <w:szCs w:val="20"/>
+        </w:rPr>
+        <w:t xml:space="preserve">– </w:t>
+      </w:r>
+      <w:r>
+        <w:rPr>
+          <w:rFonts w:hint="eastAsia"/>
+          <w:szCs w:val="20"/>
+        </w:rPr>
+        <w:t xml:space="preserve">스프링 프레임워크 </w:t>
+      </w:r>
+      <w:r>
+        <w:rPr>
+          <w:szCs w:val="20"/>
+        </w:rPr>
+        <w:t xml:space="preserve">/ </w:t>
+      </w:r>
+      <w:r>
+        <w:rPr>
+          <w:rFonts w:hint="eastAsia"/>
+          <w:szCs w:val="20"/>
+        </w:rPr>
+        <w:t xml:space="preserve">전자정부 프레임워크 </w:t>
+      </w:r>
+      <w:r>
+        <w:rPr>
+          <w:szCs w:val="20"/>
+        </w:rPr>
+        <w:t xml:space="preserve">/ </w:t>
+      </w:r>
+      <w:r>
+        <w:rPr>
+          <w:rFonts w:hint="eastAsia"/>
+          <w:szCs w:val="20"/>
+        </w:rPr>
+        <w:t>닷넷 프레임워크</w:t>
+      </w:r>
+    </w:p>
+    <w:p>
+      <w:pPr>
+        <w:rPr>
+          <w:szCs w:val="20"/>
+        </w:rPr>
+      </w:pPr>
+      <w:r>
+        <w:rPr>
+          <w:rFonts w:hint="eastAsia"/>
+          <w:szCs w:val="20"/>
+        </w:rPr>
+        <w:t xml:space="preserve">스프링 프레임워크 </w:t>
+      </w:r>
+      <w:r>
+        <w:rPr>
+          <w:szCs w:val="20"/>
+        </w:rPr>
+        <w:t xml:space="preserve">– </w:t>
+      </w:r>
+      <w:r>
+        <w:rPr>
+          <w:rFonts w:hint="eastAsia"/>
+          <w:szCs w:val="20"/>
+        </w:rPr>
+        <w:t xml:space="preserve">자바 플랫폼을 위한 오픈 소스 경량형 애플리케이션 프레임워크 </w:t>
+      </w:r>
+    </w:p>
+    <w:p>
+      <w:pPr>
+        <w:rPr>
+          <w:szCs w:val="20"/>
+        </w:rPr>
+      </w:pPr>
+      <w:r>
+        <w:rPr>
+          <w:rFonts w:hint="eastAsia"/>
+          <w:szCs w:val="20"/>
+        </w:rPr>
+        <w:t xml:space="preserve">전자정부 프레임워크 </w:t>
+      </w:r>
+      <w:r>
+        <w:rPr>
+          <w:szCs w:val="20"/>
+        </w:rPr>
+        <w:t>–</w:t>
+      </w:r>
+      <w:r>
+        <w:rPr>
+          <w:szCs w:val="20"/>
+        </w:rPr>
+        <w:t xml:space="preserve"> </w:t>
+      </w:r>
+      <w:r>
+        <w:rPr>
+          <w:rFonts w:hint="eastAsia"/>
+          <w:szCs w:val="20"/>
+        </w:rPr>
+        <w:t>대한민국의 공공부문 정보화 사업 시 효율적인 정보 시스템의 구축을 지원하기 위해 필요한 기능 및 아키텍처를 제공하는 프레임워크</w:t>
+      </w:r>
+    </w:p>
+    <w:p>
+      <w:pPr>
+        <w:rPr>
+          <w:szCs w:val="20"/>
+        </w:rPr>
+      </w:pPr>
+      <w:r>
+        <w:rPr>
+          <w:rFonts w:hint="eastAsia"/>
+          <w:szCs w:val="20"/>
+        </w:rPr>
+        <w:t xml:space="preserve">닷넷 프레임워크 </w:t>
+      </w:r>
+      <w:r>
+        <w:rPr>
+          <w:szCs w:val="20"/>
+        </w:rPr>
+        <w:t xml:space="preserve">– windows </w:t>
+      </w:r>
+      <w:r>
+        <w:rPr>
+          <w:rFonts w:hint="eastAsia"/>
+          <w:szCs w:val="20"/>
+        </w:rPr>
+        <w:t>프로그램의 개발 및 실행 환경을 제공하는 프레임워크</w:t>
+      </w:r>
+    </w:p>
+    <w:p>
+      <w:pPr>
+        <w:rPr>
+          <w:rFonts w:hint="eastAsia"/>
+          <w:szCs w:val="20"/>
+        </w:rPr>
+      </w:pPr>
+      <w:r>
+        <w:rPr>
+          <w:rFonts w:hint="eastAsia"/>
+          <w:szCs w:val="20"/>
+        </w:rPr>
+        <w:t xml:space="preserve">특성 </w:t>
+      </w:r>
+      <w:r>
+        <w:rPr>
+          <w:szCs w:val="20"/>
+        </w:rPr>
+        <w:t xml:space="preserve">– </w:t>
+      </w:r>
+      <w:r>
+        <w:rPr>
+          <w:rFonts w:hint="eastAsia"/>
+          <w:szCs w:val="20"/>
+        </w:rPr>
+        <w:t xml:space="preserve">모듈화 </w:t>
+      </w:r>
+      <w:r>
+        <w:rPr>
+          <w:szCs w:val="20"/>
+        </w:rPr>
+        <w:t xml:space="preserve">/ </w:t>
+      </w:r>
+      <w:r>
+        <w:rPr>
+          <w:rFonts w:hint="eastAsia"/>
+          <w:szCs w:val="20"/>
+        </w:rPr>
+        <w:t>재사용성 /</w:t>
+      </w:r>
+      <w:r>
+        <w:rPr>
+          <w:szCs w:val="20"/>
+        </w:rPr>
+        <w:t xml:space="preserve"> </w:t>
+      </w:r>
+      <w:r>
+        <w:rPr>
+          <w:rFonts w:hint="eastAsia"/>
+          <w:szCs w:val="20"/>
+        </w:rPr>
+        <w:t xml:space="preserve">확장성 </w:t>
+      </w:r>
+      <w:r>
+        <w:rPr>
+          <w:szCs w:val="20"/>
+        </w:rPr>
+        <w:t xml:space="preserve">/ </w:t>
+      </w:r>
+      <w:r>
+        <w:rPr>
+          <w:rFonts w:hint="eastAsia"/>
+          <w:szCs w:val="20"/>
+        </w:rPr>
+        <w:t xml:space="preserve">제어의 역흐름 </w:t>
+      </w:r>
       <w:bookmarkStart w:id="0" w:name="_GoBack"/>
       <w:bookmarkEnd w:id="0"/>
     </w:p>
@@ -5080,7 +5693,7 @@
 </file>
 
 <file path=customXml/itemProps1.xml><?xml version="1.0" encoding="utf-8"?>
-<ds:datastoreItem xmlns:ds="http://schemas.openxmlformats.org/officeDocument/2006/customXml" ds:itemID="{20C8A954-8475-4BF4-86C5-BC18E338D3C9}">
+<ds:datastoreItem xmlns:ds="http://schemas.openxmlformats.org/officeDocument/2006/customXml" ds:itemID="{2526BFA0-0519-447A-8919-210A8C254C08}">
   <ds:schemaRefs>
     <ds:schemaRef ds:uri="http://schemas.openxmlformats.org/officeDocument/2006/bibliography"/>
   </ds:schemaRefs>

</xml_diff>

<commit_message>
update 1장 요구사항 확인.docx 1장 029~030
</commit_message>
<xml_diff>
--- a/실기/1장 요구사항 확인.docx
+++ b/실기/1장 요구사항 확인.docx
@@ -4487,7 +4487,6 @@
     <w:p>
       <w:pPr>
         <w:rPr>
-          <w:rFonts w:hint="eastAsia"/>
           <w:szCs w:val="20"/>
         </w:rPr>
       </w:pPr>
@@ -4549,9 +4548,272 @@
           <w:szCs w:val="20"/>
         </w:rPr>
         <w:t xml:space="preserve">제어의 역흐름 </w:t>
+      </w:r>
+    </w:p>
+    <w:p>
+      <w:pPr>
+        <w:rPr>
+          <w:szCs w:val="20"/>
+        </w:rPr>
+      </w:pPr>
+    </w:p>
+    <w:p>
+      <w:pPr>
+        <w:rPr>
+          <w:sz w:val="22"/>
+          <w:shd w:val="pct15" w:color="auto" w:fill="FFFFFF"/>
+        </w:rPr>
+      </w:pPr>
+      <w:r>
+        <w:rPr>
+          <w:sz w:val="22"/>
+          <w:shd w:val="pct15" w:color="auto" w:fill="FFFFFF"/>
+        </w:rPr>
+        <w:t>02</w:t>
+      </w:r>
+      <w:r>
+        <w:rPr>
+          <w:sz w:val="22"/>
+          <w:shd w:val="pct15" w:color="auto" w:fill="FFFFFF"/>
+        </w:rPr>
+        <w:t>9</w:t>
+      </w:r>
+      <w:r>
+        <w:rPr>
+          <w:sz w:val="22"/>
+          <w:shd w:val="pct15" w:color="auto" w:fill="FFFFFF"/>
+        </w:rPr>
+        <w:t xml:space="preserve"> </w:t>
+      </w:r>
+      <w:r>
+        <w:rPr>
+          <w:rFonts w:hint="eastAsia"/>
+          <w:sz w:val="22"/>
+          <w:shd w:val="pct15" w:color="auto" w:fill="FFFFFF"/>
+        </w:rPr>
+        <w:t xml:space="preserve">코드 </w:t>
+      </w:r>
+    </w:p>
+    <w:p>
+      <w:pPr>
+        <w:ind w:left="400" w:hangingChars="200" w:hanging="400"/>
+      </w:pPr>
+      <w:r>
+        <w:rPr>
+          <w:rFonts w:hint="eastAsia"/>
+        </w:rPr>
+        <w:t>분류, 조합 및 집계를 용이하개 하고 자료의 추출을 쉽게 하기 위해 사용하는 기호</w:t>
+      </w:r>
+    </w:p>
+    <w:p>
+      <w:pPr>
+        <w:ind w:left="400" w:hangingChars="200" w:hanging="400"/>
+      </w:pPr>
+      <w:r>
+        <w:rPr>
+          <w:rFonts w:hint="eastAsia"/>
+        </w:rPr>
+        <w:t>식별 기능 / 분류 기능 / 배열 기능 / 표준화 기능 / 간소화 기능</w:t>
+      </w:r>
+    </w:p>
+    <w:p>
+      <w:pPr>
+        <w:ind w:left="400" w:hangingChars="200" w:hanging="400"/>
+      </w:pPr>
+      <w:r>
+        <w:rPr>
+          <w:rFonts w:hint="eastAsia"/>
+        </w:rPr>
+        <w:t>코드 종류</w:t>
+      </w:r>
+    </w:p>
+    <w:p>
+      <w:pPr>
+        <w:ind w:left="400" w:hangingChars="200" w:hanging="400"/>
+      </w:pPr>
+      <w:r>
+        <w:rPr>
+          <w:rFonts w:hint="eastAsia"/>
+        </w:rPr>
+        <w:t xml:space="preserve">순차 코드 / 블록 코드 / 10진 코드 </w:t>
       </w:r>
       <w:bookmarkStart w:id="0" w:name="_GoBack"/>
       <w:bookmarkEnd w:id="0"/>
+      <w:r>
+        <w:rPr>
+          <w:rFonts w:hint="eastAsia"/>
+        </w:rPr>
+        <w:t>/ 그룹 분류 코드 / 연상 코드 / 표의 숫자 코드 / 합성코드</w:t>
+      </w:r>
+    </w:p>
+    <w:p>
+      <w:pPr>
+        <w:ind w:left="440" w:hangingChars="200" w:hanging="440"/>
+        <w:rPr>
+          <w:sz w:val="22"/>
+          <w:shd w:val="pct15" w:color="auto" w:fill="FFFFFF"/>
+        </w:rPr>
+      </w:pPr>
+    </w:p>
+    <w:p>
+      <w:pPr>
+        <w:ind w:left="440" w:hangingChars="200" w:hanging="440"/>
+        <w:rPr>
+          <w:sz w:val="22"/>
+          <w:shd w:val="pct15" w:color="auto" w:fill="FFFFFF"/>
+        </w:rPr>
+      </w:pPr>
+      <w:r>
+        <w:rPr>
+          <w:rFonts w:hint="eastAsia"/>
+          <w:sz w:val="22"/>
+          <w:shd w:val="pct15" w:color="auto" w:fill="FFFFFF"/>
+        </w:rPr>
+        <w:t>0</w:t>
+      </w:r>
+      <w:r>
+        <w:rPr>
+          <w:sz w:val="22"/>
+          <w:shd w:val="pct15" w:color="auto" w:fill="FFFFFF"/>
+        </w:rPr>
+        <w:t>30</w:t>
+      </w:r>
+      <w:r>
+        <w:rPr>
+          <w:sz w:val="22"/>
+          <w:shd w:val="pct15" w:color="auto" w:fill="FFFFFF"/>
+        </w:rPr>
+        <w:t xml:space="preserve"> </w:t>
+      </w:r>
+      <w:r>
+        <w:rPr>
+          <w:rFonts w:hint="eastAsia"/>
+          <w:sz w:val="22"/>
+          <w:shd w:val="pct15" w:color="auto" w:fill="FFFFFF"/>
+        </w:rPr>
+        <w:t xml:space="preserve">디자인 패턴 </w:t>
+      </w:r>
+    </w:p>
+    <w:p>
+      <w:pPr>
+        <w:ind w:left="400" w:hangingChars="200" w:hanging="400"/>
+      </w:pPr>
+      <w:r>
+        <w:rPr>
+          <w:rFonts w:hint="eastAsia"/>
+        </w:rPr>
+        <w:t>- 모듈의 세부적인 구현 방안을 설계할 때 참조할 수 있는 해결 방식 또는 예제</w:t>
+      </w:r>
+    </w:p>
+    <w:p>
+      <w:pPr>
+        <w:ind w:left="400" w:hangingChars="200" w:hanging="400"/>
+      </w:pPr>
+      <w:r>
+        <w:rPr>
+          <w:rFonts w:hint="eastAsia"/>
+          <w:color w:val="2F5496" w:themeColor="accent5" w:themeShade="BF"/>
+        </w:rPr>
+        <w:t xml:space="preserve">생성패턴 </w:t>
+      </w:r>
+      <w:r>
+        <w:t>–</w:t>
+      </w:r>
+      <w:r>
+        <w:rPr>
+          <w:rFonts w:hint="eastAsia"/>
+        </w:rPr>
+        <w:t xml:space="preserve"> 프로그램에 유연성을 더해줌 </w:t>
+      </w:r>
+    </w:p>
+    <w:p>
+      <w:pPr>
+        <w:ind w:left="400" w:hangingChars="200" w:hanging="400"/>
+      </w:pPr>
+      <w:r>
+        <w:t xml:space="preserve">-&gt; </w:t>
+      </w:r>
+      <w:r>
+        <w:rPr>
+          <w:rFonts w:hint="eastAsia"/>
+        </w:rPr>
+        <w:t>추상 팩토리 / 빌더 / 팩토리 메소드 / 프로토타입 / 싱글톤</w:t>
+      </w:r>
+    </w:p>
+    <w:p>
+      <w:r>
+        <w:rPr>
+          <w:rFonts w:hint="eastAsia"/>
+          <w:color w:val="2F5496" w:themeColor="accent5" w:themeShade="BF"/>
+        </w:rPr>
+        <w:t xml:space="preserve">구조 패턴 </w:t>
+      </w:r>
+      <w:r>
+        <w:t>–</w:t>
+      </w:r>
+      <w:r>
+        <w:rPr>
+          <w:rFonts w:hint="eastAsia"/>
+        </w:rPr>
+        <w:t xml:space="preserve"> 구조가 복잡한 시스템을 개발하기 쉽게 도와줌</w:t>
+      </w:r>
+    </w:p>
+    <w:p>
+      <w:pPr>
+        <w:ind w:left="400" w:hangingChars="200" w:hanging="400"/>
+      </w:pPr>
+      <w:r>
+        <w:rPr>
+          <w:rFonts w:hint="eastAsia"/>
+        </w:rPr>
+        <w:t>-&gt; 어댑터 / 브리지 / 컴포지트 / 데코레이터 / 퍼싸드 / 플라이웨이트 / 프록시</w:t>
+      </w:r>
+    </w:p>
+    <w:p>
+      <w:pPr>
+        <w:ind w:left="400" w:hangingChars="200" w:hanging="400"/>
+      </w:pPr>
+      <w:r>
+        <w:rPr>
+          <w:rFonts w:hint="eastAsia"/>
+          <w:color w:val="2F5496" w:themeColor="accent5" w:themeShade="BF"/>
+        </w:rPr>
+        <w:t>행위 패턴</w:t>
+      </w:r>
+      <w:r>
+        <w:rPr>
+          <w:rFonts w:hint="eastAsia"/>
+        </w:rPr>
+        <w:t xml:space="preserve"> </w:t>
+      </w:r>
+      <w:r>
+        <w:t>–</w:t>
+      </w:r>
+      <w:r>
+        <w:rPr>
+          <w:rFonts w:hint="eastAsia"/>
+        </w:rPr>
+        <w:t xml:space="preserve"> 하나의 객채로 할 수 없는 작업을 여러 객체로 분배하면서 결합도를 최소화 할 수 있도록 도와줌</w:t>
+      </w:r>
+    </w:p>
+    <w:p>
+      <w:pPr>
+        <w:ind w:left="400" w:hangingChars="200" w:hanging="400"/>
+      </w:pPr>
+      <w:r>
+        <w:rPr>
+          <w:rFonts w:hint="eastAsia"/>
+        </w:rPr>
+        <w:lastRenderedPageBreak/>
+        <w:t xml:space="preserve">-&gt; 책임 연쇄 / 커맨드 / 인터프리터 / 반복자 / 중재자 / 메먼토 / 옵서버 / 상태 / 전략 / 템플릿 메소드 / 방문자 </w:t>
+      </w:r>
+    </w:p>
+    <w:p>
+      <w:pPr>
+        <w:rPr>
+          <w:szCs w:val="20"/>
+        </w:rPr>
+      </w:pPr>
     </w:p>
     <w:sectPr>
       <w:pgSz w:w="11906" w:h="16838"/>
@@ -5693,7 +5955,7 @@
 </file>
 
 <file path=customXml/itemProps1.xml><?xml version="1.0" encoding="utf-8"?>
-<ds:datastoreItem xmlns:ds="http://schemas.openxmlformats.org/officeDocument/2006/customXml" ds:itemID="{2526BFA0-0519-447A-8919-210A8C254C08}">
+<ds:datastoreItem xmlns:ds="http://schemas.openxmlformats.org/officeDocument/2006/customXml" ds:itemID="{98D96B87-2EAE-4AC7-9E38-721D657F8897}">
   <ds:schemaRefs>
     <ds:schemaRef ds:uri="http://schemas.openxmlformats.org/officeDocument/2006/bibliography"/>
   </ds:schemaRefs>

</xml_diff>

<commit_message>
upload 2장 데이터 입출력 구현.docx 2장 029~030
</commit_message>
<xml_diff>
--- a/실기/1장 요구사항 확인.docx
+++ b/실기/1장 요구사항 확인.docx
@@ -4556,257 +4556,8 @@
           <w:szCs w:val="20"/>
         </w:rPr>
       </w:pPr>
-    </w:p>
-    <w:p>
-      <w:pPr>
-        <w:rPr>
-          <w:sz w:val="22"/>
-          <w:shd w:val="pct15" w:color="auto" w:fill="FFFFFF"/>
-        </w:rPr>
-      </w:pPr>
-      <w:r>
-        <w:rPr>
-          <w:sz w:val="22"/>
-          <w:shd w:val="pct15" w:color="auto" w:fill="FFFFFF"/>
-        </w:rPr>
-        <w:t>02</w:t>
-      </w:r>
-      <w:r>
-        <w:rPr>
-          <w:sz w:val="22"/>
-          <w:shd w:val="pct15" w:color="auto" w:fill="FFFFFF"/>
-        </w:rPr>
-        <w:t>9</w:t>
-      </w:r>
-      <w:r>
-        <w:rPr>
-          <w:sz w:val="22"/>
-          <w:shd w:val="pct15" w:color="auto" w:fill="FFFFFF"/>
-        </w:rPr>
-        <w:t xml:space="preserve"> </w:t>
-      </w:r>
-      <w:r>
-        <w:rPr>
-          <w:rFonts w:hint="eastAsia"/>
-          <w:sz w:val="22"/>
-          <w:shd w:val="pct15" w:color="auto" w:fill="FFFFFF"/>
-        </w:rPr>
-        <w:t xml:space="preserve">코드 </w:t>
-      </w:r>
-    </w:p>
-    <w:p>
-      <w:pPr>
-        <w:ind w:left="400" w:hangingChars="200" w:hanging="400"/>
-      </w:pPr>
-      <w:r>
-        <w:rPr>
-          <w:rFonts w:hint="eastAsia"/>
-        </w:rPr>
-        <w:t>분류, 조합 및 집계를 용이하개 하고 자료의 추출을 쉽게 하기 위해 사용하는 기호</w:t>
-      </w:r>
-    </w:p>
-    <w:p>
-      <w:pPr>
-        <w:ind w:left="400" w:hangingChars="200" w:hanging="400"/>
-      </w:pPr>
-      <w:r>
-        <w:rPr>
-          <w:rFonts w:hint="eastAsia"/>
-        </w:rPr>
-        <w:t>식별 기능 / 분류 기능 / 배열 기능 / 표준화 기능 / 간소화 기능</w:t>
-      </w:r>
-    </w:p>
-    <w:p>
-      <w:pPr>
-        <w:ind w:left="400" w:hangingChars="200" w:hanging="400"/>
-      </w:pPr>
-      <w:r>
-        <w:rPr>
-          <w:rFonts w:hint="eastAsia"/>
-        </w:rPr>
-        <w:t>코드 종류</w:t>
-      </w:r>
-    </w:p>
-    <w:p>
-      <w:pPr>
-        <w:ind w:left="400" w:hangingChars="200" w:hanging="400"/>
-      </w:pPr>
-      <w:r>
-        <w:rPr>
-          <w:rFonts w:hint="eastAsia"/>
-        </w:rPr>
-        <w:t xml:space="preserve">순차 코드 / 블록 코드 / 10진 코드 </w:t>
-      </w:r>
       <w:bookmarkStart w:id="0" w:name="_GoBack"/>
       <w:bookmarkEnd w:id="0"/>
-      <w:r>
-        <w:rPr>
-          <w:rFonts w:hint="eastAsia"/>
-        </w:rPr>
-        <w:t>/ 그룹 분류 코드 / 연상 코드 / 표의 숫자 코드 / 합성코드</w:t>
-      </w:r>
-    </w:p>
-    <w:p>
-      <w:pPr>
-        <w:ind w:left="440" w:hangingChars="200" w:hanging="440"/>
-        <w:rPr>
-          <w:sz w:val="22"/>
-          <w:shd w:val="pct15" w:color="auto" w:fill="FFFFFF"/>
-        </w:rPr>
-      </w:pPr>
-    </w:p>
-    <w:p>
-      <w:pPr>
-        <w:ind w:left="440" w:hangingChars="200" w:hanging="440"/>
-        <w:rPr>
-          <w:sz w:val="22"/>
-          <w:shd w:val="pct15" w:color="auto" w:fill="FFFFFF"/>
-        </w:rPr>
-      </w:pPr>
-      <w:r>
-        <w:rPr>
-          <w:rFonts w:hint="eastAsia"/>
-          <w:sz w:val="22"/>
-          <w:shd w:val="pct15" w:color="auto" w:fill="FFFFFF"/>
-        </w:rPr>
-        <w:t>0</w:t>
-      </w:r>
-      <w:r>
-        <w:rPr>
-          <w:sz w:val="22"/>
-          <w:shd w:val="pct15" w:color="auto" w:fill="FFFFFF"/>
-        </w:rPr>
-        <w:t>30</w:t>
-      </w:r>
-      <w:r>
-        <w:rPr>
-          <w:sz w:val="22"/>
-          <w:shd w:val="pct15" w:color="auto" w:fill="FFFFFF"/>
-        </w:rPr>
-        <w:t xml:space="preserve"> </w:t>
-      </w:r>
-      <w:r>
-        <w:rPr>
-          <w:rFonts w:hint="eastAsia"/>
-          <w:sz w:val="22"/>
-          <w:shd w:val="pct15" w:color="auto" w:fill="FFFFFF"/>
-        </w:rPr>
-        <w:t xml:space="preserve">디자인 패턴 </w:t>
-      </w:r>
-    </w:p>
-    <w:p>
-      <w:pPr>
-        <w:ind w:left="400" w:hangingChars="200" w:hanging="400"/>
-      </w:pPr>
-      <w:r>
-        <w:rPr>
-          <w:rFonts w:hint="eastAsia"/>
-        </w:rPr>
-        <w:t>- 모듈의 세부적인 구현 방안을 설계할 때 참조할 수 있는 해결 방식 또는 예제</w:t>
-      </w:r>
-    </w:p>
-    <w:p>
-      <w:pPr>
-        <w:ind w:left="400" w:hangingChars="200" w:hanging="400"/>
-      </w:pPr>
-      <w:r>
-        <w:rPr>
-          <w:rFonts w:hint="eastAsia"/>
-          <w:color w:val="2F5496" w:themeColor="accent5" w:themeShade="BF"/>
-        </w:rPr>
-        <w:t xml:space="preserve">생성패턴 </w:t>
-      </w:r>
-      <w:r>
-        <w:t>–</w:t>
-      </w:r>
-      <w:r>
-        <w:rPr>
-          <w:rFonts w:hint="eastAsia"/>
-        </w:rPr>
-        <w:t xml:space="preserve"> 프로그램에 유연성을 더해줌 </w:t>
-      </w:r>
-    </w:p>
-    <w:p>
-      <w:pPr>
-        <w:ind w:left="400" w:hangingChars="200" w:hanging="400"/>
-      </w:pPr>
-      <w:r>
-        <w:t xml:space="preserve">-&gt; </w:t>
-      </w:r>
-      <w:r>
-        <w:rPr>
-          <w:rFonts w:hint="eastAsia"/>
-        </w:rPr>
-        <w:t>추상 팩토리 / 빌더 / 팩토리 메소드 / 프로토타입 / 싱글톤</w:t>
-      </w:r>
-    </w:p>
-    <w:p>
-      <w:r>
-        <w:rPr>
-          <w:rFonts w:hint="eastAsia"/>
-          <w:color w:val="2F5496" w:themeColor="accent5" w:themeShade="BF"/>
-        </w:rPr>
-        <w:t xml:space="preserve">구조 패턴 </w:t>
-      </w:r>
-      <w:r>
-        <w:t>–</w:t>
-      </w:r>
-      <w:r>
-        <w:rPr>
-          <w:rFonts w:hint="eastAsia"/>
-        </w:rPr>
-        <w:t xml:space="preserve"> 구조가 복잡한 시스템을 개발하기 쉽게 도와줌</w:t>
-      </w:r>
-    </w:p>
-    <w:p>
-      <w:pPr>
-        <w:ind w:left="400" w:hangingChars="200" w:hanging="400"/>
-      </w:pPr>
-      <w:r>
-        <w:rPr>
-          <w:rFonts w:hint="eastAsia"/>
-        </w:rPr>
-        <w:t>-&gt; 어댑터 / 브리지 / 컴포지트 / 데코레이터 / 퍼싸드 / 플라이웨이트 / 프록시</w:t>
-      </w:r>
-    </w:p>
-    <w:p>
-      <w:pPr>
-        <w:ind w:left="400" w:hangingChars="200" w:hanging="400"/>
-      </w:pPr>
-      <w:r>
-        <w:rPr>
-          <w:rFonts w:hint="eastAsia"/>
-          <w:color w:val="2F5496" w:themeColor="accent5" w:themeShade="BF"/>
-        </w:rPr>
-        <w:t>행위 패턴</w:t>
-      </w:r>
-      <w:r>
-        <w:rPr>
-          <w:rFonts w:hint="eastAsia"/>
-        </w:rPr>
-        <w:t xml:space="preserve"> </w:t>
-      </w:r>
-      <w:r>
-        <w:t>–</w:t>
-      </w:r>
-      <w:r>
-        <w:rPr>
-          <w:rFonts w:hint="eastAsia"/>
-        </w:rPr>
-        <w:t xml:space="preserve"> 하나의 객채로 할 수 없는 작업을 여러 객체로 분배하면서 결합도를 최소화 할 수 있도록 도와줌</w:t>
-      </w:r>
-    </w:p>
-    <w:p>
-      <w:pPr>
-        <w:ind w:left="400" w:hangingChars="200" w:hanging="400"/>
-      </w:pPr>
-      <w:r>
-        <w:rPr>
-          <w:rFonts w:hint="eastAsia"/>
-        </w:rPr>
-        <w:lastRenderedPageBreak/>
-        <w:t xml:space="preserve">-&gt; 책임 연쇄 / 커맨드 / 인터프리터 / 반복자 / 중재자 / 메먼토 / 옵서버 / 상태 / 전략 / 템플릿 메소드 / 방문자 </w:t>
-      </w:r>
     </w:p>
     <w:p>
       <w:pPr>
@@ -5955,7 +5706,7 @@
 </file>
 
 <file path=customXml/itemProps1.xml><?xml version="1.0" encoding="utf-8"?>
-<ds:datastoreItem xmlns:ds="http://schemas.openxmlformats.org/officeDocument/2006/customXml" ds:itemID="{98D96B87-2EAE-4AC7-9E38-721D657F8897}">
+<ds:datastoreItem xmlns:ds="http://schemas.openxmlformats.org/officeDocument/2006/customXml" ds:itemID="{5A0B9B26-EEE4-420E-987D-37E0AF616BBB}">
   <ds:schemaRefs>
     <ds:schemaRef ds:uri="http://schemas.openxmlformats.org/officeDocument/2006/bibliography"/>
   </ds:schemaRefs>

</xml_diff>